<commit_message>
generates initial models and associations
</commit_message>
<xml_diff>
--- a/project_notes.docx
+++ b/project_notes.docx
@@ -59,22 +59,31 @@
         <w:ind w:left="1440" w:hanging="1440"/>
         <w:rPr>
           <w:rFonts w:ascii="Arial" w:hAnsi="Arial"/>
+          <w:b/>
+          <w:sz w:val="20"/>
+          <w:szCs w:val="20"/>
+        </w:rPr>
+      </w:pPr>
+    </w:p>
+    <w:p>
+      <w:pPr>
+        <w:tabs>
+          <w:tab w:val="left" w:pos="288"/>
+          <w:tab w:val="left" w:pos="576"/>
+          <w:tab w:val="left" w:pos="864"/>
+          <w:tab w:val="left" w:pos="1152"/>
+          <w:tab w:val="left" w:pos="1440"/>
+        </w:tabs>
+        <w:ind w:left="1440" w:hanging="1440"/>
+        <w:rPr>
+          <w:rFonts w:ascii="Arial" w:hAnsi="Arial"/>
+          <w:b/>
           <w:sz w:val="20"/>
           <w:szCs w:val="20"/>
           <w:u w:val="single"/>
         </w:rPr>
       </w:pPr>
-    </w:p>
-    <w:p>
-      <w:pPr>
-        <w:tabs>
-          <w:tab w:val="left" w:pos="288"/>
-          <w:tab w:val="left" w:pos="576"/>
-          <w:tab w:val="left" w:pos="864"/>
-          <w:tab w:val="left" w:pos="1152"/>
-          <w:tab w:val="left" w:pos="1440"/>
-        </w:tabs>
-        <w:ind w:left="1440" w:hanging="1440"/>
+      <w:r>
         <w:rPr>
           <w:rFonts w:ascii="Arial" w:hAnsi="Arial"/>
           <w:b/>
@@ -82,1961 +91,861 @@
           <w:szCs w:val="20"/>
           <w:u w:val="single"/>
         </w:rPr>
-      </w:pPr>
-      <w:r>
-        <w:rPr>
-          <w:rFonts w:ascii="Arial" w:hAnsi="Arial"/>
-          <w:b/>
-          <w:sz w:val="20"/>
-          <w:szCs w:val="20"/>
-          <w:u w:val="single"/>
-        </w:rPr>
-        <w:t>database</w:t>
-      </w:r>
-    </w:p>
-    <w:p>
-      <w:pPr>
-        <w:tabs>
-          <w:tab w:val="left" w:pos="288"/>
-          <w:tab w:val="left" w:pos="576"/>
-          <w:tab w:val="left" w:pos="864"/>
-          <w:tab w:val="left" w:pos="1152"/>
-          <w:tab w:val="left" w:pos="1440"/>
-        </w:tabs>
-        <w:ind w:left="1440" w:hanging="1440"/>
-        <w:rPr>
-          <w:rFonts w:ascii="Arial" w:hAnsi="Arial"/>
-          <w:sz w:val="20"/>
-          <w:szCs w:val="20"/>
-        </w:rPr>
-      </w:pPr>
-    </w:p>
-    <w:p>
-      <w:pPr>
-        <w:tabs>
-          <w:tab w:val="left" w:pos="288"/>
-          <w:tab w:val="left" w:pos="576"/>
-          <w:tab w:val="left" w:pos="864"/>
-          <w:tab w:val="left" w:pos="1152"/>
-          <w:tab w:val="left" w:pos="1440"/>
-        </w:tabs>
-        <w:ind w:left="1440" w:hanging="1440"/>
-        <w:rPr>
-          <w:rFonts w:ascii="Arial" w:hAnsi="Arial"/>
-          <w:sz w:val="20"/>
-          <w:szCs w:val="20"/>
-        </w:rPr>
-      </w:pPr>
-      <w:r>
-        <w:rPr>
-          <w:rFonts w:ascii="Arial" w:hAnsi="Arial"/>
-          <w:sz w:val="20"/>
-          <w:szCs w:val="20"/>
-        </w:rPr>
-        <w:sym w:font="Wingdings" w:char="F09F"/>
-      </w:r>
-      <w:r>
-        <w:rPr>
-          <w:rFonts w:ascii="Arial" w:hAnsi="Arial"/>
-          <w:sz w:val="20"/>
-          <w:szCs w:val="20"/>
-        </w:rPr>
-        <w:t>Post</w:t>
-      </w:r>
-      <w:r>
-        <w:rPr>
-          <w:rFonts w:ascii="Arial" w:hAnsi="Arial"/>
-          <w:sz w:val="20"/>
-          <w:szCs w:val="20"/>
-        </w:rPr>
-        <w:t xml:space="preserve"> </w:t>
-      </w:r>
-    </w:p>
-    <w:p>
-      <w:pPr>
-        <w:tabs>
-          <w:tab w:val="left" w:pos="288"/>
-          <w:tab w:val="left" w:pos="576"/>
-          <w:tab w:val="left" w:pos="864"/>
-          <w:tab w:val="left" w:pos="1152"/>
-          <w:tab w:val="left" w:pos="1440"/>
-        </w:tabs>
-        <w:ind w:left="1440" w:hanging="1440"/>
-        <w:rPr>
-          <w:rFonts w:ascii="Arial" w:hAnsi="Arial"/>
-          <w:sz w:val="20"/>
-          <w:szCs w:val="20"/>
-        </w:rPr>
-      </w:pPr>
-      <w:r>
-        <w:rPr>
-          <w:rFonts w:ascii="Arial" w:hAnsi="Arial"/>
-          <w:sz w:val="20"/>
-          <w:szCs w:val="20"/>
-        </w:rPr>
-        <w:tab/>
-        <w:t>(</w:t>
-      </w:r>
-      <w:r>
-        <w:rPr>
-          <w:rFonts w:ascii="Arial" w:hAnsi="Arial"/>
-          <w:sz w:val="20"/>
-          <w:szCs w:val="20"/>
-        </w:rPr>
-        <w:t>has_many</w:t>
-      </w:r>
-      <w:r>
-        <w:rPr>
-          <w:rFonts w:ascii="Arial" w:hAnsi="Arial"/>
-          <w:sz w:val="20"/>
-          <w:szCs w:val="20"/>
-        </w:rPr>
-        <w:t xml:space="preserve"> </w:t>
-      </w:r>
-      <w:r>
-        <w:rPr>
-          <w:rFonts w:ascii="Arial" w:hAnsi="Arial"/>
-          <w:sz w:val="20"/>
-          <w:szCs w:val="20"/>
-        </w:rPr>
-        <w:t>:</w:t>
-      </w:r>
-      <w:r>
-        <w:rPr>
-          <w:rFonts w:ascii="Arial" w:hAnsi="Arial"/>
-          <w:sz w:val="20"/>
-          <w:szCs w:val="20"/>
-        </w:rPr>
-        <w:t>comments</w:t>
-      </w:r>
-      <w:r>
-        <w:rPr>
-          <w:rFonts w:ascii="Arial" w:hAnsi="Arial"/>
-          <w:sz w:val="20"/>
-          <w:szCs w:val="20"/>
-        </w:rPr>
-        <w:t xml:space="preserve">) </w:t>
-      </w:r>
-    </w:p>
-    <w:p>
-      <w:pPr>
-        <w:tabs>
-          <w:tab w:val="left" w:pos="288"/>
-          <w:tab w:val="left" w:pos="576"/>
-          <w:tab w:val="left" w:pos="864"/>
-          <w:tab w:val="left" w:pos="1152"/>
-          <w:tab w:val="left" w:pos="1440"/>
-        </w:tabs>
-        <w:ind w:left="1440" w:hanging="1440"/>
-        <w:rPr>
-          <w:rFonts w:ascii="Arial" w:hAnsi="Arial"/>
-          <w:sz w:val="20"/>
-          <w:szCs w:val="20"/>
-        </w:rPr>
-      </w:pPr>
-    </w:p>
-    <w:p>
-      <w:pPr>
-        <w:tabs>
-          <w:tab w:val="left" w:pos="288"/>
-          <w:tab w:val="left" w:pos="576"/>
-          <w:tab w:val="left" w:pos="864"/>
-          <w:tab w:val="left" w:pos="1152"/>
-          <w:tab w:val="left" w:pos="1440"/>
-        </w:tabs>
-        <w:ind w:left="1440" w:hanging="1440"/>
-        <w:rPr>
-          <w:rFonts w:ascii="Arial" w:hAnsi="Arial"/>
-          <w:sz w:val="20"/>
-          <w:szCs w:val="20"/>
-        </w:rPr>
-      </w:pPr>
-      <w:r>
-        <w:rPr>
-          <w:rFonts w:ascii="Arial" w:hAnsi="Arial"/>
-          <w:sz w:val="20"/>
-          <w:szCs w:val="20"/>
-        </w:rPr>
-        <w:tab/>
-      </w:r>
-      <w:r>
-        <w:rPr>
-          <w:rFonts w:ascii="Arial" w:hAnsi="Arial"/>
-          <w:sz w:val="20"/>
-          <w:szCs w:val="20"/>
-        </w:rPr>
-        <w:t>title:string</w:t>
-      </w:r>
-    </w:p>
-    <w:p>
-      <w:pPr>
-        <w:tabs>
-          <w:tab w:val="left" w:pos="288"/>
-          <w:tab w:val="left" w:pos="576"/>
-          <w:tab w:val="left" w:pos="864"/>
-          <w:tab w:val="left" w:pos="1152"/>
-          <w:tab w:val="left" w:pos="1440"/>
-        </w:tabs>
-        <w:ind w:left="1440" w:hanging="1440"/>
-        <w:rPr>
-          <w:rFonts w:ascii="Arial" w:hAnsi="Arial"/>
-          <w:sz w:val="20"/>
-          <w:szCs w:val="20"/>
-        </w:rPr>
-      </w:pPr>
-      <w:r>
-        <w:rPr>
-          <w:rFonts w:ascii="Arial" w:hAnsi="Arial"/>
-          <w:sz w:val="20"/>
-          <w:szCs w:val="20"/>
-        </w:rPr>
-        <w:tab/>
-        <w:t>date:datetime</w:t>
-      </w:r>
-    </w:p>
-    <w:p>
-      <w:pPr>
-        <w:tabs>
-          <w:tab w:val="left" w:pos="288"/>
-          <w:tab w:val="left" w:pos="576"/>
-          <w:tab w:val="left" w:pos="864"/>
-          <w:tab w:val="left" w:pos="1152"/>
-          <w:tab w:val="left" w:pos="1440"/>
-        </w:tabs>
-        <w:ind w:left="1440" w:hanging="1440"/>
-        <w:rPr>
-          <w:rFonts w:ascii="Arial" w:hAnsi="Arial"/>
-          <w:sz w:val="20"/>
-          <w:szCs w:val="20"/>
-        </w:rPr>
-      </w:pPr>
-      <w:r>
-        <w:rPr>
-          <w:rFonts w:ascii="Arial" w:hAnsi="Arial"/>
-          <w:sz w:val="20"/>
-          <w:szCs w:val="20"/>
-        </w:rPr>
-        <w:tab/>
-        <w:t>content:text</w:t>
-      </w:r>
-    </w:p>
-    <w:p>
-      <w:pPr>
-        <w:tabs>
-          <w:tab w:val="left" w:pos="288"/>
-          <w:tab w:val="left" w:pos="576"/>
-          <w:tab w:val="left" w:pos="864"/>
-          <w:tab w:val="left" w:pos="1152"/>
-          <w:tab w:val="left" w:pos="1440"/>
-        </w:tabs>
-        <w:ind w:left="1440" w:hanging="1440"/>
-        <w:rPr>
-          <w:rFonts w:ascii="Arial" w:hAnsi="Arial"/>
-          <w:sz w:val="20"/>
-          <w:szCs w:val="20"/>
-        </w:rPr>
-      </w:pPr>
-      <w:r>
-        <w:rPr>
-          <w:rFonts w:ascii="Arial" w:hAnsi="Arial"/>
-          <w:sz w:val="20"/>
-          <w:szCs w:val="20"/>
-        </w:rPr>
-        <w:tab/>
-      </w:r>
-    </w:p>
-    <w:p>
-      <w:pPr>
-        <w:tabs>
-          <w:tab w:val="left" w:pos="288"/>
-          <w:tab w:val="left" w:pos="576"/>
-          <w:tab w:val="left" w:pos="864"/>
-          <w:tab w:val="left" w:pos="1152"/>
-          <w:tab w:val="left" w:pos="1440"/>
-        </w:tabs>
-        <w:ind w:left="1440" w:hanging="1440"/>
-        <w:rPr>
-          <w:rFonts w:ascii="Arial" w:hAnsi="Arial"/>
-          <w:sz w:val="20"/>
-          <w:szCs w:val="20"/>
-        </w:rPr>
-      </w:pPr>
-    </w:p>
-    <w:p>
-      <w:pPr>
-        <w:tabs>
-          <w:tab w:val="left" w:pos="288"/>
-          <w:tab w:val="left" w:pos="576"/>
-          <w:tab w:val="left" w:pos="864"/>
-          <w:tab w:val="left" w:pos="1152"/>
-          <w:tab w:val="left" w:pos="1440"/>
-        </w:tabs>
-        <w:ind w:left="1440" w:hanging="1440"/>
-        <w:rPr>
-          <w:rFonts w:ascii="Arial" w:hAnsi="Arial"/>
-          <w:sz w:val="20"/>
-          <w:szCs w:val="20"/>
-        </w:rPr>
-      </w:pPr>
-      <w:r>
-        <w:rPr>
-          <w:rFonts w:ascii="Arial" w:hAnsi="Arial"/>
-          <w:sz w:val="20"/>
-          <w:szCs w:val="20"/>
-        </w:rPr>
-        <w:sym w:font="Wingdings" w:char="F09F"/>
-      </w:r>
-      <w:r>
-        <w:rPr>
-          <w:rFonts w:ascii="Arial" w:hAnsi="Arial"/>
-          <w:sz w:val="20"/>
-          <w:szCs w:val="20"/>
-        </w:rPr>
-        <w:t>User</w:t>
-      </w:r>
-      <w:r>
-        <w:rPr>
-          <w:rFonts w:ascii="Arial" w:hAnsi="Arial"/>
-          <w:sz w:val="20"/>
-          <w:szCs w:val="20"/>
-        </w:rPr>
-        <w:t xml:space="preserve">  </w:t>
-      </w:r>
-    </w:p>
-    <w:p>
-      <w:pPr>
-        <w:tabs>
-          <w:tab w:val="left" w:pos="288"/>
-          <w:tab w:val="left" w:pos="576"/>
-          <w:tab w:val="left" w:pos="864"/>
-          <w:tab w:val="left" w:pos="1152"/>
-          <w:tab w:val="left" w:pos="1440"/>
-        </w:tabs>
-        <w:ind w:left="1440" w:hanging="1440"/>
-        <w:rPr>
-          <w:rFonts w:ascii="Arial" w:hAnsi="Arial"/>
-          <w:sz w:val="20"/>
-          <w:szCs w:val="20"/>
-        </w:rPr>
-      </w:pPr>
-      <w:r>
-        <w:rPr>
-          <w:rFonts w:ascii="Arial" w:hAnsi="Arial"/>
-          <w:sz w:val="20"/>
-          <w:szCs w:val="20"/>
-        </w:rPr>
-        <w:tab/>
-      </w:r>
-      <w:r>
-        <w:rPr>
-          <w:rFonts w:ascii="Arial" w:hAnsi="Arial"/>
-          <w:sz w:val="20"/>
-          <w:szCs w:val="20"/>
-        </w:rPr>
-        <w:t>(has_many</w:t>
-      </w:r>
-      <w:r>
-        <w:rPr>
-          <w:rFonts w:ascii="Arial" w:hAnsi="Arial"/>
-          <w:sz w:val="20"/>
-          <w:szCs w:val="20"/>
-        </w:rPr>
-        <w:t xml:space="preserve"> </w:t>
-      </w:r>
-      <w:r>
-        <w:rPr>
-          <w:rFonts w:ascii="Arial" w:hAnsi="Arial"/>
-          <w:sz w:val="20"/>
-          <w:szCs w:val="20"/>
-        </w:rPr>
-        <w:t>:</w:t>
-      </w:r>
-      <w:r>
-        <w:rPr>
-          <w:rFonts w:ascii="Arial" w:hAnsi="Arial"/>
-          <w:sz w:val="20"/>
-          <w:szCs w:val="20"/>
-        </w:rPr>
-        <w:t>comments)</w:t>
-      </w:r>
-    </w:p>
-    <w:p>
-      <w:pPr>
-        <w:tabs>
-          <w:tab w:val="left" w:pos="288"/>
-          <w:tab w:val="left" w:pos="576"/>
-          <w:tab w:val="left" w:pos="864"/>
-          <w:tab w:val="left" w:pos="1152"/>
-          <w:tab w:val="left" w:pos="1440"/>
-        </w:tabs>
-        <w:ind w:left="1440" w:hanging="1440"/>
-        <w:rPr>
-          <w:rFonts w:ascii="Arial" w:hAnsi="Arial"/>
-          <w:sz w:val="20"/>
-          <w:szCs w:val="20"/>
-        </w:rPr>
-      </w:pPr>
-      <w:r>
-        <w:rPr>
-          <w:rFonts w:ascii="Arial" w:hAnsi="Arial"/>
-          <w:sz w:val="20"/>
-          <w:szCs w:val="20"/>
-        </w:rPr>
-        <w:tab/>
-      </w:r>
-    </w:p>
-    <w:p>
-      <w:pPr>
-        <w:tabs>
-          <w:tab w:val="left" w:pos="288"/>
-          <w:tab w:val="left" w:pos="576"/>
-          <w:tab w:val="left" w:pos="864"/>
-          <w:tab w:val="left" w:pos="1152"/>
-          <w:tab w:val="left" w:pos="1440"/>
-        </w:tabs>
-        <w:ind w:left="1440" w:hanging="1440"/>
-        <w:rPr>
-          <w:rFonts w:ascii="Arial" w:hAnsi="Arial"/>
-          <w:sz w:val="20"/>
-          <w:szCs w:val="20"/>
-        </w:rPr>
-      </w:pPr>
-      <w:r>
-        <w:rPr>
-          <w:rFonts w:ascii="Arial" w:hAnsi="Arial"/>
-          <w:sz w:val="20"/>
-          <w:szCs w:val="20"/>
-        </w:rPr>
-        <w:tab/>
-        <w:t>first_name:string</w:t>
-      </w:r>
-    </w:p>
-    <w:p>
-      <w:pPr>
-        <w:tabs>
-          <w:tab w:val="left" w:pos="288"/>
-          <w:tab w:val="left" w:pos="576"/>
-          <w:tab w:val="left" w:pos="864"/>
-          <w:tab w:val="left" w:pos="1152"/>
-          <w:tab w:val="left" w:pos="1440"/>
-        </w:tabs>
-        <w:ind w:left="1440" w:hanging="1440"/>
-        <w:rPr>
-          <w:rFonts w:ascii="Arial" w:hAnsi="Arial"/>
-          <w:sz w:val="20"/>
-          <w:szCs w:val="20"/>
-        </w:rPr>
-      </w:pPr>
-      <w:r>
-        <w:rPr>
-          <w:rFonts w:ascii="Arial" w:hAnsi="Arial"/>
-          <w:sz w:val="20"/>
-          <w:szCs w:val="20"/>
-        </w:rPr>
-        <w:tab/>
-        <w:t>last_name:string</w:t>
-      </w:r>
-    </w:p>
-    <w:p>
-      <w:pPr>
-        <w:tabs>
-          <w:tab w:val="left" w:pos="288"/>
-          <w:tab w:val="left" w:pos="576"/>
-          <w:tab w:val="left" w:pos="864"/>
-          <w:tab w:val="left" w:pos="1152"/>
-          <w:tab w:val="left" w:pos="1440"/>
-        </w:tabs>
-        <w:ind w:left="1440" w:hanging="1440"/>
-        <w:rPr>
-          <w:rFonts w:ascii="Arial" w:hAnsi="Arial"/>
-          <w:sz w:val="20"/>
-          <w:szCs w:val="20"/>
-        </w:rPr>
-      </w:pPr>
-      <w:r>
-        <w:rPr>
-          <w:rFonts w:ascii="Arial" w:hAnsi="Arial"/>
-          <w:sz w:val="20"/>
-          <w:szCs w:val="20"/>
-        </w:rPr>
-        <w:tab/>
-        <w:t>screen_name:string</w:t>
-      </w:r>
-    </w:p>
-    <w:p>
-      <w:pPr>
-        <w:tabs>
-          <w:tab w:val="left" w:pos="288"/>
-          <w:tab w:val="left" w:pos="576"/>
-          <w:tab w:val="left" w:pos="864"/>
-          <w:tab w:val="left" w:pos="1152"/>
-          <w:tab w:val="left" w:pos="1440"/>
-        </w:tabs>
-        <w:ind w:left="1440" w:hanging="1440"/>
-        <w:rPr>
-          <w:rFonts w:ascii="Arial" w:hAnsi="Arial"/>
-          <w:sz w:val="20"/>
-          <w:szCs w:val="20"/>
-        </w:rPr>
-      </w:pPr>
-      <w:r>
-        <w:rPr>
-          <w:rFonts w:ascii="Arial" w:hAnsi="Arial"/>
-          <w:sz w:val="20"/>
-          <w:szCs w:val="20"/>
-        </w:rPr>
-        <w:tab/>
-        <w:t>email:string</w:t>
-      </w:r>
-    </w:p>
-    <w:p>
-      <w:pPr>
-        <w:tabs>
-          <w:tab w:val="left" w:pos="288"/>
-          <w:tab w:val="left" w:pos="576"/>
-          <w:tab w:val="left" w:pos="864"/>
-          <w:tab w:val="left" w:pos="1152"/>
-          <w:tab w:val="left" w:pos="1440"/>
-        </w:tabs>
-        <w:ind w:left="1440" w:hanging="1440"/>
-        <w:rPr>
-          <w:rFonts w:ascii="Arial" w:hAnsi="Arial"/>
-          <w:sz w:val="20"/>
-          <w:szCs w:val="20"/>
-        </w:rPr>
-      </w:pPr>
-    </w:p>
-    <w:p>
-      <w:pPr>
-        <w:tabs>
-          <w:tab w:val="left" w:pos="288"/>
-          <w:tab w:val="left" w:pos="576"/>
-          <w:tab w:val="left" w:pos="864"/>
-          <w:tab w:val="left" w:pos="1152"/>
-          <w:tab w:val="left" w:pos="1440"/>
-        </w:tabs>
-        <w:ind w:left="1440" w:hanging="1440"/>
-        <w:rPr>
-          <w:rFonts w:ascii="Arial" w:hAnsi="Arial"/>
-          <w:sz w:val="20"/>
-          <w:szCs w:val="20"/>
-        </w:rPr>
-      </w:pPr>
-    </w:p>
-    <w:p>
-      <w:pPr>
-        <w:tabs>
-          <w:tab w:val="left" w:pos="288"/>
-          <w:tab w:val="left" w:pos="576"/>
-          <w:tab w:val="left" w:pos="864"/>
-          <w:tab w:val="left" w:pos="1152"/>
-          <w:tab w:val="left" w:pos="1440"/>
-        </w:tabs>
-        <w:ind w:left="1440" w:hanging="1440"/>
-        <w:rPr>
-          <w:rFonts w:ascii="Arial" w:hAnsi="Arial"/>
-          <w:sz w:val="20"/>
-          <w:szCs w:val="20"/>
-        </w:rPr>
-      </w:pPr>
-      <w:r>
-        <w:rPr>
-          <w:rFonts w:ascii="Arial" w:hAnsi="Arial"/>
-          <w:sz w:val="20"/>
-          <w:szCs w:val="20"/>
-        </w:rPr>
-        <w:sym w:font="Wingdings" w:char="F09F"/>
-      </w:r>
-      <w:r>
-        <w:rPr>
-          <w:rFonts w:ascii="Arial" w:hAnsi="Arial"/>
-          <w:sz w:val="20"/>
-          <w:szCs w:val="20"/>
-        </w:rPr>
-        <w:t>Comment</w:t>
-      </w:r>
-      <w:r>
-        <w:rPr>
-          <w:rFonts w:ascii="Arial" w:hAnsi="Arial"/>
-          <w:sz w:val="20"/>
-          <w:szCs w:val="20"/>
-        </w:rPr>
-        <w:t xml:space="preserve"> </w:t>
-      </w:r>
-    </w:p>
-    <w:p>
-      <w:pPr>
-        <w:tabs>
-          <w:tab w:val="left" w:pos="288"/>
-          <w:tab w:val="left" w:pos="576"/>
-          <w:tab w:val="left" w:pos="864"/>
-          <w:tab w:val="left" w:pos="1152"/>
-          <w:tab w:val="left" w:pos="1440"/>
-        </w:tabs>
-        <w:ind w:left="1440" w:hanging="1440"/>
-        <w:rPr>
-          <w:rFonts w:ascii="Arial" w:hAnsi="Arial"/>
-          <w:sz w:val="20"/>
-          <w:szCs w:val="20"/>
-        </w:rPr>
-      </w:pPr>
-      <w:r>
-        <w:rPr>
-          <w:rFonts w:ascii="Arial" w:hAnsi="Arial"/>
-          <w:sz w:val="20"/>
-          <w:szCs w:val="20"/>
-        </w:rPr>
-        <w:tab/>
-        <w:t>(belongs_to :post)</w:t>
-      </w:r>
-    </w:p>
-    <w:p>
-      <w:pPr>
-        <w:tabs>
-          <w:tab w:val="left" w:pos="288"/>
-          <w:tab w:val="left" w:pos="576"/>
-          <w:tab w:val="left" w:pos="864"/>
-          <w:tab w:val="left" w:pos="1152"/>
-          <w:tab w:val="left" w:pos="1440"/>
-        </w:tabs>
-        <w:ind w:left="1440" w:hanging="1440"/>
-        <w:rPr>
-          <w:rFonts w:ascii="Arial" w:hAnsi="Arial"/>
-          <w:sz w:val="20"/>
-          <w:szCs w:val="20"/>
-        </w:rPr>
-      </w:pPr>
-      <w:r>
-        <w:rPr>
-          <w:rFonts w:ascii="Arial" w:hAnsi="Arial"/>
-          <w:sz w:val="20"/>
-          <w:szCs w:val="20"/>
-        </w:rPr>
-        <w:tab/>
-      </w:r>
-      <w:r>
-        <w:rPr>
-          <w:rFonts w:ascii="Arial" w:hAnsi="Arial"/>
-          <w:sz w:val="20"/>
-          <w:szCs w:val="20"/>
-        </w:rPr>
-        <w:t>(</w:t>
-      </w:r>
-      <w:r>
-        <w:rPr>
-          <w:rFonts w:ascii="Arial" w:hAnsi="Arial"/>
-          <w:sz w:val="20"/>
-          <w:szCs w:val="20"/>
-        </w:rPr>
-        <w:t>belongs_to</w:t>
-      </w:r>
-      <w:r>
-        <w:rPr>
-          <w:rFonts w:ascii="Arial" w:hAnsi="Arial"/>
-          <w:sz w:val="20"/>
-          <w:szCs w:val="20"/>
-        </w:rPr>
-        <w:t xml:space="preserve"> :user) </w:t>
-      </w:r>
-    </w:p>
-    <w:p>
-      <w:pPr>
-        <w:tabs>
-          <w:tab w:val="left" w:pos="288"/>
-          <w:tab w:val="left" w:pos="576"/>
-          <w:tab w:val="left" w:pos="864"/>
-          <w:tab w:val="left" w:pos="1152"/>
-          <w:tab w:val="left" w:pos="1440"/>
-        </w:tabs>
-        <w:ind w:left="1440" w:hanging="1440"/>
-        <w:rPr>
-          <w:rFonts w:ascii="Arial" w:hAnsi="Arial"/>
-          <w:sz w:val="20"/>
-          <w:szCs w:val="20"/>
-        </w:rPr>
-      </w:pPr>
-    </w:p>
-    <w:p>
-      <w:pPr>
-        <w:tabs>
-          <w:tab w:val="left" w:pos="288"/>
-          <w:tab w:val="left" w:pos="576"/>
-          <w:tab w:val="left" w:pos="864"/>
-          <w:tab w:val="left" w:pos="1152"/>
-          <w:tab w:val="left" w:pos="1440"/>
-        </w:tabs>
-        <w:ind w:left="1440" w:hanging="1440"/>
-        <w:rPr>
-          <w:rFonts w:ascii="Arial" w:hAnsi="Arial"/>
-          <w:sz w:val="20"/>
-          <w:szCs w:val="20"/>
-        </w:rPr>
-      </w:pPr>
-      <w:r>
-        <w:rPr>
-          <w:rFonts w:ascii="Arial" w:hAnsi="Arial"/>
-          <w:sz w:val="20"/>
-          <w:szCs w:val="20"/>
-        </w:rPr>
-        <w:tab/>
-      </w:r>
-      <w:r>
-        <w:rPr>
-          <w:rFonts w:ascii="Arial" w:hAnsi="Arial"/>
-          <w:sz w:val="20"/>
-          <w:szCs w:val="20"/>
-        </w:rPr>
-        <w:t>post_id:integer</w:t>
-      </w:r>
-    </w:p>
-    <w:p>
-      <w:pPr>
-        <w:tabs>
-          <w:tab w:val="left" w:pos="288"/>
-          <w:tab w:val="left" w:pos="576"/>
-          <w:tab w:val="left" w:pos="864"/>
-          <w:tab w:val="left" w:pos="1152"/>
-          <w:tab w:val="left" w:pos="1440"/>
-        </w:tabs>
-        <w:ind w:left="1440" w:hanging="1440"/>
-        <w:rPr>
-          <w:rFonts w:ascii="Arial" w:hAnsi="Arial"/>
-          <w:sz w:val="20"/>
-          <w:szCs w:val="20"/>
-        </w:rPr>
-      </w:pPr>
-      <w:r>
-        <w:rPr>
-          <w:rFonts w:ascii="Arial" w:hAnsi="Arial"/>
-          <w:sz w:val="20"/>
-          <w:szCs w:val="20"/>
-        </w:rPr>
-        <w:tab/>
-      </w:r>
-      <w:r>
-        <w:rPr>
-          <w:rFonts w:ascii="Arial" w:hAnsi="Arial"/>
-          <w:sz w:val="20"/>
-          <w:szCs w:val="20"/>
-        </w:rPr>
-        <w:t>user_id:integer</w:t>
-      </w:r>
-    </w:p>
-    <w:p>
-      <w:pPr>
-        <w:tabs>
-          <w:tab w:val="left" w:pos="288"/>
-          <w:tab w:val="left" w:pos="576"/>
-          <w:tab w:val="left" w:pos="864"/>
-          <w:tab w:val="left" w:pos="1152"/>
-          <w:tab w:val="left" w:pos="1440"/>
-        </w:tabs>
-        <w:ind w:left="1440" w:hanging="1440"/>
-        <w:rPr>
-          <w:rFonts w:ascii="Arial" w:hAnsi="Arial"/>
-          <w:sz w:val="20"/>
-          <w:szCs w:val="20"/>
-        </w:rPr>
-      </w:pPr>
-    </w:p>
-    <w:p>
-      <w:pPr>
-        <w:tabs>
-          <w:tab w:val="left" w:pos="288"/>
-          <w:tab w:val="left" w:pos="576"/>
-          <w:tab w:val="left" w:pos="864"/>
-          <w:tab w:val="left" w:pos="1152"/>
-          <w:tab w:val="left" w:pos="1440"/>
-        </w:tabs>
-        <w:ind w:left="1440" w:hanging="1440"/>
-        <w:rPr>
-          <w:rFonts w:ascii="Arial" w:hAnsi="Arial"/>
-          <w:sz w:val="20"/>
-          <w:szCs w:val="20"/>
-        </w:rPr>
-      </w:pPr>
-      <w:r>
-        <w:rPr>
-          <w:rFonts w:ascii="Arial" w:hAnsi="Arial"/>
-          <w:sz w:val="20"/>
-          <w:szCs w:val="20"/>
-        </w:rPr>
-        <w:tab/>
-      </w:r>
-      <w:r>
-        <w:rPr>
-          <w:rFonts w:ascii="Arial" w:hAnsi="Arial"/>
-          <w:sz w:val="20"/>
-          <w:szCs w:val="20"/>
-        </w:rPr>
-        <w:t>content:text</w:t>
-      </w:r>
-    </w:p>
-    <w:p>
-      <w:pPr>
-        <w:tabs>
-          <w:tab w:val="left" w:pos="288"/>
-          <w:tab w:val="left" w:pos="576"/>
-          <w:tab w:val="left" w:pos="864"/>
-          <w:tab w:val="left" w:pos="1152"/>
-          <w:tab w:val="left" w:pos="1440"/>
-        </w:tabs>
-        <w:ind w:left="1440" w:hanging="1440"/>
-        <w:rPr>
-          <w:rFonts w:ascii="Arial" w:hAnsi="Arial"/>
-          <w:sz w:val="20"/>
-          <w:szCs w:val="20"/>
-        </w:rPr>
-      </w:pPr>
-      <w:r>
-        <w:rPr>
-          <w:rFonts w:ascii="Arial" w:hAnsi="Arial"/>
-          <w:sz w:val="20"/>
-          <w:szCs w:val="20"/>
-        </w:rPr>
-        <w:tab/>
-        <w:t>date:datetime</w:t>
-      </w:r>
-    </w:p>
-    <w:p>
-      <w:pPr>
-        <w:tabs>
-          <w:tab w:val="left" w:pos="288"/>
-          <w:tab w:val="left" w:pos="576"/>
-          <w:tab w:val="left" w:pos="864"/>
-          <w:tab w:val="left" w:pos="1152"/>
-          <w:tab w:val="left" w:pos="1440"/>
-        </w:tabs>
-        <w:ind w:left="1440" w:hanging="1440"/>
-        <w:rPr>
-          <w:rFonts w:ascii="Arial" w:hAnsi="Arial"/>
-          <w:sz w:val="20"/>
-          <w:szCs w:val="20"/>
-        </w:rPr>
-      </w:pPr>
-    </w:p>
-    <w:p>
-      <w:pPr>
-        <w:tabs>
-          <w:tab w:val="left" w:pos="288"/>
-          <w:tab w:val="left" w:pos="576"/>
-          <w:tab w:val="left" w:pos="864"/>
-          <w:tab w:val="left" w:pos="1152"/>
-          <w:tab w:val="left" w:pos="1440"/>
-        </w:tabs>
-        <w:ind w:left="1440" w:hanging="1440"/>
-        <w:rPr>
-          <w:rFonts w:ascii="Arial" w:hAnsi="Arial"/>
-          <w:sz w:val="20"/>
-          <w:szCs w:val="20"/>
-        </w:rPr>
-      </w:pPr>
-    </w:p>
-    <w:p>
-      <w:pPr>
-        <w:tabs>
-          <w:tab w:val="left" w:pos="288"/>
-          <w:tab w:val="left" w:pos="576"/>
-          <w:tab w:val="left" w:pos="864"/>
-          <w:tab w:val="left" w:pos="1152"/>
-          <w:tab w:val="left" w:pos="1440"/>
-        </w:tabs>
-        <w:ind w:left="1440" w:hanging="1440"/>
-        <w:rPr>
-          <w:rFonts w:ascii="Arial" w:hAnsi="Arial"/>
-          <w:sz w:val="20"/>
-          <w:szCs w:val="20"/>
-        </w:rPr>
-      </w:pPr>
-      <w:r>
-        <w:rPr>
-          <w:rFonts w:ascii="Arial" w:hAnsi="Arial"/>
-          <w:sz w:val="20"/>
-          <w:szCs w:val="20"/>
-        </w:rPr>
-        <w:sym w:font="Wingdings" w:char="F09F"/>
-      </w:r>
-      <w:r>
-        <w:rPr>
-          <w:rFonts w:ascii="Arial" w:hAnsi="Arial"/>
-          <w:sz w:val="20"/>
-          <w:szCs w:val="20"/>
-        </w:rPr>
-        <w:t>Book</w:t>
-      </w:r>
-      <w:r>
-        <w:rPr>
-          <w:rFonts w:ascii="Arial" w:hAnsi="Arial"/>
-          <w:sz w:val="20"/>
-          <w:szCs w:val="20"/>
-        </w:rPr>
-        <w:t xml:space="preserve"> </w:t>
-      </w:r>
-    </w:p>
-    <w:p>
-      <w:pPr>
-        <w:tabs>
-          <w:tab w:val="left" w:pos="288"/>
-          <w:tab w:val="left" w:pos="576"/>
-          <w:tab w:val="left" w:pos="864"/>
-          <w:tab w:val="left" w:pos="1152"/>
-          <w:tab w:val="left" w:pos="1440"/>
-        </w:tabs>
-        <w:ind w:left="1440" w:hanging="1440"/>
-        <w:rPr>
-          <w:rFonts w:ascii="Arial" w:hAnsi="Arial"/>
-          <w:sz w:val="20"/>
-          <w:szCs w:val="20"/>
-        </w:rPr>
-      </w:pPr>
-      <w:r>
-        <w:rPr>
-          <w:rFonts w:ascii="Arial" w:hAnsi="Arial"/>
-          <w:sz w:val="20"/>
-          <w:szCs w:val="20"/>
-        </w:rPr>
-        <w:tab/>
-      </w:r>
-      <w:r>
-        <w:rPr>
-          <w:rFonts w:ascii="Arial" w:hAnsi="Arial"/>
-          <w:sz w:val="20"/>
-          <w:szCs w:val="20"/>
-        </w:rPr>
-        <w:t>(</w:t>
-      </w:r>
-      <w:r>
-        <w:rPr>
-          <w:rFonts w:ascii="Arial" w:hAnsi="Arial"/>
-          <w:sz w:val="20"/>
-          <w:szCs w:val="20"/>
-        </w:rPr>
-        <w:t>has_many: parts</w:t>
-      </w:r>
-      <w:r>
-        <w:rPr>
-          <w:rFonts w:ascii="Arial" w:hAnsi="Arial"/>
-          <w:sz w:val="20"/>
-          <w:szCs w:val="20"/>
-        </w:rPr>
-        <w:t>)</w:t>
-      </w:r>
-    </w:p>
-    <w:p>
-      <w:pPr>
-        <w:tabs>
-          <w:tab w:val="left" w:pos="288"/>
-          <w:tab w:val="left" w:pos="576"/>
-          <w:tab w:val="left" w:pos="864"/>
-          <w:tab w:val="left" w:pos="1152"/>
-          <w:tab w:val="left" w:pos="1440"/>
-        </w:tabs>
-        <w:ind w:left="1440" w:hanging="1440"/>
-        <w:rPr>
-          <w:rFonts w:ascii="Arial" w:hAnsi="Arial"/>
-          <w:sz w:val="20"/>
-          <w:szCs w:val="20"/>
-        </w:rPr>
-      </w:pPr>
-    </w:p>
-    <w:p>
-      <w:pPr>
-        <w:tabs>
-          <w:tab w:val="left" w:pos="288"/>
-          <w:tab w:val="left" w:pos="576"/>
-          <w:tab w:val="left" w:pos="864"/>
-          <w:tab w:val="left" w:pos="1152"/>
-          <w:tab w:val="left" w:pos="1440"/>
-        </w:tabs>
-        <w:ind w:left="1440" w:hanging="1440"/>
-        <w:rPr>
-          <w:rFonts w:ascii="Arial" w:hAnsi="Arial"/>
-          <w:sz w:val="20"/>
-          <w:szCs w:val="20"/>
-        </w:rPr>
-      </w:pPr>
-      <w:r>
-        <w:rPr>
-          <w:rFonts w:ascii="Arial" w:hAnsi="Arial"/>
-          <w:sz w:val="20"/>
-          <w:szCs w:val="20"/>
-        </w:rPr>
-        <w:tab/>
-        <w:t>title:string</w:t>
-      </w:r>
-    </w:p>
-    <w:p>
-      <w:pPr>
-        <w:tabs>
-          <w:tab w:val="left" w:pos="288"/>
-          <w:tab w:val="left" w:pos="576"/>
-          <w:tab w:val="left" w:pos="864"/>
-          <w:tab w:val="left" w:pos="1152"/>
-          <w:tab w:val="left" w:pos="1440"/>
-        </w:tabs>
-        <w:ind w:left="1440" w:hanging="1440"/>
-        <w:rPr>
-          <w:rFonts w:ascii="Arial" w:hAnsi="Arial"/>
-          <w:sz w:val="20"/>
-          <w:szCs w:val="20"/>
-        </w:rPr>
-      </w:pPr>
-    </w:p>
-    <w:p>
-      <w:pPr>
-        <w:tabs>
-          <w:tab w:val="left" w:pos="288"/>
-          <w:tab w:val="left" w:pos="576"/>
-          <w:tab w:val="left" w:pos="864"/>
-          <w:tab w:val="left" w:pos="1152"/>
-          <w:tab w:val="left" w:pos="1440"/>
-        </w:tabs>
-        <w:ind w:left="1440" w:hanging="1440"/>
-        <w:rPr>
-          <w:rFonts w:ascii="Arial" w:hAnsi="Arial"/>
-          <w:sz w:val="20"/>
-          <w:szCs w:val="20"/>
-        </w:rPr>
-      </w:pPr>
-    </w:p>
-    <w:p>
-      <w:pPr>
-        <w:tabs>
-          <w:tab w:val="left" w:pos="288"/>
-          <w:tab w:val="left" w:pos="576"/>
-          <w:tab w:val="left" w:pos="864"/>
-          <w:tab w:val="left" w:pos="1152"/>
-          <w:tab w:val="left" w:pos="1440"/>
-        </w:tabs>
-        <w:ind w:left="1440" w:hanging="1440"/>
-        <w:rPr>
-          <w:rFonts w:ascii="Arial" w:hAnsi="Arial"/>
-          <w:sz w:val="20"/>
-          <w:szCs w:val="20"/>
-        </w:rPr>
-      </w:pPr>
-      <w:r>
-        <w:rPr>
-          <w:rFonts w:ascii="Arial" w:hAnsi="Arial"/>
-          <w:sz w:val="20"/>
-          <w:szCs w:val="20"/>
-        </w:rPr>
-        <w:sym w:font="Wingdings" w:char="F09F"/>
-      </w:r>
-      <w:r>
-        <w:rPr>
-          <w:rFonts w:ascii="Arial" w:hAnsi="Arial"/>
-          <w:sz w:val="20"/>
-          <w:szCs w:val="20"/>
-        </w:rPr>
-        <w:t xml:space="preserve">Part </w:t>
-      </w:r>
-      <w:r>
-        <w:rPr>
-          <w:rFonts w:ascii="Arial" w:hAnsi="Arial"/>
-          <w:sz w:val="20"/>
-          <w:szCs w:val="20"/>
-        </w:rPr>
-        <w:t xml:space="preserve"> </w:t>
-      </w:r>
-    </w:p>
-    <w:p>
-      <w:pPr>
-        <w:tabs>
-          <w:tab w:val="left" w:pos="288"/>
-          <w:tab w:val="left" w:pos="576"/>
-          <w:tab w:val="left" w:pos="864"/>
-          <w:tab w:val="left" w:pos="1152"/>
-          <w:tab w:val="left" w:pos="1440"/>
-        </w:tabs>
-        <w:ind w:left="1440" w:hanging="1440"/>
-        <w:rPr>
-          <w:rFonts w:ascii="Arial" w:hAnsi="Arial"/>
-          <w:sz w:val="20"/>
-          <w:szCs w:val="20"/>
-        </w:rPr>
-      </w:pPr>
-      <w:r>
-        <w:rPr>
-          <w:rFonts w:ascii="Arial" w:hAnsi="Arial"/>
-          <w:sz w:val="20"/>
-          <w:szCs w:val="20"/>
-        </w:rPr>
-        <w:tab/>
-      </w:r>
-      <w:r>
-        <w:rPr>
-          <w:rFonts w:ascii="Arial" w:hAnsi="Arial"/>
-          <w:sz w:val="20"/>
-          <w:szCs w:val="20"/>
-        </w:rPr>
-        <w:t>(belongs_to: book)</w:t>
-      </w:r>
-    </w:p>
-    <w:p>
-      <w:pPr>
-        <w:tabs>
-          <w:tab w:val="left" w:pos="288"/>
-          <w:tab w:val="left" w:pos="576"/>
-          <w:tab w:val="left" w:pos="864"/>
-          <w:tab w:val="left" w:pos="1152"/>
-          <w:tab w:val="left" w:pos="1440"/>
-        </w:tabs>
-        <w:ind w:left="1440" w:hanging="1440"/>
-        <w:rPr>
-          <w:rFonts w:ascii="Arial" w:hAnsi="Arial"/>
-          <w:sz w:val="20"/>
-          <w:szCs w:val="20"/>
-        </w:rPr>
-      </w:pPr>
-    </w:p>
-    <w:p>
-      <w:pPr>
-        <w:tabs>
-          <w:tab w:val="left" w:pos="288"/>
-          <w:tab w:val="left" w:pos="576"/>
-          <w:tab w:val="left" w:pos="864"/>
-          <w:tab w:val="left" w:pos="1152"/>
-          <w:tab w:val="left" w:pos="1440"/>
-        </w:tabs>
-        <w:ind w:left="1440" w:hanging="1440"/>
-        <w:rPr>
-          <w:rFonts w:ascii="Arial" w:hAnsi="Arial"/>
-          <w:sz w:val="20"/>
-          <w:szCs w:val="20"/>
-        </w:rPr>
-      </w:pPr>
-      <w:r>
-        <w:rPr>
-          <w:rFonts w:ascii="Arial" w:hAnsi="Arial"/>
-          <w:sz w:val="20"/>
-          <w:szCs w:val="20"/>
-        </w:rPr>
-        <w:tab/>
-        <w:t>book_id</w:t>
-      </w:r>
-      <w:r>
-        <w:rPr>
-          <w:rFonts w:ascii="Arial" w:hAnsi="Arial"/>
-          <w:sz w:val="20"/>
-          <w:szCs w:val="20"/>
-        </w:rPr>
-        <w:t>:integer</w:t>
-      </w:r>
-    </w:p>
-    <w:p>
-      <w:pPr>
-        <w:tabs>
-          <w:tab w:val="left" w:pos="288"/>
-          <w:tab w:val="left" w:pos="576"/>
-          <w:tab w:val="left" w:pos="864"/>
-          <w:tab w:val="left" w:pos="1152"/>
-          <w:tab w:val="left" w:pos="1440"/>
-        </w:tabs>
-        <w:ind w:left="1440" w:hanging="1440"/>
-        <w:rPr>
-          <w:rFonts w:ascii="Arial" w:hAnsi="Arial"/>
-          <w:sz w:val="20"/>
-          <w:szCs w:val="20"/>
-        </w:rPr>
-      </w:pPr>
-    </w:p>
-    <w:p>
-      <w:pPr>
-        <w:tabs>
-          <w:tab w:val="left" w:pos="288"/>
-          <w:tab w:val="left" w:pos="576"/>
-          <w:tab w:val="left" w:pos="864"/>
-          <w:tab w:val="left" w:pos="1152"/>
-          <w:tab w:val="left" w:pos="1440"/>
-        </w:tabs>
-        <w:ind w:left="1440" w:hanging="1440"/>
-        <w:rPr>
-          <w:rFonts w:ascii="Arial" w:hAnsi="Arial"/>
-          <w:sz w:val="20"/>
-          <w:szCs w:val="20"/>
-        </w:rPr>
-      </w:pPr>
-      <w:r>
-        <w:rPr>
-          <w:rFonts w:ascii="Arial" w:hAnsi="Arial"/>
-          <w:sz w:val="20"/>
-          <w:szCs w:val="20"/>
-        </w:rPr>
-        <w:tab/>
-        <w:t>part_number:integer</w:t>
-      </w:r>
-    </w:p>
-    <w:p>
-      <w:pPr>
-        <w:tabs>
-          <w:tab w:val="left" w:pos="288"/>
-          <w:tab w:val="left" w:pos="576"/>
-          <w:tab w:val="left" w:pos="864"/>
-          <w:tab w:val="left" w:pos="1152"/>
-          <w:tab w:val="left" w:pos="1440"/>
-        </w:tabs>
-        <w:ind w:left="1440" w:hanging="1440"/>
-        <w:rPr>
-          <w:rFonts w:ascii="Arial" w:hAnsi="Arial"/>
-          <w:sz w:val="20"/>
-          <w:szCs w:val="20"/>
-        </w:rPr>
-      </w:pPr>
-      <w:r>
-        <w:rPr>
-          <w:rFonts w:ascii="Arial" w:hAnsi="Arial"/>
-          <w:sz w:val="20"/>
-          <w:szCs w:val="20"/>
-        </w:rPr>
-        <w:tab/>
-        <w:t>title:string</w:t>
-      </w:r>
-    </w:p>
-    <w:p>
-      <w:pPr>
-        <w:tabs>
-          <w:tab w:val="left" w:pos="288"/>
-          <w:tab w:val="left" w:pos="576"/>
-          <w:tab w:val="left" w:pos="864"/>
-          <w:tab w:val="left" w:pos="1152"/>
-          <w:tab w:val="left" w:pos="1440"/>
-        </w:tabs>
-        <w:ind w:left="1440" w:hanging="1440"/>
-        <w:rPr>
-          <w:rFonts w:ascii="Arial" w:hAnsi="Arial"/>
-          <w:i/>
-          <w:sz w:val="20"/>
-          <w:szCs w:val="20"/>
-        </w:rPr>
-      </w:pPr>
-    </w:p>
-    <w:p>
-      <w:pPr>
-        <w:tabs>
-          <w:tab w:val="left" w:pos="288"/>
-          <w:tab w:val="left" w:pos="576"/>
-          <w:tab w:val="left" w:pos="864"/>
-          <w:tab w:val="left" w:pos="1152"/>
-          <w:tab w:val="left" w:pos="1440"/>
-        </w:tabs>
-        <w:ind w:left="1440" w:hanging="1440"/>
-        <w:rPr>
-          <w:rFonts w:ascii="Arial" w:hAnsi="Arial"/>
-          <w:sz w:val="20"/>
-          <w:szCs w:val="20"/>
-        </w:rPr>
-      </w:pPr>
-    </w:p>
-    <w:p>
-      <w:pPr>
-        <w:tabs>
-          <w:tab w:val="left" w:pos="288"/>
-          <w:tab w:val="left" w:pos="576"/>
-          <w:tab w:val="left" w:pos="864"/>
-          <w:tab w:val="left" w:pos="1152"/>
-          <w:tab w:val="left" w:pos="1440"/>
-        </w:tabs>
-        <w:ind w:left="1440" w:hanging="1440"/>
-        <w:rPr>
-          <w:rFonts w:ascii="Arial" w:hAnsi="Arial"/>
-          <w:sz w:val="20"/>
-          <w:szCs w:val="20"/>
-        </w:rPr>
-      </w:pPr>
-    </w:p>
-    <w:p>
-      <w:pPr>
-        <w:tabs>
-          <w:tab w:val="left" w:pos="288"/>
-          <w:tab w:val="left" w:pos="576"/>
-          <w:tab w:val="left" w:pos="864"/>
-          <w:tab w:val="left" w:pos="1152"/>
-          <w:tab w:val="left" w:pos="1440"/>
-        </w:tabs>
-        <w:ind w:left="1440" w:hanging="1440"/>
-        <w:rPr>
-          <w:rFonts w:ascii="Arial" w:hAnsi="Arial"/>
-          <w:i/>
-          <w:sz w:val="20"/>
-          <w:szCs w:val="20"/>
-        </w:rPr>
-      </w:pPr>
-      <w:r>
-        <w:rPr>
-          <w:rFonts w:ascii="Arial" w:hAnsi="Arial"/>
-          <w:i/>
-          <w:sz w:val="20"/>
-          <w:szCs w:val="20"/>
-        </w:rPr>
-        <w:sym w:font="Wingdings" w:char="F09F"/>
-      </w:r>
-      <w:r>
-        <w:rPr>
-          <w:rFonts w:ascii="Arial" w:hAnsi="Arial"/>
-          <w:i/>
-          <w:sz w:val="20"/>
-          <w:szCs w:val="20"/>
-        </w:rPr>
-        <w:t>Tweet</w:t>
-      </w:r>
-      <w:r>
-        <w:rPr>
-          <w:rFonts w:ascii="Arial" w:hAnsi="Arial"/>
-          <w:i/>
-          <w:sz w:val="20"/>
-          <w:szCs w:val="20"/>
-        </w:rPr>
-        <w:t xml:space="preserve">  (*use polymorphic associations?)</w:t>
-      </w:r>
-    </w:p>
-    <w:p>
-      <w:pPr>
-        <w:tabs>
-          <w:tab w:val="left" w:pos="288"/>
-          <w:tab w:val="left" w:pos="576"/>
-          <w:tab w:val="left" w:pos="864"/>
-          <w:tab w:val="left" w:pos="1152"/>
-          <w:tab w:val="left" w:pos="1440"/>
-        </w:tabs>
-        <w:ind w:left="1440" w:hanging="1440"/>
-        <w:rPr>
-          <w:rFonts w:ascii="Arial" w:hAnsi="Arial"/>
-          <w:i/>
-          <w:sz w:val="20"/>
-          <w:szCs w:val="20"/>
-        </w:rPr>
-      </w:pPr>
-      <w:r>
-        <w:rPr>
-          <w:rFonts w:ascii="Arial" w:hAnsi="Arial"/>
-          <w:i/>
-          <w:sz w:val="20"/>
-          <w:szCs w:val="20"/>
-        </w:rPr>
-        <w:tab/>
-        <w:t xml:space="preserve">(belongs_to :user) </w:t>
-      </w:r>
-      <w:r>
-        <w:rPr>
-          <w:rFonts w:ascii="Arial" w:hAnsi="Arial"/>
-          <w:i/>
-          <w:sz w:val="20"/>
-          <w:szCs w:val="20"/>
-        </w:rPr>
-        <w:tab/>
-        <w:t>(</w:t>
-      </w:r>
-      <w:r>
-        <w:rPr>
-          <w:rFonts w:ascii="Arial" w:hAnsi="Arial"/>
-          <w:i/>
-          <w:sz w:val="20"/>
-          <w:szCs w:val="20"/>
-        </w:rPr>
-        <w:t>+</w:t>
-      </w:r>
-      <w:r>
-        <w:rPr>
-          <w:rFonts w:ascii="Arial" w:hAnsi="Arial"/>
-          <w:i/>
-          <w:sz w:val="20"/>
-          <w:szCs w:val="20"/>
-        </w:rPr>
-        <w:t>user has_many</w:t>
-      </w:r>
-      <w:r>
-        <w:rPr>
-          <w:rFonts w:ascii="Arial" w:hAnsi="Arial"/>
-          <w:i/>
-          <w:sz w:val="20"/>
-          <w:szCs w:val="20"/>
-        </w:rPr>
-        <w:t xml:space="preserve"> tweets)</w:t>
-      </w:r>
-    </w:p>
-    <w:p>
-      <w:pPr>
-        <w:tabs>
-          <w:tab w:val="left" w:pos="288"/>
-          <w:tab w:val="left" w:pos="576"/>
-          <w:tab w:val="left" w:pos="864"/>
-          <w:tab w:val="left" w:pos="1152"/>
-          <w:tab w:val="left" w:pos="1440"/>
-        </w:tabs>
-        <w:ind w:left="1440" w:hanging="1440"/>
-        <w:rPr>
-          <w:rFonts w:ascii="Arial" w:hAnsi="Arial"/>
-          <w:i/>
-          <w:sz w:val="20"/>
-          <w:szCs w:val="20"/>
-        </w:rPr>
-      </w:pPr>
-      <w:r>
-        <w:rPr>
-          <w:rFonts w:ascii="Arial" w:hAnsi="Arial"/>
-          <w:i/>
-          <w:sz w:val="20"/>
-          <w:szCs w:val="20"/>
-        </w:rPr>
-        <w:tab/>
-        <w:t>(belongs_to :book</w:t>
-      </w:r>
-      <w:r>
-        <w:rPr>
-          <w:rFonts w:ascii="Arial" w:hAnsi="Arial"/>
-          <w:i/>
-          <w:sz w:val="20"/>
-          <w:szCs w:val="20"/>
-        </w:rPr>
-        <w:t>)</w:t>
-      </w:r>
-      <w:r>
-        <w:rPr>
-          <w:rFonts w:ascii="Arial" w:hAnsi="Arial"/>
-          <w:i/>
-          <w:sz w:val="20"/>
-          <w:szCs w:val="20"/>
-        </w:rPr>
-        <w:tab/>
-        <w:t>(+book has_many tweets)</w:t>
-      </w:r>
-    </w:p>
-    <w:p>
-      <w:pPr>
-        <w:tabs>
-          <w:tab w:val="left" w:pos="288"/>
-          <w:tab w:val="left" w:pos="576"/>
-          <w:tab w:val="left" w:pos="864"/>
-          <w:tab w:val="left" w:pos="1152"/>
-          <w:tab w:val="left" w:pos="1440"/>
-        </w:tabs>
-        <w:ind w:left="1440" w:hanging="1440"/>
-        <w:rPr>
-          <w:rFonts w:ascii="Arial" w:hAnsi="Arial"/>
-          <w:i/>
-          <w:sz w:val="20"/>
-          <w:szCs w:val="20"/>
-        </w:rPr>
-      </w:pPr>
-      <w:r>
-        <w:rPr>
-          <w:rFonts w:ascii="Arial" w:hAnsi="Arial"/>
-          <w:i/>
-          <w:sz w:val="20"/>
-          <w:szCs w:val="20"/>
-        </w:rPr>
-        <w:tab/>
-      </w:r>
-      <w:r>
-        <w:rPr>
-          <w:rFonts w:ascii="Arial" w:hAnsi="Arial"/>
-          <w:i/>
-          <w:sz w:val="20"/>
-          <w:szCs w:val="20"/>
-        </w:rPr>
-        <w:t>(belongs_to :part)</w:t>
-      </w:r>
-      <w:r>
-        <w:rPr>
-          <w:rFonts w:ascii="Arial" w:hAnsi="Arial"/>
-          <w:i/>
-          <w:sz w:val="20"/>
-          <w:szCs w:val="20"/>
-        </w:rPr>
-        <w:tab/>
-        <w:t>(+part has_many tweets)</w:t>
-      </w:r>
-    </w:p>
-    <w:p>
-      <w:pPr>
-        <w:tabs>
-          <w:tab w:val="left" w:pos="288"/>
-          <w:tab w:val="left" w:pos="576"/>
-          <w:tab w:val="left" w:pos="864"/>
-          <w:tab w:val="left" w:pos="1152"/>
-          <w:tab w:val="left" w:pos="1440"/>
-        </w:tabs>
-        <w:ind w:left="1440" w:hanging="1440"/>
-        <w:rPr>
-          <w:rFonts w:ascii="Arial" w:hAnsi="Arial"/>
-          <w:i/>
-          <w:sz w:val="20"/>
-          <w:szCs w:val="20"/>
-        </w:rPr>
-      </w:pPr>
-    </w:p>
-    <w:p>
-      <w:pPr>
-        <w:tabs>
-          <w:tab w:val="left" w:pos="288"/>
-          <w:tab w:val="left" w:pos="576"/>
-          <w:tab w:val="left" w:pos="864"/>
-          <w:tab w:val="left" w:pos="1152"/>
-          <w:tab w:val="left" w:pos="1440"/>
-        </w:tabs>
-        <w:ind w:left="1440" w:hanging="1440"/>
-        <w:rPr>
-          <w:rFonts w:ascii="Arial" w:hAnsi="Arial"/>
-          <w:i/>
-          <w:sz w:val="20"/>
-          <w:szCs w:val="20"/>
-        </w:rPr>
-      </w:pPr>
-      <w:r>
-        <w:rPr>
-          <w:rFonts w:ascii="Arial" w:hAnsi="Arial"/>
-          <w:i/>
-          <w:sz w:val="20"/>
-          <w:szCs w:val="20"/>
-        </w:rPr>
-        <w:tab/>
-      </w:r>
-      <w:r>
-        <w:rPr>
-          <w:rFonts w:ascii="Arial" w:hAnsi="Arial"/>
-          <w:i/>
-          <w:sz w:val="20"/>
-          <w:szCs w:val="20"/>
-        </w:rPr>
-        <w:t>user_id:integer</w:t>
-      </w:r>
-    </w:p>
-    <w:p>
-      <w:pPr>
-        <w:tabs>
-          <w:tab w:val="left" w:pos="288"/>
-          <w:tab w:val="left" w:pos="576"/>
-          <w:tab w:val="left" w:pos="864"/>
-          <w:tab w:val="left" w:pos="1152"/>
-          <w:tab w:val="left" w:pos="1440"/>
-        </w:tabs>
-        <w:ind w:left="1440" w:hanging="1440"/>
-        <w:rPr>
-          <w:rFonts w:ascii="Arial" w:hAnsi="Arial"/>
-          <w:i/>
-          <w:sz w:val="20"/>
-          <w:szCs w:val="20"/>
-        </w:rPr>
-      </w:pPr>
-      <w:r>
-        <w:rPr>
-          <w:rFonts w:ascii="Arial" w:hAnsi="Arial"/>
-          <w:i/>
-          <w:sz w:val="20"/>
-          <w:szCs w:val="20"/>
-        </w:rPr>
-        <w:tab/>
-      </w:r>
-      <w:r>
-        <w:rPr>
-          <w:rFonts w:ascii="Arial" w:hAnsi="Arial"/>
-          <w:i/>
-          <w:sz w:val="20"/>
-          <w:szCs w:val="20"/>
-        </w:rPr>
-        <w:t>book_id:integer</w:t>
-      </w:r>
-    </w:p>
-    <w:p>
-      <w:pPr>
-        <w:tabs>
-          <w:tab w:val="left" w:pos="288"/>
-          <w:tab w:val="left" w:pos="576"/>
-          <w:tab w:val="left" w:pos="864"/>
-          <w:tab w:val="left" w:pos="1152"/>
-          <w:tab w:val="left" w:pos="1440"/>
-        </w:tabs>
-        <w:ind w:left="1440" w:hanging="1440"/>
-        <w:rPr>
-          <w:rFonts w:ascii="Arial" w:hAnsi="Arial"/>
-          <w:i/>
-          <w:sz w:val="20"/>
-          <w:szCs w:val="20"/>
-        </w:rPr>
-      </w:pPr>
-      <w:r>
-        <w:rPr>
-          <w:rFonts w:ascii="Arial" w:hAnsi="Arial"/>
-          <w:i/>
-          <w:sz w:val="20"/>
-          <w:szCs w:val="20"/>
-        </w:rPr>
-        <w:lastRenderedPageBreak/>
-        <w:tab/>
-        <w:t>part_id:integer</w:t>
-      </w:r>
-    </w:p>
-    <w:p>
-      <w:pPr>
-        <w:tabs>
-          <w:tab w:val="left" w:pos="288"/>
-          <w:tab w:val="left" w:pos="576"/>
-          <w:tab w:val="left" w:pos="864"/>
-          <w:tab w:val="left" w:pos="1152"/>
-          <w:tab w:val="left" w:pos="1440"/>
-        </w:tabs>
-        <w:ind w:left="1440" w:hanging="1440"/>
-        <w:rPr>
-          <w:rFonts w:ascii="Arial" w:hAnsi="Arial"/>
-          <w:i/>
-          <w:sz w:val="20"/>
-          <w:szCs w:val="20"/>
-        </w:rPr>
-      </w:pPr>
-    </w:p>
-    <w:p>
-      <w:pPr>
-        <w:tabs>
-          <w:tab w:val="left" w:pos="288"/>
-          <w:tab w:val="left" w:pos="576"/>
-          <w:tab w:val="left" w:pos="864"/>
-          <w:tab w:val="left" w:pos="1152"/>
-          <w:tab w:val="left" w:pos="1440"/>
-        </w:tabs>
-        <w:ind w:left="1440" w:hanging="1440"/>
-        <w:rPr>
-          <w:rFonts w:ascii="Arial" w:hAnsi="Arial"/>
-          <w:i/>
-          <w:sz w:val="20"/>
-          <w:szCs w:val="20"/>
-        </w:rPr>
-      </w:pPr>
-      <w:r>
-        <w:rPr>
-          <w:rFonts w:ascii="Arial" w:hAnsi="Arial"/>
-          <w:i/>
-          <w:sz w:val="20"/>
-          <w:szCs w:val="20"/>
-        </w:rPr>
-        <w:tab/>
-      </w:r>
-      <w:r>
-        <w:rPr>
-          <w:rFonts w:ascii="Arial" w:hAnsi="Arial"/>
-          <w:i/>
-          <w:sz w:val="20"/>
-          <w:szCs w:val="20"/>
-        </w:rPr>
-        <w:t>date:datetime</w:t>
-      </w:r>
-    </w:p>
-    <w:p>
-      <w:pPr>
-        <w:tabs>
-          <w:tab w:val="left" w:pos="288"/>
-          <w:tab w:val="left" w:pos="576"/>
-          <w:tab w:val="left" w:pos="864"/>
-          <w:tab w:val="left" w:pos="1152"/>
-          <w:tab w:val="left" w:pos="1440"/>
-        </w:tabs>
-        <w:ind w:left="1440" w:hanging="1440"/>
-        <w:rPr>
-          <w:rFonts w:ascii="Arial" w:hAnsi="Arial"/>
-          <w:i/>
-          <w:sz w:val="20"/>
-          <w:szCs w:val="20"/>
-        </w:rPr>
-      </w:pPr>
-      <w:r>
-        <w:rPr>
-          <w:rFonts w:ascii="Arial" w:hAnsi="Arial"/>
-          <w:i/>
-          <w:sz w:val="20"/>
-          <w:szCs w:val="20"/>
-        </w:rPr>
-        <w:tab/>
-      </w:r>
-      <w:r>
-        <w:rPr>
-          <w:rFonts w:ascii="Arial" w:hAnsi="Arial"/>
-          <w:i/>
-          <w:sz w:val="20"/>
-          <w:szCs w:val="20"/>
-        </w:rPr>
-        <w:t>...</w:t>
-      </w:r>
-    </w:p>
-    <w:p>
-      <w:pPr>
-        <w:tabs>
-          <w:tab w:val="left" w:pos="288"/>
-          <w:tab w:val="left" w:pos="576"/>
-          <w:tab w:val="left" w:pos="864"/>
-          <w:tab w:val="left" w:pos="1152"/>
-          <w:tab w:val="left" w:pos="1440"/>
-        </w:tabs>
-        <w:ind w:left="1440" w:hanging="1440"/>
-        <w:rPr>
-          <w:rFonts w:ascii="Arial" w:hAnsi="Arial"/>
-          <w:i/>
-          <w:sz w:val="20"/>
-          <w:szCs w:val="20"/>
-        </w:rPr>
-      </w:pPr>
-    </w:p>
-    <w:p>
-      <w:pPr>
-        <w:tabs>
-          <w:tab w:val="left" w:pos="288"/>
-          <w:tab w:val="left" w:pos="576"/>
-          <w:tab w:val="left" w:pos="864"/>
-          <w:tab w:val="left" w:pos="1152"/>
-          <w:tab w:val="left" w:pos="1440"/>
-        </w:tabs>
-        <w:ind w:left="1440" w:hanging="1440"/>
-        <w:rPr>
-          <w:rFonts w:ascii="Arial" w:hAnsi="Arial"/>
-          <w:i/>
-          <w:sz w:val="20"/>
-          <w:szCs w:val="20"/>
-        </w:rPr>
-      </w:pPr>
-    </w:p>
-    <w:p>
-      <w:pPr>
-        <w:tabs>
-          <w:tab w:val="left" w:pos="288"/>
-          <w:tab w:val="left" w:pos="576"/>
-          <w:tab w:val="left" w:pos="864"/>
-          <w:tab w:val="left" w:pos="1152"/>
-          <w:tab w:val="left" w:pos="1440"/>
-        </w:tabs>
-        <w:ind w:left="1440" w:hanging="1440"/>
-        <w:rPr>
-          <w:rFonts w:ascii="Arial" w:hAnsi="Arial"/>
-          <w:i/>
-          <w:sz w:val="20"/>
-          <w:szCs w:val="20"/>
-        </w:rPr>
-      </w:pPr>
-      <w:r>
-        <w:rPr>
-          <w:rFonts w:ascii="Arial" w:hAnsi="Arial"/>
-          <w:i/>
-          <w:sz w:val="20"/>
-          <w:szCs w:val="20"/>
-        </w:rPr>
-        <w:sym w:font="Wingdings" w:char="F09F"/>
-      </w:r>
-      <w:r>
-        <w:rPr>
-          <w:rFonts w:ascii="Arial" w:hAnsi="Arial"/>
-          <w:i/>
-          <w:sz w:val="20"/>
-          <w:szCs w:val="20"/>
-        </w:rPr>
-        <w:t>FacebookShare</w:t>
-      </w:r>
-      <w:r>
-        <w:rPr>
-          <w:rFonts w:ascii="Arial" w:hAnsi="Arial"/>
-          <w:i/>
-          <w:sz w:val="20"/>
-          <w:szCs w:val="20"/>
-        </w:rPr>
-        <w:t xml:space="preserve"> (*use polymorphic associations?)</w:t>
-      </w:r>
-    </w:p>
-    <w:p>
-      <w:pPr>
-        <w:tabs>
-          <w:tab w:val="left" w:pos="288"/>
-          <w:tab w:val="left" w:pos="576"/>
-          <w:tab w:val="left" w:pos="864"/>
-          <w:tab w:val="left" w:pos="1152"/>
-          <w:tab w:val="left" w:pos="1440"/>
-        </w:tabs>
-        <w:ind w:left="1440" w:hanging="1440"/>
-        <w:rPr>
-          <w:rFonts w:ascii="Arial" w:hAnsi="Arial"/>
-          <w:i/>
-          <w:sz w:val="20"/>
-          <w:szCs w:val="20"/>
-        </w:rPr>
-      </w:pPr>
-      <w:r>
-        <w:rPr>
-          <w:rFonts w:ascii="Arial" w:hAnsi="Arial"/>
-          <w:i/>
-          <w:sz w:val="20"/>
-          <w:szCs w:val="20"/>
-        </w:rPr>
-        <w:tab/>
-      </w:r>
-      <w:r>
-        <w:rPr>
-          <w:rFonts w:ascii="Arial" w:hAnsi="Arial"/>
-          <w:i/>
-          <w:sz w:val="20"/>
-          <w:szCs w:val="20"/>
-        </w:rPr>
-        <w:t xml:space="preserve">(belongs_to :user) </w:t>
-      </w:r>
-      <w:r>
-        <w:rPr>
-          <w:rFonts w:ascii="Arial" w:hAnsi="Arial"/>
-          <w:i/>
-          <w:sz w:val="20"/>
-          <w:szCs w:val="20"/>
-        </w:rPr>
-        <w:tab/>
-        <w:t>(+user has_many facebook_shares)</w:t>
-      </w:r>
-    </w:p>
-    <w:p>
-      <w:pPr>
-        <w:tabs>
-          <w:tab w:val="left" w:pos="288"/>
-          <w:tab w:val="left" w:pos="576"/>
-          <w:tab w:val="left" w:pos="864"/>
-          <w:tab w:val="left" w:pos="1152"/>
-          <w:tab w:val="left" w:pos="1440"/>
-        </w:tabs>
-        <w:ind w:left="1440" w:hanging="1440"/>
-        <w:rPr>
-          <w:rFonts w:ascii="Arial" w:hAnsi="Arial"/>
-          <w:i/>
-          <w:sz w:val="20"/>
-          <w:szCs w:val="20"/>
-        </w:rPr>
-      </w:pPr>
-      <w:r>
-        <w:rPr>
-          <w:rFonts w:ascii="Arial" w:hAnsi="Arial"/>
-          <w:i/>
-          <w:sz w:val="20"/>
-          <w:szCs w:val="20"/>
-        </w:rPr>
-        <w:tab/>
-      </w:r>
-      <w:r>
-        <w:rPr>
-          <w:rFonts w:ascii="Arial" w:hAnsi="Arial"/>
-          <w:i/>
-          <w:sz w:val="20"/>
-          <w:szCs w:val="20"/>
-        </w:rPr>
-        <w:t>(belongs_to :book</w:t>
-      </w:r>
-      <w:r>
-        <w:rPr>
-          <w:rFonts w:ascii="Arial" w:hAnsi="Arial"/>
-          <w:i/>
-          <w:sz w:val="20"/>
-          <w:szCs w:val="20"/>
-        </w:rPr>
-        <w:t>)</w:t>
-      </w:r>
-      <w:r>
-        <w:rPr>
-          <w:rFonts w:ascii="Arial" w:hAnsi="Arial"/>
-          <w:i/>
-          <w:sz w:val="20"/>
-          <w:szCs w:val="20"/>
-        </w:rPr>
-        <w:tab/>
-        <w:t>(+user has_many facebook_shares)</w:t>
-      </w:r>
-    </w:p>
-    <w:p>
-      <w:pPr>
-        <w:tabs>
-          <w:tab w:val="left" w:pos="288"/>
-          <w:tab w:val="left" w:pos="576"/>
-          <w:tab w:val="left" w:pos="864"/>
-          <w:tab w:val="left" w:pos="1152"/>
-          <w:tab w:val="left" w:pos="1440"/>
-        </w:tabs>
-        <w:ind w:left="1440" w:hanging="1440"/>
-        <w:rPr>
-          <w:rFonts w:ascii="Arial" w:hAnsi="Arial"/>
-          <w:i/>
-          <w:sz w:val="20"/>
-          <w:szCs w:val="20"/>
-        </w:rPr>
-      </w:pPr>
-      <w:r>
-        <w:rPr>
-          <w:rFonts w:ascii="Arial" w:hAnsi="Arial"/>
-          <w:i/>
-          <w:sz w:val="20"/>
-          <w:szCs w:val="20"/>
-        </w:rPr>
-        <w:tab/>
-      </w:r>
-      <w:r>
-        <w:rPr>
-          <w:rFonts w:ascii="Arial" w:hAnsi="Arial"/>
-          <w:i/>
-          <w:sz w:val="20"/>
-          <w:szCs w:val="20"/>
-        </w:rPr>
-        <w:t>(belongs_to :part)</w:t>
-      </w:r>
-      <w:r>
-        <w:rPr>
-          <w:rFonts w:ascii="Arial" w:hAnsi="Arial"/>
-          <w:i/>
-          <w:sz w:val="20"/>
-          <w:szCs w:val="20"/>
-        </w:rPr>
-        <w:tab/>
-        <w:t>(+user has_many facebook_shares)</w:t>
+        <w:t>notes</w:t>
+      </w:r>
+    </w:p>
+    <w:p>
+      <w:pPr>
+        <w:tabs>
+          <w:tab w:val="left" w:pos="288"/>
+          <w:tab w:val="left" w:pos="576"/>
+          <w:tab w:val="left" w:pos="864"/>
+          <w:tab w:val="left" w:pos="1152"/>
+          <w:tab w:val="left" w:pos="1440"/>
+        </w:tabs>
+        <w:ind w:left="1440" w:hanging="1440"/>
+        <w:rPr>
+          <w:rFonts w:ascii="Arial" w:hAnsi="Arial"/>
+          <w:sz w:val="20"/>
+          <w:szCs w:val="20"/>
+        </w:rPr>
+      </w:pPr>
+    </w:p>
+    <w:p>
+      <w:pPr>
+        <w:tabs>
+          <w:tab w:val="left" w:pos="288"/>
+          <w:tab w:val="left" w:pos="576"/>
+          <w:tab w:val="left" w:pos="864"/>
+          <w:tab w:val="left" w:pos="1152"/>
+          <w:tab w:val="left" w:pos="1440"/>
+        </w:tabs>
+        <w:ind w:left="1440" w:hanging="1440"/>
+        <w:rPr>
+          <w:rFonts w:ascii="Arial" w:hAnsi="Arial"/>
+          <w:sz w:val="20"/>
+          <w:szCs w:val="20"/>
+        </w:rPr>
+      </w:pPr>
+      <w:r>
+        <w:rPr>
+          <w:rFonts w:ascii="Arial" w:hAnsi="Arial"/>
+          <w:sz w:val="20"/>
+          <w:szCs w:val="20"/>
+        </w:rPr>
+        <w:t xml:space="preserve">current </w:t>
       </w:r>
       <w:bookmarkStart w:id="0" w:name="macroMarkHere"/>
       <w:bookmarkStart w:id="1" w:name="_GoBack"/>
       <w:bookmarkEnd w:id="0"/>
       <w:bookmarkEnd w:id="1"/>
-    </w:p>
-    <w:p>
-      <w:pPr>
-        <w:tabs>
-          <w:tab w:val="left" w:pos="288"/>
-          <w:tab w:val="left" w:pos="576"/>
-          <w:tab w:val="left" w:pos="864"/>
-          <w:tab w:val="left" w:pos="1152"/>
-          <w:tab w:val="left" w:pos="1440"/>
-        </w:tabs>
-        <w:ind w:left="1440" w:hanging="1440"/>
-        <w:rPr>
-          <w:rFonts w:ascii="Arial" w:hAnsi="Arial"/>
-          <w:i/>
-          <w:sz w:val="20"/>
-          <w:szCs w:val="20"/>
-        </w:rPr>
-      </w:pPr>
-    </w:p>
-    <w:p>
-      <w:pPr>
-        <w:tabs>
-          <w:tab w:val="left" w:pos="288"/>
-          <w:tab w:val="left" w:pos="576"/>
-          <w:tab w:val="left" w:pos="864"/>
-          <w:tab w:val="left" w:pos="1152"/>
-          <w:tab w:val="left" w:pos="1440"/>
-        </w:tabs>
-        <w:ind w:left="1440" w:hanging="1440"/>
-        <w:rPr>
-          <w:rFonts w:ascii="Arial" w:hAnsi="Arial"/>
-          <w:i/>
-          <w:sz w:val="20"/>
-          <w:szCs w:val="20"/>
-        </w:rPr>
-      </w:pPr>
-      <w:r>
-        <w:rPr>
-          <w:rFonts w:ascii="Arial" w:hAnsi="Arial"/>
-          <w:i/>
-          <w:sz w:val="20"/>
-          <w:szCs w:val="20"/>
-        </w:rPr>
-        <w:tab/>
-      </w:r>
-      <w:r>
-        <w:rPr>
-          <w:rFonts w:ascii="Arial" w:hAnsi="Arial"/>
-          <w:i/>
+      <w:r>
+        <w:rPr>
+          <w:rFonts w:ascii="Arial" w:hAnsi="Arial"/>
+          <w:sz w:val="20"/>
+          <w:szCs w:val="20"/>
+        </w:rPr>
+        <w:t xml:space="preserve">heroku address: </w:t>
+      </w:r>
+      <w:hyperlink r:id="rId5" w:history="1">
+        <w:r>
+          <w:rPr>
+            <w:rStyle w:val="Hyperlink"/>
+            <w:rFonts w:ascii="Arial" w:hAnsi="Arial"/>
+            <w:sz w:val="20"/>
+            <w:szCs w:val="20"/>
+          </w:rPr>
+          <w:t>https://b6jwx73zgqh1e.herokuapp.com/</w:t>
+        </w:r>
+      </w:hyperlink>
+    </w:p>
+    <w:p>
+      <w:pPr>
+        <w:tabs>
+          <w:tab w:val="left" w:pos="288"/>
+          <w:tab w:val="left" w:pos="576"/>
+          <w:tab w:val="left" w:pos="864"/>
+          <w:tab w:val="left" w:pos="1152"/>
+          <w:tab w:val="left" w:pos="1440"/>
+        </w:tabs>
+        <w:ind w:left="1440" w:hanging="1440"/>
+        <w:rPr>
+          <w:rFonts w:ascii="Arial" w:hAnsi="Arial"/>
+          <w:b/>
+          <w:sz w:val="20"/>
+          <w:szCs w:val="20"/>
+        </w:rPr>
+      </w:pPr>
+    </w:p>
+    <w:p>
+      <w:pPr>
+        <w:tabs>
+          <w:tab w:val="left" w:pos="288"/>
+          <w:tab w:val="left" w:pos="576"/>
+          <w:tab w:val="left" w:pos="864"/>
+          <w:tab w:val="left" w:pos="1152"/>
+          <w:tab w:val="left" w:pos="1440"/>
+        </w:tabs>
+        <w:ind w:left="1440" w:hanging="1440"/>
+        <w:rPr>
+          <w:rFonts w:ascii="Arial" w:hAnsi="Arial"/>
+          <w:sz w:val="20"/>
+          <w:szCs w:val="20"/>
+          <w:u w:val="single"/>
+        </w:rPr>
+      </w:pPr>
+    </w:p>
+    <w:p>
+      <w:pPr>
+        <w:tabs>
+          <w:tab w:val="left" w:pos="288"/>
+          <w:tab w:val="left" w:pos="576"/>
+          <w:tab w:val="left" w:pos="864"/>
+          <w:tab w:val="left" w:pos="1152"/>
+          <w:tab w:val="left" w:pos="1440"/>
+        </w:tabs>
+        <w:ind w:left="1440" w:hanging="1440"/>
+        <w:rPr>
+          <w:rFonts w:ascii="Arial" w:hAnsi="Arial"/>
+          <w:b/>
+          <w:sz w:val="20"/>
+          <w:szCs w:val="20"/>
+          <w:u w:val="single"/>
+        </w:rPr>
+      </w:pPr>
+      <w:r>
+        <w:rPr>
+          <w:rFonts w:ascii="Arial" w:hAnsi="Arial"/>
+          <w:b/>
+          <w:sz w:val="20"/>
+          <w:szCs w:val="20"/>
+          <w:u w:val="single"/>
+        </w:rPr>
+        <w:t>database</w:t>
+      </w:r>
+    </w:p>
+    <w:p>
+      <w:pPr>
+        <w:tabs>
+          <w:tab w:val="left" w:pos="288"/>
+          <w:tab w:val="left" w:pos="576"/>
+          <w:tab w:val="left" w:pos="864"/>
+          <w:tab w:val="left" w:pos="1152"/>
+          <w:tab w:val="left" w:pos="1440"/>
+        </w:tabs>
+        <w:ind w:left="1440" w:hanging="1440"/>
+        <w:rPr>
+          <w:rFonts w:ascii="Arial" w:hAnsi="Arial"/>
+          <w:sz w:val="20"/>
+          <w:szCs w:val="20"/>
+        </w:rPr>
+      </w:pPr>
+    </w:p>
+    <w:p>
+      <w:pPr>
+        <w:tabs>
+          <w:tab w:val="left" w:pos="288"/>
+          <w:tab w:val="left" w:pos="576"/>
+          <w:tab w:val="left" w:pos="864"/>
+          <w:tab w:val="left" w:pos="1152"/>
+          <w:tab w:val="left" w:pos="1440"/>
+        </w:tabs>
+        <w:ind w:left="1440" w:hanging="1440"/>
+        <w:rPr>
+          <w:rFonts w:ascii="Arial" w:hAnsi="Arial"/>
+          <w:sz w:val="20"/>
+          <w:szCs w:val="20"/>
+        </w:rPr>
+      </w:pPr>
+      <w:r>
+        <w:rPr>
+          <w:rFonts w:ascii="Arial" w:hAnsi="Arial"/>
+          <w:sz w:val="20"/>
+          <w:szCs w:val="20"/>
+        </w:rPr>
+        <w:sym w:font="Wingdings" w:char="F09F"/>
+      </w:r>
+      <w:r>
+        <w:rPr>
+          <w:rFonts w:ascii="Arial" w:hAnsi="Arial"/>
+          <w:sz w:val="20"/>
+          <w:szCs w:val="20"/>
+        </w:rPr>
+        <w:t>Post</w:t>
+      </w:r>
+      <w:r>
+        <w:rPr>
+          <w:rFonts w:ascii="Arial" w:hAnsi="Arial"/>
+          <w:sz w:val="20"/>
+          <w:szCs w:val="20"/>
+        </w:rPr>
+        <w:t xml:space="preserve"> </w:t>
+      </w:r>
+    </w:p>
+    <w:p>
+      <w:pPr>
+        <w:tabs>
+          <w:tab w:val="left" w:pos="288"/>
+          <w:tab w:val="left" w:pos="576"/>
+          <w:tab w:val="left" w:pos="864"/>
+          <w:tab w:val="left" w:pos="1152"/>
+          <w:tab w:val="left" w:pos="1440"/>
+        </w:tabs>
+        <w:ind w:left="1440" w:hanging="1440"/>
+        <w:rPr>
+          <w:rFonts w:ascii="Arial" w:hAnsi="Arial"/>
+          <w:sz w:val="20"/>
+          <w:szCs w:val="20"/>
+        </w:rPr>
+      </w:pPr>
+      <w:r>
+        <w:rPr>
+          <w:rFonts w:ascii="Arial" w:hAnsi="Arial"/>
+          <w:sz w:val="20"/>
+          <w:szCs w:val="20"/>
+        </w:rPr>
+        <w:tab/>
+        <w:t>(</w:t>
+      </w:r>
+      <w:r>
+        <w:rPr>
+          <w:rFonts w:ascii="Arial" w:hAnsi="Arial"/>
+          <w:sz w:val="20"/>
+          <w:szCs w:val="20"/>
+        </w:rPr>
+        <w:t>has_many</w:t>
+      </w:r>
+      <w:r>
+        <w:rPr>
+          <w:rFonts w:ascii="Arial" w:hAnsi="Arial"/>
+          <w:sz w:val="20"/>
+          <w:szCs w:val="20"/>
+        </w:rPr>
+        <w:t xml:space="preserve"> </w:t>
+      </w:r>
+      <w:r>
+        <w:rPr>
+          <w:rFonts w:ascii="Arial" w:hAnsi="Arial"/>
+          <w:sz w:val="20"/>
+          <w:szCs w:val="20"/>
+        </w:rPr>
+        <w:t>:</w:t>
+      </w:r>
+      <w:r>
+        <w:rPr>
+          <w:rFonts w:ascii="Arial" w:hAnsi="Arial"/>
+          <w:sz w:val="20"/>
+          <w:szCs w:val="20"/>
+        </w:rPr>
+        <w:t>comments</w:t>
+      </w:r>
+      <w:r>
+        <w:rPr>
+          <w:rFonts w:ascii="Arial" w:hAnsi="Arial"/>
+          <w:sz w:val="20"/>
+          <w:szCs w:val="20"/>
+        </w:rPr>
+        <w:t xml:space="preserve">) </w:t>
+      </w:r>
+    </w:p>
+    <w:p>
+      <w:pPr>
+        <w:tabs>
+          <w:tab w:val="left" w:pos="288"/>
+          <w:tab w:val="left" w:pos="576"/>
+          <w:tab w:val="left" w:pos="864"/>
+          <w:tab w:val="left" w:pos="1152"/>
+          <w:tab w:val="left" w:pos="1440"/>
+        </w:tabs>
+        <w:ind w:left="1440" w:hanging="1440"/>
+        <w:rPr>
+          <w:rFonts w:ascii="Arial" w:hAnsi="Arial"/>
+          <w:sz w:val="20"/>
+          <w:szCs w:val="20"/>
+        </w:rPr>
+      </w:pPr>
+    </w:p>
+    <w:p>
+      <w:pPr>
+        <w:tabs>
+          <w:tab w:val="left" w:pos="288"/>
+          <w:tab w:val="left" w:pos="576"/>
+          <w:tab w:val="left" w:pos="864"/>
+          <w:tab w:val="left" w:pos="1152"/>
+          <w:tab w:val="left" w:pos="1440"/>
+        </w:tabs>
+        <w:ind w:left="1440" w:hanging="1440"/>
+        <w:rPr>
+          <w:rFonts w:ascii="Arial" w:hAnsi="Arial"/>
+          <w:sz w:val="20"/>
+          <w:szCs w:val="20"/>
+        </w:rPr>
+      </w:pPr>
+      <w:r>
+        <w:rPr>
+          <w:rFonts w:ascii="Arial" w:hAnsi="Arial"/>
+          <w:sz w:val="20"/>
+          <w:szCs w:val="20"/>
+        </w:rPr>
+        <w:tab/>
+      </w:r>
+      <w:r>
+        <w:rPr>
+          <w:rFonts w:ascii="Arial" w:hAnsi="Arial"/>
+          <w:sz w:val="20"/>
+          <w:szCs w:val="20"/>
+        </w:rPr>
+        <w:t>title:string</w:t>
+      </w:r>
+    </w:p>
+    <w:p>
+      <w:pPr>
+        <w:tabs>
+          <w:tab w:val="left" w:pos="288"/>
+          <w:tab w:val="left" w:pos="576"/>
+          <w:tab w:val="left" w:pos="864"/>
+          <w:tab w:val="left" w:pos="1152"/>
+          <w:tab w:val="left" w:pos="1440"/>
+        </w:tabs>
+        <w:ind w:left="1440" w:hanging="1440"/>
+        <w:rPr>
+          <w:rFonts w:ascii="Arial" w:hAnsi="Arial"/>
+          <w:sz w:val="20"/>
+          <w:szCs w:val="20"/>
+        </w:rPr>
+      </w:pPr>
+      <w:r>
+        <w:rPr>
+          <w:rFonts w:ascii="Arial" w:hAnsi="Arial"/>
+          <w:sz w:val="20"/>
+          <w:szCs w:val="20"/>
+        </w:rPr>
+        <w:tab/>
+        <w:t>date:datetime</w:t>
+      </w:r>
+    </w:p>
+    <w:p>
+      <w:pPr>
+        <w:tabs>
+          <w:tab w:val="left" w:pos="288"/>
+          <w:tab w:val="left" w:pos="576"/>
+          <w:tab w:val="left" w:pos="864"/>
+          <w:tab w:val="left" w:pos="1152"/>
+          <w:tab w:val="left" w:pos="1440"/>
+        </w:tabs>
+        <w:ind w:left="1440" w:hanging="1440"/>
+        <w:rPr>
+          <w:rFonts w:ascii="Arial" w:hAnsi="Arial"/>
+          <w:sz w:val="20"/>
+          <w:szCs w:val="20"/>
+        </w:rPr>
+      </w:pPr>
+      <w:r>
+        <w:rPr>
+          <w:rFonts w:ascii="Arial" w:hAnsi="Arial"/>
+          <w:sz w:val="20"/>
+          <w:szCs w:val="20"/>
+        </w:rPr>
+        <w:tab/>
+        <w:t>content:text</w:t>
+      </w:r>
+    </w:p>
+    <w:p>
+      <w:pPr>
+        <w:tabs>
+          <w:tab w:val="left" w:pos="288"/>
+          <w:tab w:val="left" w:pos="576"/>
+          <w:tab w:val="left" w:pos="864"/>
+          <w:tab w:val="left" w:pos="1152"/>
+          <w:tab w:val="left" w:pos="1440"/>
+        </w:tabs>
+        <w:ind w:left="1440" w:hanging="1440"/>
+        <w:rPr>
+          <w:rFonts w:ascii="Arial" w:hAnsi="Arial"/>
+          <w:sz w:val="20"/>
+          <w:szCs w:val="20"/>
+        </w:rPr>
+      </w:pPr>
+      <w:r>
+        <w:rPr>
+          <w:rFonts w:ascii="Arial" w:hAnsi="Arial"/>
+          <w:sz w:val="20"/>
+          <w:szCs w:val="20"/>
+        </w:rPr>
+        <w:tab/>
+      </w:r>
+    </w:p>
+    <w:p>
+      <w:pPr>
+        <w:tabs>
+          <w:tab w:val="left" w:pos="288"/>
+          <w:tab w:val="left" w:pos="576"/>
+          <w:tab w:val="left" w:pos="864"/>
+          <w:tab w:val="left" w:pos="1152"/>
+          <w:tab w:val="left" w:pos="1440"/>
+        </w:tabs>
+        <w:ind w:left="1440" w:hanging="1440"/>
+        <w:rPr>
+          <w:rFonts w:ascii="Arial" w:hAnsi="Arial"/>
+          <w:sz w:val="20"/>
+          <w:szCs w:val="20"/>
+        </w:rPr>
+      </w:pPr>
+    </w:p>
+    <w:p>
+      <w:pPr>
+        <w:tabs>
+          <w:tab w:val="left" w:pos="288"/>
+          <w:tab w:val="left" w:pos="576"/>
+          <w:tab w:val="left" w:pos="864"/>
+          <w:tab w:val="left" w:pos="1152"/>
+          <w:tab w:val="left" w:pos="1440"/>
+        </w:tabs>
+        <w:ind w:left="1440" w:hanging="1440"/>
+        <w:rPr>
+          <w:rFonts w:ascii="Arial" w:hAnsi="Arial"/>
+          <w:sz w:val="20"/>
+          <w:szCs w:val="20"/>
+        </w:rPr>
+      </w:pPr>
+      <w:r>
+        <w:rPr>
+          <w:rFonts w:ascii="Arial" w:hAnsi="Arial"/>
+          <w:sz w:val="20"/>
+          <w:szCs w:val="20"/>
+        </w:rPr>
+        <w:sym w:font="Wingdings" w:char="F09F"/>
+      </w:r>
+      <w:r>
+        <w:rPr>
+          <w:rFonts w:ascii="Arial" w:hAnsi="Arial"/>
+          <w:sz w:val="20"/>
+          <w:szCs w:val="20"/>
+        </w:rPr>
+        <w:t>User</w:t>
+      </w:r>
+      <w:r>
+        <w:rPr>
+          <w:rFonts w:ascii="Arial" w:hAnsi="Arial"/>
+          <w:sz w:val="20"/>
+          <w:szCs w:val="20"/>
+        </w:rPr>
+        <w:t xml:space="preserve">  </w:t>
+      </w:r>
+    </w:p>
+    <w:p>
+      <w:pPr>
+        <w:tabs>
+          <w:tab w:val="left" w:pos="288"/>
+          <w:tab w:val="left" w:pos="576"/>
+          <w:tab w:val="left" w:pos="864"/>
+          <w:tab w:val="left" w:pos="1152"/>
+          <w:tab w:val="left" w:pos="1440"/>
+        </w:tabs>
+        <w:ind w:left="1440" w:hanging="1440"/>
+        <w:rPr>
+          <w:rFonts w:ascii="Arial" w:hAnsi="Arial"/>
+          <w:sz w:val="20"/>
+          <w:szCs w:val="20"/>
+        </w:rPr>
+      </w:pPr>
+      <w:r>
+        <w:rPr>
+          <w:rFonts w:ascii="Arial" w:hAnsi="Arial"/>
+          <w:sz w:val="20"/>
+          <w:szCs w:val="20"/>
+        </w:rPr>
+        <w:tab/>
+      </w:r>
+      <w:r>
+        <w:rPr>
+          <w:rFonts w:ascii="Arial" w:hAnsi="Arial"/>
+          <w:sz w:val="20"/>
+          <w:szCs w:val="20"/>
+        </w:rPr>
+        <w:t>(has_many</w:t>
+      </w:r>
+      <w:r>
+        <w:rPr>
+          <w:rFonts w:ascii="Arial" w:hAnsi="Arial"/>
+          <w:sz w:val="20"/>
+          <w:szCs w:val="20"/>
+        </w:rPr>
+        <w:t xml:space="preserve"> </w:t>
+      </w:r>
+      <w:r>
+        <w:rPr>
+          <w:rFonts w:ascii="Arial" w:hAnsi="Arial"/>
+          <w:sz w:val="20"/>
+          <w:szCs w:val="20"/>
+        </w:rPr>
+        <w:t>:</w:t>
+      </w:r>
+      <w:r>
+        <w:rPr>
+          <w:rFonts w:ascii="Arial" w:hAnsi="Arial"/>
+          <w:sz w:val="20"/>
+          <w:szCs w:val="20"/>
+        </w:rPr>
+        <w:t>comments)</w:t>
+      </w:r>
+    </w:p>
+    <w:p>
+      <w:pPr>
+        <w:tabs>
+          <w:tab w:val="left" w:pos="288"/>
+          <w:tab w:val="left" w:pos="576"/>
+          <w:tab w:val="left" w:pos="864"/>
+          <w:tab w:val="left" w:pos="1152"/>
+          <w:tab w:val="left" w:pos="1440"/>
+        </w:tabs>
+        <w:ind w:left="1440" w:hanging="1440"/>
+        <w:rPr>
+          <w:rFonts w:ascii="Arial" w:hAnsi="Arial"/>
+          <w:sz w:val="20"/>
+          <w:szCs w:val="20"/>
+        </w:rPr>
+      </w:pPr>
+      <w:r>
+        <w:rPr>
+          <w:rFonts w:ascii="Arial" w:hAnsi="Arial"/>
+          <w:sz w:val="20"/>
+          <w:szCs w:val="20"/>
+        </w:rPr>
+        <w:tab/>
+      </w:r>
+    </w:p>
+    <w:p>
+      <w:pPr>
+        <w:tabs>
+          <w:tab w:val="left" w:pos="288"/>
+          <w:tab w:val="left" w:pos="576"/>
+          <w:tab w:val="left" w:pos="864"/>
+          <w:tab w:val="left" w:pos="1152"/>
+          <w:tab w:val="left" w:pos="1440"/>
+        </w:tabs>
+        <w:ind w:left="1440" w:hanging="1440"/>
+        <w:rPr>
+          <w:rFonts w:ascii="Arial" w:hAnsi="Arial"/>
+          <w:sz w:val="20"/>
+          <w:szCs w:val="20"/>
+        </w:rPr>
+      </w:pPr>
+      <w:r>
+        <w:rPr>
+          <w:rFonts w:ascii="Arial" w:hAnsi="Arial"/>
+          <w:sz w:val="20"/>
+          <w:szCs w:val="20"/>
+        </w:rPr>
+        <w:tab/>
+        <w:t>first_name:string</w:t>
+      </w:r>
+    </w:p>
+    <w:p>
+      <w:pPr>
+        <w:tabs>
+          <w:tab w:val="left" w:pos="288"/>
+          <w:tab w:val="left" w:pos="576"/>
+          <w:tab w:val="left" w:pos="864"/>
+          <w:tab w:val="left" w:pos="1152"/>
+          <w:tab w:val="left" w:pos="1440"/>
+        </w:tabs>
+        <w:ind w:left="1440" w:hanging="1440"/>
+        <w:rPr>
+          <w:rFonts w:ascii="Arial" w:hAnsi="Arial"/>
+          <w:sz w:val="20"/>
+          <w:szCs w:val="20"/>
+        </w:rPr>
+      </w:pPr>
+      <w:r>
+        <w:rPr>
+          <w:rFonts w:ascii="Arial" w:hAnsi="Arial"/>
+          <w:sz w:val="20"/>
+          <w:szCs w:val="20"/>
+        </w:rPr>
+        <w:tab/>
+        <w:t>last_name:string</w:t>
+      </w:r>
+    </w:p>
+    <w:p>
+      <w:pPr>
+        <w:tabs>
+          <w:tab w:val="left" w:pos="288"/>
+          <w:tab w:val="left" w:pos="576"/>
+          <w:tab w:val="left" w:pos="864"/>
+          <w:tab w:val="left" w:pos="1152"/>
+          <w:tab w:val="left" w:pos="1440"/>
+        </w:tabs>
+        <w:ind w:left="1440" w:hanging="1440"/>
+        <w:rPr>
+          <w:rFonts w:ascii="Arial" w:hAnsi="Arial"/>
+          <w:sz w:val="20"/>
+          <w:szCs w:val="20"/>
+        </w:rPr>
+      </w:pPr>
+      <w:r>
+        <w:rPr>
+          <w:rFonts w:ascii="Arial" w:hAnsi="Arial"/>
+          <w:sz w:val="20"/>
+          <w:szCs w:val="20"/>
+        </w:rPr>
+        <w:tab/>
+        <w:t>screen_name:string</w:t>
+      </w:r>
+    </w:p>
+    <w:p>
+      <w:pPr>
+        <w:tabs>
+          <w:tab w:val="left" w:pos="288"/>
+          <w:tab w:val="left" w:pos="576"/>
+          <w:tab w:val="left" w:pos="864"/>
+          <w:tab w:val="left" w:pos="1152"/>
+          <w:tab w:val="left" w:pos="1440"/>
+        </w:tabs>
+        <w:ind w:left="1440" w:hanging="1440"/>
+        <w:rPr>
+          <w:rFonts w:ascii="Arial" w:hAnsi="Arial"/>
+          <w:sz w:val="20"/>
+          <w:szCs w:val="20"/>
+        </w:rPr>
+      </w:pPr>
+      <w:r>
+        <w:rPr>
+          <w:rFonts w:ascii="Arial" w:hAnsi="Arial"/>
+          <w:sz w:val="20"/>
+          <w:szCs w:val="20"/>
+        </w:rPr>
+        <w:tab/>
+        <w:t>email:string</w:t>
+      </w:r>
+    </w:p>
+    <w:p>
+      <w:pPr>
+        <w:tabs>
+          <w:tab w:val="left" w:pos="288"/>
+          <w:tab w:val="left" w:pos="576"/>
+          <w:tab w:val="left" w:pos="864"/>
+          <w:tab w:val="left" w:pos="1152"/>
+          <w:tab w:val="left" w:pos="1440"/>
+        </w:tabs>
+        <w:ind w:left="1440" w:hanging="1440"/>
+        <w:rPr>
+          <w:rFonts w:ascii="Arial" w:hAnsi="Arial"/>
+          <w:sz w:val="20"/>
+          <w:szCs w:val="20"/>
+        </w:rPr>
+      </w:pPr>
+    </w:p>
+    <w:p>
+      <w:pPr>
+        <w:tabs>
+          <w:tab w:val="left" w:pos="288"/>
+          <w:tab w:val="left" w:pos="576"/>
+          <w:tab w:val="left" w:pos="864"/>
+          <w:tab w:val="left" w:pos="1152"/>
+          <w:tab w:val="left" w:pos="1440"/>
+        </w:tabs>
+        <w:ind w:left="1440" w:hanging="1440"/>
+        <w:rPr>
+          <w:rFonts w:ascii="Arial" w:hAnsi="Arial"/>
+          <w:sz w:val="20"/>
+          <w:szCs w:val="20"/>
+        </w:rPr>
+      </w:pPr>
+    </w:p>
+    <w:p>
+      <w:pPr>
+        <w:tabs>
+          <w:tab w:val="left" w:pos="288"/>
+          <w:tab w:val="left" w:pos="576"/>
+          <w:tab w:val="left" w:pos="864"/>
+          <w:tab w:val="left" w:pos="1152"/>
+          <w:tab w:val="left" w:pos="1440"/>
+        </w:tabs>
+        <w:ind w:left="1440" w:hanging="1440"/>
+        <w:rPr>
+          <w:rFonts w:ascii="Arial" w:hAnsi="Arial"/>
+          <w:sz w:val="20"/>
+          <w:szCs w:val="20"/>
+        </w:rPr>
+      </w:pPr>
+      <w:r>
+        <w:rPr>
+          <w:rFonts w:ascii="Arial" w:hAnsi="Arial"/>
+          <w:sz w:val="20"/>
+          <w:szCs w:val="20"/>
+        </w:rPr>
+        <w:sym w:font="Wingdings" w:char="F09F"/>
+      </w:r>
+      <w:r>
+        <w:rPr>
+          <w:rFonts w:ascii="Arial" w:hAnsi="Arial"/>
+          <w:sz w:val="20"/>
+          <w:szCs w:val="20"/>
+        </w:rPr>
+        <w:t>Comment</w:t>
+      </w:r>
+      <w:r>
+        <w:rPr>
+          <w:rFonts w:ascii="Arial" w:hAnsi="Arial"/>
+          <w:sz w:val="20"/>
+          <w:szCs w:val="20"/>
+        </w:rPr>
+        <w:t xml:space="preserve"> </w:t>
+      </w:r>
+    </w:p>
+    <w:p>
+      <w:pPr>
+        <w:tabs>
+          <w:tab w:val="left" w:pos="288"/>
+          <w:tab w:val="left" w:pos="576"/>
+          <w:tab w:val="left" w:pos="864"/>
+          <w:tab w:val="left" w:pos="1152"/>
+          <w:tab w:val="left" w:pos="1440"/>
+        </w:tabs>
+        <w:ind w:left="1440" w:hanging="1440"/>
+        <w:rPr>
+          <w:rFonts w:ascii="Arial" w:hAnsi="Arial"/>
+          <w:sz w:val="20"/>
+          <w:szCs w:val="20"/>
+        </w:rPr>
+      </w:pPr>
+      <w:r>
+        <w:rPr>
+          <w:rFonts w:ascii="Arial" w:hAnsi="Arial"/>
+          <w:sz w:val="20"/>
+          <w:szCs w:val="20"/>
+        </w:rPr>
+        <w:tab/>
+        <w:t>(belongs_to :post)</w:t>
+      </w:r>
+    </w:p>
+    <w:p>
+      <w:pPr>
+        <w:tabs>
+          <w:tab w:val="left" w:pos="288"/>
+          <w:tab w:val="left" w:pos="576"/>
+          <w:tab w:val="left" w:pos="864"/>
+          <w:tab w:val="left" w:pos="1152"/>
+          <w:tab w:val="left" w:pos="1440"/>
+        </w:tabs>
+        <w:ind w:left="1440" w:hanging="1440"/>
+        <w:rPr>
+          <w:rFonts w:ascii="Arial" w:hAnsi="Arial"/>
+          <w:sz w:val="20"/>
+          <w:szCs w:val="20"/>
+        </w:rPr>
+      </w:pPr>
+      <w:r>
+        <w:rPr>
+          <w:rFonts w:ascii="Arial" w:hAnsi="Arial"/>
+          <w:sz w:val="20"/>
+          <w:szCs w:val="20"/>
+        </w:rPr>
+        <w:tab/>
+      </w:r>
+      <w:r>
+        <w:rPr>
+          <w:rFonts w:ascii="Arial" w:hAnsi="Arial"/>
+          <w:sz w:val="20"/>
+          <w:szCs w:val="20"/>
+        </w:rPr>
+        <w:t>(</w:t>
+      </w:r>
+      <w:r>
+        <w:rPr>
+          <w:rFonts w:ascii="Arial" w:hAnsi="Arial"/>
+          <w:sz w:val="20"/>
+          <w:szCs w:val="20"/>
+        </w:rPr>
+        <w:t>belongs_to</w:t>
+      </w:r>
+      <w:r>
+        <w:rPr>
+          <w:rFonts w:ascii="Arial" w:hAnsi="Arial"/>
+          <w:sz w:val="20"/>
+          <w:szCs w:val="20"/>
+        </w:rPr>
+        <w:t xml:space="preserve"> :user) </w:t>
+      </w:r>
+    </w:p>
+    <w:p>
+      <w:pPr>
+        <w:tabs>
+          <w:tab w:val="left" w:pos="288"/>
+          <w:tab w:val="left" w:pos="576"/>
+          <w:tab w:val="left" w:pos="864"/>
+          <w:tab w:val="left" w:pos="1152"/>
+          <w:tab w:val="left" w:pos="1440"/>
+        </w:tabs>
+        <w:ind w:left="1440" w:hanging="1440"/>
+        <w:rPr>
+          <w:rFonts w:ascii="Arial" w:hAnsi="Arial"/>
+          <w:sz w:val="20"/>
+          <w:szCs w:val="20"/>
+        </w:rPr>
+      </w:pPr>
+    </w:p>
+    <w:p>
+      <w:pPr>
+        <w:tabs>
+          <w:tab w:val="left" w:pos="288"/>
+          <w:tab w:val="left" w:pos="576"/>
+          <w:tab w:val="left" w:pos="864"/>
+          <w:tab w:val="left" w:pos="1152"/>
+          <w:tab w:val="left" w:pos="1440"/>
+        </w:tabs>
+        <w:ind w:left="1440" w:hanging="1440"/>
+        <w:rPr>
+          <w:rFonts w:ascii="Arial" w:hAnsi="Arial"/>
+          <w:sz w:val="20"/>
+          <w:szCs w:val="20"/>
+        </w:rPr>
+      </w:pPr>
+      <w:r>
+        <w:rPr>
+          <w:rFonts w:ascii="Arial" w:hAnsi="Arial"/>
+          <w:sz w:val="20"/>
+          <w:szCs w:val="20"/>
+        </w:rPr>
+        <w:tab/>
+      </w:r>
+      <w:r>
+        <w:rPr>
+          <w:rFonts w:ascii="Arial" w:hAnsi="Arial"/>
+          <w:sz w:val="20"/>
+          <w:szCs w:val="20"/>
+        </w:rPr>
+        <w:t>post_id:integer</w:t>
+      </w:r>
+    </w:p>
+    <w:p>
+      <w:pPr>
+        <w:tabs>
+          <w:tab w:val="left" w:pos="288"/>
+          <w:tab w:val="left" w:pos="576"/>
+          <w:tab w:val="left" w:pos="864"/>
+          <w:tab w:val="left" w:pos="1152"/>
+          <w:tab w:val="left" w:pos="1440"/>
+        </w:tabs>
+        <w:ind w:left="1440" w:hanging="1440"/>
+        <w:rPr>
+          <w:rFonts w:ascii="Arial" w:hAnsi="Arial"/>
+          <w:sz w:val="20"/>
+          <w:szCs w:val="20"/>
+        </w:rPr>
+      </w:pPr>
+      <w:r>
+        <w:rPr>
+          <w:rFonts w:ascii="Arial" w:hAnsi="Arial"/>
+          <w:sz w:val="20"/>
+          <w:szCs w:val="20"/>
+        </w:rPr>
+        <w:tab/>
+      </w:r>
+      <w:r>
+        <w:rPr>
+          <w:rFonts w:ascii="Arial" w:hAnsi="Arial"/>
           <w:sz w:val="20"/>
           <w:szCs w:val="20"/>
         </w:rPr>
@@ -2055,6 +964,787 @@
         <w:ind w:left="1440" w:hanging="1440"/>
         <w:rPr>
           <w:rFonts w:ascii="Arial" w:hAnsi="Arial"/>
+          <w:sz w:val="20"/>
+          <w:szCs w:val="20"/>
+        </w:rPr>
+      </w:pPr>
+    </w:p>
+    <w:p>
+      <w:pPr>
+        <w:tabs>
+          <w:tab w:val="left" w:pos="288"/>
+          <w:tab w:val="left" w:pos="576"/>
+          <w:tab w:val="left" w:pos="864"/>
+          <w:tab w:val="left" w:pos="1152"/>
+          <w:tab w:val="left" w:pos="1440"/>
+        </w:tabs>
+        <w:ind w:left="1440" w:hanging="1440"/>
+        <w:rPr>
+          <w:rFonts w:ascii="Arial" w:hAnsi="Arial"/>
+          <w:sz w:val="20"/>
+          <w:szCs w:val="20"/>
+        </w:rPr>
+      </w:pPr>
+      <w:r>
+        <w:rPr>
+          <w:rFonts w:ascii="Arial" w:hAnsi="Arial"/>
+          <w:sz w:val="20"/>
+          <w:szCs w:val="20"/>
+        </w:rPr>
+        <w:tab/>
+      </w:r>
+      <w:r>
+        <w:rPr>
+          <w:rFonts w:ascii="Arial" w:hAnsi="Arial"/>
+          <w:sz w:val="20"/>
+          <w:szCs w:val="20"/>
+        </w:rPr>
+        <w:t>content:text</w:t>
+      </w:r>
+    </w:p>
+    <w:p>
+      <w:pPr>
+        <w:tabs>
+          <w:tab w:val="left" w:pos="288"/>
+          <w:tab w:val="left" w:pos="576"/>
+          <w:tab w:val="left" w:pos="864"/>
+          <w:tab w:val="left" w:pos="1152"/>
+          <w:tab w:val="left" w:pos="1440"/>
+        </w:tabs>
+        <w:ind w:left="1440" w:hanging="1440"/>
+        <w:rPr>
+          <w:rFonts w:ascii="Arial" w:hAnsi="Arial"/>
+          <w:sz w:val="20"/>
+          <w:szCs w:val="20"/>
+        </w:rPr>
+      </w:pPr>
+      <w:r>
+        <w:rPr>
+          <w:rFonts w:ascii="Arial" w:hAnsi="Arial"/>
+          <w:sz w:val="20"/>
+          <w:szCs w:val="20"/>
+        </w:rPr>
+        <w:tab/>
+        <w:t>date:datetime</w:t>
+      </w:r>
+    </w:p>
+    <w:p>
+      <w:pPr>
+        <w:tabs>
+          <w:tab w:val="left" w:pos="288"/>
+          <w:tab w:val="left" w:pos="576"/>
+          <w:tab w:val="left" w:pos="864"/>
+          <w:tab w:val="left" w:pos="1152"/>
+          <w:tab w:val="left" w:pos="1440"/>
+        </w:tabs>
+        <w:ind w:left="1440" w:hanging="1440"/>
+        <w:rPr>
+          <w:rFonts w:ascii="Arial" w:hAnsi="Arial"/>
+          <w:sz w:val="20"/>
+          <w:szCs w:val="20"/>
+        </w:rPr>
+      </w:pPr>
+    </w:p>
+    <w:p>
+      <w:pPr>
+        <w:tabs>
+          <w:tab w:val="left" w:pos="288"/>
+          <w:tab w:val="left" w:pos="576"/>
+          <w:tab w:val="left" w:pos="864"/>
+          <w:tab w:val="left" w:pos="1152"/>
+          <w:tab w:val="left" w:pos="1440"/>
+        </w:tabs>
+        <w:ind w:left="1440" w:hanging="1440"/>
+        <w:rPr>
+          <w:rFonts w:ascii="Arial" w:hAnsi="Arial"/>
+          <w:sz w:val="20"/>
+          <w:szCs w:val="20"/>
+        </w:rPr>
+      </w:pPr>
+    </w:p>
+    <w:p>
+      <w:pPr>
+        <w:tabs>
+          <w:tab w:val="left" w:pos="288"/>
+          <w:tab w:val="left" w:pos="576"/>
+          <w:tab w:val="left" w:pos="864"/>
+          <w:tab w:val="left" w:pos="1152"/>
+          <w:tab w:val="left" w:pos="1440"/>
+        </w:tabs>
+        <w:ind w:left="1440" w:hanging="1440"/>
+        <w:rPr>
+          <w:rFonts w:ascii="Arial" w:hAnsi="Arial"/>
+          <w:sz w:val="20"/>
+          <w:szCs w:val="20"/>
+        </w:rPr>
+      </w:pPr>
+      <w:r>
+        <w:rPr>
+          <w:rFonts w:ascii="Arial" w:hAnsi="Arial"/>
+          <w:sz w:val="20"/>
+          <w:szCs w:val="20"/>
+        </w:rPr>
+        <w:sym w:font="Wingdings" w:char="F09F"/>
+      </w:r>
+      <w:r>
+        <w:rPr>
+          <w:rFonts w:ascii="Arial" w:hAnsi="Arial"/>
+          <w:sz w:val="20"/>
+          <w:szCs w:val="20"/>
+        </w:rPr>
+        <w:t>Book</w:t>
+      </w:r>
+      <w:r>
+        <w:rPr>
+          <w:rFonts w:ascii="Arial" w:hAnsi="Arial"/>
+          <w:sz w:val="20"/>
+          <w:szCs w:val="20"/>
+        </w:rPr>
+        <w:t xml:space="preserve"> </w:t>
+      </w:r>
+    </w:p>
+    <w:p>
+      <w:pPr>
+        <w:tabs>
+          <w:tab w:val="left" w:pos="288"/>
+          <w:tab w:val="left" w:pos="576"/>
+          <w:tab w:val="left" w:pos="864"/>
+          <w:tab w:val="left" w:pos="1152"/>
+          <w:tab w:val="left" w:pos="1440"/>
+        </w:tabs>
+        <w:ind w:left="1440" w:hanging="1440"/>
+        <w:rPr>
+          <w:rFonts w:ascii="Arial" w:hAnsi="Arial"/>
+          <w:sz w:val="20"/>
+          <w:szCs w:val="20"/>
+        </w:rPr>
+      </w:pPr>
+      <w:r>
+        <w:rPr>
+          <w:rFonts w:ascii="Arial" w:hAnsi="Arial"/>
+          <w:sz w:val="20"/>
+          <w:szCs w:val="20"/>
+        </w:rPr>
+        <w:tab/>
+      </w:r>
+      <w:r>
+        <w:rPr>
+          <w:rFonts w:ascii="Arial" w:hAnsi="Arial"/>
+          <w:sz w:val="20"/>
+          <w:szCs w:val="20"/>
+        </w:rPr>
+        <w:t>(</w:t>
+      </w:r>
+      <w:r>
+        <w:rPr>
+          <w:rFonts w:ascii="Arial" w:hAnsi="Arial"/>
+          <w:sz w:val="20"/>
+          <w:szCs w:val="20"/>
+        </w:rPr>
+        <w:t>has_many: parts</w:t>
+      </w:r>
+      <w:r>
+        <w:rPr>
+          <w:rFonts w:ascii="Arial" w:hAnsi="Arial"/>
+          <w:sz w:val="20"/>
+          <w:szCs w:val="20"/>
+        </w:rPr>
+        <w:t>)</w:t>
+      </w:r>
+    </w:p>
+    <w:p>
+      <w:pPr>
+        <w:tabs>
+          <w:tab w:val="left" w:pos="288"/>
+          <w:tab w:val="left" w:pos="576"/>
+          <w:tab w:val="left" w:pos="864"/>
+          <w:tab w:val="left" w:pos="1152"/>
+          <w:tab w:val="left" w:pos="1440"/>
+        </w:tabs>
+        <w:ind w:left="1440" w:hanging="1440"/>
+        <w:rPr>
+          <w:rFonts w:ascii="Arial" w:hAnsi="Arial"/>
+          <w:sz w:val="20"/>
+          <w:szCs w:val="20"/>
+        </w:rPr>
+      </w:pPr>
+    </w:p>
+    <w:p>
+      <w:pPr>
+        <w:tabs>
+          <w:tab w:val="left" w:pos="288"/>
+          <w:tab w:val="left" w:pos="576"/>
+          <w:tab w:val="left" w:pos="864"/>
+          <w:tab w:val="left" w:pos="1152"/>
+          <w:tab w:val="left" w:pos="1440"/>
+        </w:tabs>
+        <w:ind w:left="1440" w:hanging="1440"/>
+        <w:rPr>
+          <w:rFonts w:ascii="Arial" w:hAnsi="Arial"/>
+          <w:sz w:val="20"/>
+          <w:szCs w:val="20"/>
+        </w:rPr>
+      </w:pPr>
+      <w:r>
+        <w:rPr>
+          <w:rFonts w:ascii="Arial" w:hAnsi="Arial"/>
+          <w:sz w:val="20"/>
+          <w:szCs w:val="20"/>
+        </w:rPr>
+        <w:tab/>
+        <w:t>title:string</w:t>
+      </w:r>
+    </w:p>
+    <w:p>
+      <w:pPr>
+        <w:tabs>
+          <w:tab w:val="left" w:pos="288"/>
+          <w:tab w:val="left" w:pos="576"/>
+          <w:tab w:val="left" w:pos="864"/>
+          <w:tab w:val="left" w:pos="1152"/>
+          <w:tab w:val="left" w:pos="1440"/>
+        </w:tabs>
+        <w:ind w:left="1440" w:hanging="1440"/>
+        <w:rPr>
+          <w:rFonts w:ascii="Arial" w:hAnsi="Arial"/>
+          <w:sz w:val="20"/>
+          <w:szCs w:val="20"/>
+        </w:rPr>
+      </w:pPr>
+    </w:p>
+    <w:p>
+      <w:pPr>
+        <w:tabs>
+          <w:tab w:val="left" w:pos="288"/>
+          <w:tab w:val="left" w:pos="576"/>
+          <w:tab w:val="left" w:pos="864"/>
+          <w:tab w:val="left" w:pos="1152"/>
+          <w:tab w:val="left" w:pos="1440"/>
+        </w:tabs>
+        <w:ind w:left="1440" w:hanging="1440"/>
+        <w:rPr>
+          <w:rFonts w:ascii="Arial" w:hAnsi="Arial"/>
+          <w:sz w:val="20"/>
+          <w:szCs w:val="20"/>
+        </w:rPr>
+      </w:pPr>
+    </w:p>
+    <w:p>
+      <w:pPr>
+        <w:tabs>
+          <w:tab w:val="left" w:pos="288"/>
+          <w:tab w:val="left" w:pos="576"/>
+          <w:tab w:val="left" w:pos="864"/>
+          <w:tab w:val="left" w:pos="1152"/>
+          <w:tab w:val="left" w:pos="1440"/>
+        </w:tabs>
+        <w:ind w:left="1440" w:hanging="1440"/>
+        <w:rPr>
+          <w:rFonts w:ascii="Arial" w:hAnsi="Arial"/>
+          <w:sz w:val="20"/>
+          <w:szCs w:val="20"/>
+        </w:rPr>
+      </w:pPr>
+      <w:r>
+        <w:rPr>
+          <w:rFonts w:ascii="Arial" w:hAnsi="Arial"/>
+          <w:sz w:val="20"/>
+          <w:szCs w:val="20"/>
+        </w:rPr>
+        <w:sym w:font="Wingdings" w:char="F09F"/>
+      </w:r>
+      <w:r>
+        <w:rPr>
+          <w:rFonts w:ascii="Arial" w:hAnsi="Arial"/>
+          <w:sz w:val="20"/>
+          <w:szCs w:val="20"/>
+        </w:rPr>
+        <w:t xml:space="preserve">Part </w:t>
+      </w:r>
+      <w:r>
+        <w:rPr>
+          <w:rFonts w:ascii="Arial" w:hAnsi="Arial"/>
+          <w:sz w:val="20"/>
+          <w:szCs w:val="20"/>
+        </w:rPr>
+        <w:t xml:space="preserve"> </w:t>
+      </w:r>
+    </w:p>
+    <w:p>
+      <w:pPr>
+        <w:tabs>
+          <w:tab w:val="left" w:pos="288"/>
+          <w:tab w:val="left" w:pos="576"/>
+          <w:tab w:val="left" w:pos="864"/>
+          <w:tab w:val="left" w:pos="1152"/>
+          <w:tab w:val="left" w:pos="1440"/>
+        </w:tabs>
+        <w:ind w:left="1440" w:hanging="1440"/>
+        <w:rPr>
+          <w:rFonts w:ascii="Arial" w:hAnsi="Arial"/>
+          <w:sz w:val="20"/>
+          <w:szCs w:val="20"/>
+        </w:rPr>
+      </w:pPr>
+      <w:r>
+        <w:rPr>
+          <w:rFonts w:ascii="Arial" w:hAnsi="Arial"/>
+          <w:sz w:val="20"/>
+          <w:szCs w:val="20"/>
+        </w:rPr>
+        <w:tab/>
+      </w:r>
+      <w:r>
+        <w:rPr>
+          <w:rFonts w:ascii="Arial" w:hAnsi="Arial"/>
+          <w:sz w:val="20"/>
+          <w:szCs w:val="20"/>
+        </w:rPr>
+        <w:t>(belongs_to: book)</w:t>
+      </w:r>
+    </w:p>
+    <w:p>
+      <w:pPr>
+        <w:tabs>
+          <w:tab w:val="left" w:pos="288"/>
+          <w:tab w:val="left" w:pos="576"/>
+          <w:tab w:val="left" w:pos="864"/>
+          <w:tab w:val="left" w:pos="1152"/>
+          <w:tab w:val="left" w:pos="1440"/>
+        </w:tabs>
+        <w:ind w:left="1440" w:hanging="1440"/>
+        <w:rPr>
+          <w:rFonts w:ascii="Arial" w:hAnsi="Arial"/>
+          <w:sz w:val="20"/>
+          <w:szCs w:val="20"/>
+        </w:rPr>
+      </w:pPr>
+    </w:p>
+    <w:p>
+      <w:pPr>
+        <w:tabs>
+          <w:tab w:val="left" w:pos="288"/>
+          <w:tab w:val="left" w:pos="576"/>
+          <w:tab w:val="left" w:pos="864"/>
+          <w:tab w:val="left" w:pos="1152"/>
+          <w:tab w:val="left" w:pos="1440"/>
+        </w:tabs>
+        <w:ind w:left="1440" w:hanging="1440"/>
+        <w:rPr>
+          <w:rFonts w:ascii="Arial" w:hAnsi="Arial"/>
+          <w:sz w:val="20"/>
+          <w:szCs w:val="20"/>
+        </w:rPr>
+      </w:pPr>
+      <w:r>
+        <w:rPr>
+          <w:rFonts w:ascii="Arial" w:hAnsi="Arial"/>
+          <w:sz w:val="20"/>
+          <w:szCs w:val="20"/>
+        </w:rPr>
+        <w:tab/>
+        <w:t>book_id</w:t>
+      </w:r>
+      <w:r>
+        <w:rPr>
+          <w:rFonts w:ascii="Arial" w:hAnsi="Arial"/>
+          <w:sz w:val="20"/>
+          <w:szCs w:val="20"/>
+        </w:rPr>
+        <w:t>:integer</w:t>
+      </w:r>
+    </w:p>
+    <w:p>
+      <w:pPr>
+        <w:tabs>
+          <w:tab w:val="left" w:pos="288"/>
+          <w:tab w:val="left" w:pos="576"/>
+          <w:tab w:val="left" w:pos="864"/>
+          <w:tab w:val="left" w:pos="1152"/>
+          <w:tab w:val="left" w:pos="1440"/>
+        </w:tabs>
+        <w:ind w:left="1440" w:hanging="1440"/>
+        <w:rPr>
+          <w:rFonts w:ascii="Arial" w:hAnsi="Arial"/>
+          <w:sz w:val="20"/>
+          <w:szCs w:val="20"/>
+        </w:rPr>
+      </w:pPr>
+    </w:p>
+    <w:p>
+      <w:pPr>
+        <w:tabs>
+          <w:tab w:val="left" w:pos="288"/>
+          <w:tab w:val="left" w:pos="576"/>
+          <w:tab w:val="left" w:pos="864"/>
+          <w:tab w:val="left" w:pos="1152"/>
+          <w:tab w:val="left" w:pos="1440"/>
+        </w:tabs>
+        <w:ind w:left="1440" w:hanging="1440"/>
+        <w:rPr>
+          <w:rFonts w:ascii="Arial" w:hAnsi="Arial"/>
+          <w:sz w:val="20"/>
+          <w:szCs w:val="20"/>
+        </w:rPr>
+      </w:pPr>
+      <w:r>
+        <w:rPr>
+          <w:rFonts w:ascii="Arial" w:hAnsi="Arial"/>
+          <w:sz w:val="20"/>
+          <w:szCs w:val="20"/>
+        </w:rPr>
+        <w:tab/>
+        <w:t>part_number:integer</w:t>
+      </w:r>
+    </w:p>
+    <w:p>
+      <w:pPr>
+        <w:tabs>
+          <w:tab w:val="left" w:pos="288"/>
+          <w:tab w:val="left" w:pos="576"/>
+          <w:tab w:val="left" w:pos="864"/>
+          <w:tab w:val="left" w:pos="1152"/>
+          <w:tab w:val="left" w:pos="1440"/>
+        </w:tabs>
+        <w:ind w:left="1440" w:hanging="1440"/>
+        <w:rPr>
+          <w:rFonts w:ascii="Arial" w:hAnsi="Arial"/>
+          <w:sz w:val="20"/>
+          <w:szCs w:val="20"/>
+        </w:rPr>
+      </w:pPr>
+      <w:r>
+        <w:rPr>
+          <w:rFonts w:ascii="Arial" w:hAnsi="Arial"/>
+          <w:sz w:val="20"/>
+          <w:szCs w:val="20"/>
+        </w:rPr>
+        <w:tab/>
+        <w:t>title:string</w:t>
+      </w:r>
+    </w:p>
+    <w:p>
+      <w:pPr>
+        <w:tabs>
+          <w:tab w:val="left" w:pos="288"/>
+          <w:tab w:val="left" w:pos="576"/>
+          <w:tab w:val="left" w:pos="864"/>
+          <w:tab w:val="left" w:pos="1152"/>
+          <w:tab w:val="left" w:pos="1440"/>
+        </w:tabs>
+        <w:ind w:left="1440" w:hanging="1440"/>
+        <w:rPr>
+          <w:rFonts w:ascii="Arial" w:hAnsi="Arial"/>
+          <w:i/>
+          <w:sz w:val="20"/>
+          <w:szCs w:val="20"/>
+        </w:rPr>
+      </w:pPr>
+    </w:p>
+    <w:p>
+      <w:pPr>
+        <w:tabs>
+          <w:tab w:val="left" w:pos="288"/>
+          <w:tab w:val="left" w:pos="576"/>
+          <w:tab w:val="left" w:pos="864"/>
+          <w:tab w:val="left" w:pos="1152"/>
+          <w:tab w:val="left" w:pos="1440"/>
+        </w:tabs>
+        <w:ind w:left="1440" w:hanging="1440"/>
+        <w:rPr>
+          <w:rFonts w:ascii="Arial" w:hAnsi="Arial"/>
+          <w:sz w:val="20"/>
+          <w:szCs w:val="20"/>
+        </w:rPr>
+      </w:pPr>
+    </w:p>
+    <w:p>
+      <w:pPr>
+        <w:tabs>
+          <w:tab w:val="left" w:pos="288"/>
+          <w:tab w:val="left" w:pos="576"/>
+          <w:tab w:val="left" w:pos="864"/>
+          <w:tab w:val="left" w:pos="1152"/>
+          <w:tab w:val="left" w:pos="1440"/>
+        </w:tabs>
+        <w:ind w:left="1440" w:hanging="1440"/>
+        <w:rPr>
+          <w:rFonts w:ascii="Arial" w:hAnsi="Arial"/>
+          <w:sz w:val="20"/>
+          <w:szCs w:val="20"/>
+        </w:rPr>
+      </w:pPr>
+    </w:p>
+    <w:p>
+      <w:pPr>
+        <w:tabs>
+          <w:tab w:val="left" w:pos="288"/>
+          <w:tab w:val="left" w:pos="576"/>
+          <w:tab w:val="left" w:pos="864"/>
+          <w:tab w:val="left" w:pos="1152"/>
+          <w:tab w:val="left" w:pos="1440"/>
+        </w:tabs>
+        <w:ind w:left="1440" w:hanging="1440"/>
+        <w:rPr>
+          <w:rFonts w:ascii="Arial" w:hAnsi="Arial"/>
+          <w:i/>
+          <w:sz w:val="20"/>
+          <w:szCs w:val="20"/>
+        </w:rPr>
+      </w:pPr>
+      <w:r>
+        <w:rPr>
+          <w:rFonts w:ascii="Arial" w:hAnsi="Arial"/>
+          <w:i/>
+          <w:sz w:val="20"/>
+          <w:szCs w:val="20"/>
+        </w:rPr>
+        <w:sym w:font="Wingdings" w:char="F09F"/>
+      </w:r>
+      <w:r>
+        <w:rPr>
+          <w:rFonts w:ascii="Arial" w:hAnsi="Arial"/>
+          <w:i/>
+          <w:sz w:val="20"/>
+          <w:szCs w:val="20"/>
+        </w:rPr>
+        <w:t>Tweet</w:t>
+      </w:r>
+      <w:r>
+        <w:rPr>
+          <w:rFonts w:ascii="Arial" w:hAnsi="Arial"/>
+          <w:i/>
+          <w:sz w:val="20"/>
+          <w:szCs w:val="20"/>
+        </w:rPr>
+        <w:t xml:space="preserve">  (*use polymorphic associations?)</w:t>
+      </w:r>
+    </w:p>
+    <w:p>
+      <w:pPr>
+        <w:tabs>
+          <w:tab w:val="left" w:pos="288"/>
+          <w:tab w:val="left" w:pos="576"/>
+          <w:tab w:val="left" w:pos="864"/>
+          <w:tab w:val="left" w:pos="1152"/>
+          <w:tab w:val="left" w:pos="1440"/>
+        </w:tabs>
+        <w:ind w:left="1440" w:hanging="1440"/>
+        <w:rPr>
+          <w:rFonts w:ascii="Arial" w:hAnsi="Arial"/>
+          <w:i/>
+          <w:sz w:val="20"/>
+          <w:szCs w:val="20"/>
+        </w:rPr>
+      </w:pPr>
+      <w:r>
+        <w:rPr>
+          <w:rFonts w:ascii="Arial" w:hAnsi="Arial"/>
+          <w:i/>
+          <w:sz w:val="20"/>
+          <w:szCs w:val="20"/>
+        </w:rPr>
+        <w:tab/>
+        <w:t xml:space="preserve">(belongs_to :user) </w:t>
+      </w:r>
+      <w:r>
+        <w:rPr>
+          <w:rFonts w:ascii="Arial" w:hAnsi="Arial"/>
+          <w:i/>
+          <w:sz w:val="20"/>
+          <w:szCs w:val="20"/>
+        </w:rPr>
+        <w:tab/>
+        <w:t>(</w:t>
+      </w:r>
+      <w:r>
+        <w:rPr>
+          <w:rFonts w:ascii="Arial" w:hAnsi="Arial"/>
+          <w:i/>
+          <w:sz w:val="20"/>
+          <w:szCs w:val="20"/>
+        </w:rPr>
+        <w:t>+</w:t>
+      </w:r>
+      <w:r>
+        <w:rPr>
+          <w:rFonts w:ascii="Arial" w:hAnsi="Arial"/>
+          <w:i/>
+          <w:sz w:val="20"/>
+          <w:szCs w:val="20"/>
+        </w:rPr>
+        <w:t>user has_many</w:t>
+      </w:r>
+      <w:r>
+        <w:rPr>
+          <w:rFonts w:ascii="Arial" w:hAnsi="Arial"/>
+          <w:i/>
+          <w:sz w:val="20"/>
+          <w:szCs w:val="20"/>
+        </w:rPr>
+        <w:t xml:space="preserve"> tweets)</w:t>
+      </w:r>
+    </w:p>
+    <w:p>
+      <w:pPr>
+        <w:tabs>
+          <w:tab w:val="left" w:pos="288"/>
+          <w:tab w:val="left" w:pos="576"/>
+          <w:tab w:val="left" w:pos="864"/>
+          <w:tab w:val="left" w:pos="1152"/>
+          <w:tab w:val="left" w:pos="1440"/>
+        </w:tabs>
+        <w:ind w:left="1440" w:hanging="1440"/>
+        <w:rPr>
+          <w:rFonts w:ascii="Arial" w:hAnsi="Arial"/>
+          <w:i/>
+          <w:sz w:val="20"/>
+          <w:szCs w:val="20"/>
+        </w:rPr>
+      </w:pPr>
+      <w:r>
+        <w:rPr>
+          <w:rFonts w:ascii="Arial" w:hAnsi="Arial"/>
+          <w:i/>
+          <w:sz w:val="20"/>
+          <w:szCs w:val="20"/>
+        </w:rPr>
+        <w:lastRenderedPageBreak/>
+        <w:tab/>
+        <w:t>(belongs_to :book</w:t>
+      </w:r>
+      <w:r>
+        <w:rPr>
+          <w:rFonts w:ascii="Arial" w:hAnsi="Arial"/>
+          <w:i/>
+          <w:sz w:val="20"/>
+          <w:szCs w:val="20"/>
+        </w:rPr>
+        <w:t>)</w:t>
+      </w:r>
+      <w:r>
+        <w:rPr>
+          <w:rFonts w:ascii="Arial" w:hAnsi="Arial"/>
+          <w:i/>
+          <w:sz w:val="20"/>
+          <w:szCs w:val="20"/>
+        </w:rPr>
+        <w:tab/>
+        <w:t>(+book has_many tweets)</w:t>
+      </w:r>
+    </w:p>
+    <w:p>
+      <w:pPr>
+        <w:tabs>
+          <w:tab w:val="left" w:pos="288"/>
+          <w:tab w:val="left" w:pos="576"/>
+          <w:tab w:val="left" w:pos="864"/>
+          <w:tab w:val="left" w:pos="1152"/>
+          <w:tab w:val="left" w:pos="1440"/>
+        </w:tabs>
+        <w:ind w:left="1440" w:hanging="1440"/>
+        <w:rPr>
+          <w:rFonts w:ascii="Arial" w:hAnsi="Arial"/>
+          <w:i/>
+          <w:sz w:val="20"/>
+          <w:szCs w:val="20"/>
+        </w:rPr>
+      </w:pPr>
+      <w:r>
+        <w:rPr>
+          <w:rFonts w:ascii="Arial" w:hAnsi="Arial"/>
+          <w:i/>
+          <w:sz w:val="20"/>
+          <w:szCs w:val="20"/>
+        </w:rPr>
+        <w:tab/>
+      </w:r>
+      <w:r>
+        <w:rPr>
+          <w:rFonts w:ascii="Arial" w:hAnsi="Arial"/>
+          <w:i/>
+          <w:sz w:val="20"/>
+          <w:szCs w:val="20"/>
+        </w:rPr>
+        <w:t>(belongs_to :part)</w:t>
+      </w:r>
+      <w:r>
+        <w:rPr>
+          <w:rFonts w:ascii="Arial" w:hAnsi="Arial"/>
+          <w:i/>
+          <w:sz w:val="20"/>
+          <w:szCs w:val="20"/>
+        </w:rPr>
+        <w:tab/>
+        <w:t>(+part has_many tweets)</w:t>
+      </w:r>
+    </w:p>
+    <w:p>
+      <w:pPr>
+        <w:tabs>
+          <w:tab w:val="left" w:pos="288"/>
+          <w:tab w:val="left" w:pos="576"/>
+          <w:tab w:val="left" w:pos="864"/>
+          <w:tab w:val="left" w:pos="1152"/>
+          <w:tab w:val="left" w:pos="1440"/>
+        </w:tabs>
+        <w:ind w:left="1440" w:hanging="1440"/>
+        <w:rPr>
+          <w:rFonts w:ascii="Arial" w:hAnsi="Arial"/>
+          <w:i/>
+          <w:sz w:val="20"/>
+          <w:szCs w:val="20"/>
+        </w:rPr>
+      </w:pPr>
+    </w:p>
+    <w:p>
+      <w:pPr>
+        <w:tabs>
+          <w:tab w:val="left" w:pos="288"/>
+          <w:tab w:val="left" w:pos="576"/>
+          <w:tab w:val="left" w:pos="864"/>
+          <w:tab w:val="left" w:pos="1152"/>
+          <w:tab w:val="left" w:pos="1440"/>
+        </w:tabs>
+        <w:ind w:left="1440" w:hanging="1440"/>
+        <w:rPr>
+          <w:rFonts w:ascii="Arial" w:hAnsi="Arial"/>
+          <w:i/>
+          <w:sz w:val="20"/>
+          <w:szCs w:val="20"/>
+        </w:rPr>
+      </w:pPr>
+      <w:r>
+        <w:rPr>
+          <w:rFonts w:ascii="Arial" w:hAnsi="Arial"/>
+          <w:i/>
+          <w:sz w:val="20"/>
+          <w:szCs w:val="20"/>
+        </w:rPr>
+        <w:tab/>
+      </w:r>
+      <w:r>
+        <w:rPr>
+          <w:rFonts w:ascii="Arial" w:hAnsi="Arial"/>
+          <w:i/>
+          <w:sz w:val="20"/>
+          <w:szCs w:val="20"/>
+        </w:rPr>
+        <w:t>user_id:integer</w:t>
+      </w:r>
+    </w:p>
+    <w:p>
+      <w:pPr>
+        <w:tabs>
+          <w:tab w:val="left" w:pos="288"/>
+          <w:tab w:val="left" w:pos="576"/>
+          <w:tab w:val="left" w:pos="864"/>
+          <w:tab w:val="left" w:pos="1152"/>
+          <w:tab w:val="left" w:pos="1440"/>
+        </w:tabs>
+        <w:ind w:left="1440" w:hanging="1440"/>
+        <w:rPr>
+          <w:rFonts w:ascii="Arial" w:hAnsi="Arial"/>
           <w:i/>
           <w:sz w:val="20"/>
           <w:szCs w:val="20"/>
@@ -2104,14 +1794,6 @@
           <w:szCs w:val="20"/>
         </w:rPr>
         <w:tab/>
-      </w:r>
-      <w:r>
-        <w:rPr>
-          <w:rFonts w:ascii="Arial" w:hAnsi="Arial"/>
-          <w:i/>
-          <w:sz w:val="20"/>
-          <w:szCs w:val="20"/>
-        </w:rPr>
         <w:t>part_id:integer</w:t>
       </w:r>
     </w:p>
@@ -2235,6 +1917,450 @@
         <w:ind w:left="1440" w:hanging="1440"/>
         <w:rPr>
           <w:rFonts w:ascii="Arial" w:hAnsi="Arial"/>
+          <w:i/>
+          <w:sz w:val="20"/>
+          <w:szCs w:val="20"/>
+        </w:rPr>
+      </w:pPr>
+    </w:p>
+    <w:p>
+      <w:pPr>
+        <w:tabs>
+          <w:tab w:val="left" w:pos="288"/>
+          <w:tab w:val="left" w:pos="576"/>
+          <w:tab w:val="left" w:pos="864"/>
+          <w:tab w:val="left" w:pos="1152"/>
+          <w:tab w:val="left" w:pos="1440"/>
+        </w:tabs>
+        <w:ind w:left="1440" w:hanging="1440"/>
+        <w:rPr>
+          <w:rFonts w:ascii="Arial" w:hAnsi="Arial"/>
+          <w:i/>
+          <w:sz w:val="20"/>
+          <w:szCs w:val="20"/>
+        </w:rPr>
+      </w:pPr>
+      <w:r>
+        <w:rPr>
+          <w:rFonts w:ascii="Arial" w:hAnsi="Arial"/>
+          <w:i/>
+          <w:sz w:val="20"/>
+          <w:szCs w:val="20"/>
+        </w:rPr>
+        <w:sym w:font="Wingdings" w:char="F09F"/>
+      </w:r>
+      <w:r>
+        <w:rPr>
+          <w:rFonts w:ascii="Arial" w:hAnsi="Arial"/>
+          <w:i/>
+          <w:sz w:val="20"/>
+          <w:szCs w:val="20"/>
+        </w:rPr>
+        <w:t>FacebookShare</w:t>
+      </w:r>
+      <w:r>
+        <w:rPr>
+          <w:rFonts w:ascii="Arial" w:hAnsi="Arial"/>
+          <w:i/>
+          <w:sz w:val="20"/>
+          <w:szCs w:val="20"/>
+        </w:rPr>
+        <w:t xml:space="preserve"> (*use polymorphic associations?)</w:t>
+      </w:r>
+    </w:p>
+    <w:p>
+      <w:pPr>
+        <w:tabs>
+          <w:tab w:val="left" w:pos="288"/>
+          <w:tab w:val="left" w:pos="576"/>
+          <w:tab w:val="left" w:pos="864"/>
+          <w:tab w:val="left" w:pos="1152"/>
+          <w:tab w:val="left" w:pos="1440"/>
+        </w:tabs>
+        <w:ind w:left="1440" w:hanging="1440"/>
+        <w:rPr>
+          <w:rFonts w:ascii="Arial" w:hAnsi="Arial"/>
+          <w:i/>
+          <w:sz w:val="20"/>
+          <w:szCs w:val="20"/>
+        </w:rPr>
+      </w:pPr>
+      <w:r>
+        <w:rPr>
+          <w:rFonts w:ascii="Arial" w:hAnsi="Arial"/>
+          <w:i/>
+          <w:sz w:val="20"/>
+          <w:szCs w:val="20"/>
+        </w:rPr>
+        <w:tab/>
+      </w:r>
+      <w:r>
+        <w:rPr>
+          <w:rFonts w:ascii="Arial" w:hAnsi="Arial"/>
+          <w:i/>
+          <w:sz w:val="20"/>
+          <w:szCs w:val="20"/>
+        </w:rPr>
+        <w:t xml:space="preserve">(belongs_to :user) </w:t>
+      </w:r>
+      <w:r>
+        <w:rPr>
+          <w:rFonts w:ascii="Arial" w:hAnsi="Arial"/>
+          <w:i/>
+          <w:sz w:val="20"/>
+          <w:szCs w:val="20"/>
+        </w:rPr>
+        <w:tab/>
+        <w:t>(+user has_many facebook_shares)</w:t>
+      </w:r>
+    </w:p>
+    <w:p>
+      <w:pPr>
+        <w:tabs>
+          <w:tab w:val="left" w:pos="288"/>
+          <w:tab w:val="left" w:pos="576"/>
+          <w:tab w:val="left" w:pos="864"/>
+          <w:tab w:val="left" w:pos="1152"/>
+          <w:tab w:val="left" w:pos="1440"/>
+        </w:tabs>
+        <w:ind w:left="1440" w:hanging="1440"/>
+        <w:rPr>
+          <w:rFonts w:ascii="Arial" w:hAnsi="Arial"/>
+          <w:i/>
+          <w:sz w:val="20"/>
+          <w:szCs w:val="20"/>
+        </w:rPr>
+      </w:pPr>
+      <w:r>
+        <w:rPr>
+          <w:rFonts w:ascii="Arial" w:hAnsi="Arial"/>
+          <w:i/>
+          <w:sz w:val="20"/>
+          <w:szCs w:val="20"/>
+        </w:rPr>
+        <w:tab/>
+      </w:r>
+      <w:r>
+        <w:rPr>
+          <w:rFonts w:ascii="Arial" w:hAnsi="Arial"/>
+          <w:i/>
+          <w:sz w:val="20"/>
+          <w:szCs w:val="20"/>
+        </w:rPr>
+        <w:t>(belongs_to :book</w:t>
+      </w:r>
+      <w:r>
+        <w:rPr>
+          <w:rFonts w:ascii="Arial" w:hAnsi="Arial"/>
+          <w:i/>
+          <w:sz w:val="20"/>
+          <w:szCs w:val="20"/>
+        </w:rPr>
+        <w:t>)</w:t>
+      </w:r>
+      <w:r>
+        <w:rPr>
+          <w:rFonts w:ascii="Arial" w:hAnsi="Arial"/>
+          <w:i/>
+          <w:sz w:val="20"/>
+          <w:szCs w:val="20"/>
+        </w:rPr>
+        <w:tab/>
+        <w:t>(+user has_many facebook_shares)</w:t>
+      </w:r>
+    </w:p>
+    <w:p>
+      <w:pPr>
+        <w:tabs>
+          <w:tab w:val="left" w:pos="288"/>
+          <w:tab w:val="left" w:pos="576"/>
+          <w:tab w:val="left" w:pos="864"/>
+          <w:tab w:val="left" w:pos="1152"/>
+          <w:tab w:val="left" w:pos="1440"/>
+        </w:tabs>
+        <w:ind w:left="1440" w:hanging="1440"/>
+        <w:rPr>
+          <w:rFonts w:ascii="Arial" w:hAnsi="Arial"/>
+          <w:i/>
+          <w:sz w:val="20"/>
+          <w:szCs w:val="20"/>
+        </w:rPr>
+      </w:pPr>
+      <w:r>
+        <w:rPr>
+          <w:rFonts w:ascii="Arial" w:hAnsi="Arial"/>
+          <w:i/>
+          <w:sz w:val="20"/>
+          <w:szCs w:val="20"/>
+        </w:rPr>
+        <w:tab/>
+      </w:r>
+      <w:r>
+        <w:rPr>
+          <w:rFonts w:ascii="Arial" w:hAnsi="Arial"/>
+          <w:i/>
+          <w:sz w:val="20"/>
+          <w:szCs w:val="20"/>
+        </w:rPr>
+        <w:t>(belongs_to :part)</w:t>
+      </w:r>
+      <w:r>
+        <w:rPr>
+          <w:rFonts w:ascii="Arial" w:hAnsi="Arial"/>
+          <w:i/>
+          <w:sz w:val="20"/>
+          <w:szCs w:val="20"/>
+        </w:rPr>
+        <w:tab/>
+        <w:t>(+user has_many facebook_shares)</w:t>
+      </w:r>
+    </w:p>
+    <w:p>
+      <w:pPr>
+        <w:tabs>
+          <w:tab w:val="left" w:pos="288"/>
+          <w:tab w:val="left" w:pos="576"/>
+          <w:tab w:val="left" w:pos="864"/>
+          <w:tab w:val="left" w:pos="1152"/>
+          <w:tab w:val="left" w:pos="1440"/>
+        </w:tabs>
+        <w:ind w:left="1440" w:hanging="1440"/>
+        <w:rPr>
+          <w:rFonts w:ascii="Arial" w:hAnsi="Arial"/>
+          <w:i/>
+          <w:sz w:val="20"/>
+          <w:szCs w:val="20"/>
+        </w:rPr>
+      </w:pPr>
+    </w:p>
+    <w:p>
+      <w:pPr>
+        <w:tabs>
+          <w:tab w:val="left" w:pos="288"/>
+          <w:tab w:val="left" w:pos="576"/>
+          <w:tab w:val="left" w:pos="864"/>
+          <w:tab w:val="left" w:pos="1152"/>
+          <w:tab w:val="left" w:pos="1440"/>
+        </w:tabs>
+        <w:ind w:left="1440" w:hanging="1440"/>
+        <w:rPr>
+          <w:rFonts w:ascii="Arial" w:hAnsi="Arial"/>
+          <w:i/>
+          <w:sz w:val="20"/>
+          <w:szCs w:val="20"/>
+        </w:rPr>
+      </w:pPr>
+      <w:r>
+        <w:rPr>
+          <w:rFonts w:ascii="Arial" w:hAnsi="Arial"/>
+          <w:i/>
+          <w:sz w:val="20"/>
+          <w:szCs w:val="20"/>
+        </w:rPr>
+        <w:tab/>
+      </w:r>
+      <w:r>
+        <w:rPr>
+          <w:rFonts w:ascii="Arial" w:hAnsi="Arial"/>
+          <w:i/>
+          <w:sz w:val="20"/>
+          <w:szCs w:val="20"/>
+        </w:rPr>
+        <w:t>user_id:integer</w:t>
+      </w:r>
+    </w:p>
+    <w:p>
+      <w:pPr>
+        <w:tabs>
+          <w:tab w:val="left" w:pos="288"/>
+          <w:tab w:val="left" w:pos="576"/>
+          <w:tab w:val="left" w:pos="864"/>
+          <w:tab w:val="left" w:pos="1152"/>
+          <w:tab w:val="left" w:pos="1440"/>
+        </w:tabs>
+        <w:ind w:left="1440" w:hanging="1440"/>
+        <w:rPr>
+          <w:rFonts w:ascii="Arial" w:hAnsi="Arial"/>
+          <w:i/>
+          <w:sz w:val="20"/>
+          <w:szCs w:val="20"/>
+        </w:rPr>
+      </w:pPr>
+      <w:r>
+        <w:rPr>
+          <w:rFonts w:ascii="Arial" w:hAnsi="Arial"/>
+          <w:i/>
+          <w:sz w:val="20"/>
+          <w:szCs w:val="20"/>
+        </w:rPr>
+        <w:tab/>
+      </w:r>
+      <w:r>
+        <w:rPr>
+          <w:rFonts w:ascii="Arial" w:hAnsi="Arial"/>
+          <w:i/>
+          <w:sz w:val="20"/>
+          <w:szCs w:val="20"/>
+        </w:rPr>
+        <w:t>book_id:integer</w:t>
+      </w:r>
+    </w:p>
+    <w:p>
+      <w:pPr>
+        <w:tabs>
+          <w:tab w:val="left" w:pos="288"/>
+          <w:tab w:val="left" w:pos="576"/>
+          <w:tab w:val="left" w:pos="864"/>
+          <w:tab w:val="left" w:pos="1152"/>
+          <w:tab w:val="left" w:pos="1440"/>
+        </w:tabs>
+        <w:ind w:left="1440" w:hanging="1440"/>
+        <w:rPr>
+          <w:rFonts w:ascii="Arial" w:hAnsi="Arial"/>
+          <w:i/>
+          <w:sz w:val="20"/>
+          <w:szCs w:val="20"/>
+        </w:rPr>
+      </w:pPr>
+      <w:r>
+        <w:rPr>
+          <w:rFonts w:ascii="Arial" w:hAnsi="Arial"/>
+          <w:i/>
+          <w:sz w:val="20"/>
+          <w:szCs w:val="20"/>
+        </w:rPr>
+        <w:tab/>
+      </w:r>
+      <w:r>
+        <w:rPr>
+          <w:rFonts w:ascii="Arial" w:hAnsi="Arial"/>
+          <w:i/>
+          <w:sz w:val="20"/>
+          <w:szCs w:val="20"/>
+        </w:rPr>
+        <w:t>part_id:integer</w:t>
+      </w:r>
+    </w:p>
+    <w:p>
+      <w:pPr>
+        <w:tabs>
+          <w:tab w:val="left" w:pos="288"/>
+          <w:tab w:val="left" w:pos="576"/>
+          <w:tab w:val="left" w:pos="864"/>
+          <w:tab w:val="left" w:pos="1152"/>
+          <w:tab w:val="left" w:pos="1440"/>
+        </w:tabs>
+        <w:ind w:left="1440" w:hanging="1440"/>
+        <w:rPr>
+          <w:rFonts w:ascii="Arial" w:hAnsi="Arial"/>
+          <w:i/>
+          <w:sz w:val="20"/>
+          <w:szCs w:val="20"/>
+        </w:rPr>
+      </w:pPr>
+    </w:p>
+    <w:p>
+      <w:pPr>
+        <w:tabs>
+          <w:tab w:val="left" w:pos="288"/>
+          <w:tab w:val="left" w:pos="576"/>
+          <w:tab w:val="left" w:pos="864"/>
+          <w:tab w:val="left" w:pos="1152"/>
+          <w:tab w:val="left" w:pos="1440"/>
+        </w:tabs>
+        <w:ind w:left="1440" w:hanging="1440"/>
+        <w:rPr>
+          <w:rFonts w:ascii="Arial" w:hAnsi="Arial"/>
+          <w:i/>
+          <w:sz w:val="20"/>
+          <w:szCs w:val="20"/>
+        </w:rPr>
+      </w:pPr>
+      <w:r>
+        <w:rPr>
+          <w:rFonts w:ascii="Arial" w:hAnsi="Arial"/>
+          <w:i/>
+          <w:sz w:val="20"/>
+          <w:szCs w:val="20"/>
+        </w:rPr>
+        <w:tab/>
+      </w:r>
+      <w:r>
+        <w:rPr>
+          <w:rFonts w:ascii="Arial" w:hAnsi="Arial"/>
+          <w:i/>
+          <w:sz w:val="20"/>
+          <w:szCs w:val="20"/>
+        </w:rPr>
+        <w:t>date:datetime</w:t>
+      </w:r>
+    </w:p>
+    <w:p>
+      <w:pPr>
+        <w:tabs>
+          <w:tab w:val="left" w:pos="288"/>
+          <w:tab w:val="left" w:pos="576"/>
+          <w:tab w:val="left" w:pos="864"/>
+          <w:tab w:val="left" w:pos="1152"/>
+          <w:tab w:val="left" w:pos="1440"/>
+        </w:tabs>
+        <w:ind w:left="1440" w:hanging="1440"/>
+        <w:rPr>
+          <w:rFonts w:ascii="Arial" w:hAnsi="Arial"/>
+          <w:i/>
+          <w:sz w:val="20"/>
+          <w:szCs w:val="20"/>
+        </w:rPr>
+      </w:pPr>
+      <w:r>
+        <w:rPr>
+          <w:rFonts w:ascii="Arial" w:hAnsi="Arial"/>
+          <w:i/>
+          <w:sz w:val="20"/>
+          <w:szCs w:val="20"/>
+        </w:rPr>
+        <w:tab/>
+      </w:r>
+      <w:r>
+        <w:rPr>
+          <w:rFonts w:ascii="Arial" w:hAnsi="Arial"/>
+          <w:i/>
+          <w:sz w:val="20"/>
+          <w:szCs w:val="20"/>
+        </w:rPr>
+        <w:t>...</w:t>
+      </w:r>
+    </w:p>
+    <w:p>
+      <w:pPr>
+        <w:tabs>
+          <w:tab w:val="left" w:pos="288"/>
+          <w:tab w:val="left" w:pos="576"/>
+          <w:tab w:val="left" w:pos="864"/>
+          <w:tab w:val="left" w:pos="1152"/>
+          <w:tab w:val="left" w:pos="1440"/>
+        </w:tabs>
+        <w:ind w:left="1440" w:hanging="1440"/>
+        <w:rPr>
+          <w:rFonts w:ascii="Arial" w:hAnsi="Arial"/>
+          <w:i/>
+          <w:sz w:val="20"/>
+          <w:szCs w:val="20"/>
+        </w:rPr>
+      </w:pPr>
+    </w:p>
+    <w:p>
+      <w:pPr>
+        <w:tabs>
+          <w:tab w:val="left" w:pos="288"/>
+          <w:tab w:val="left" w:pos="576"/>
+          <w:tab w:val="left" w:pos="864"/>
+          <w:tab w:val="left" w:pos="1152"/>
+          <w:tab w:val="left" w:pos="1440"/>
+        </w:tabs>
+        <w:ind w:left="1440" w:hanging="1440"/>
+        <w:rPr>
+          <w:rFonts w:ascii="Arial" w:hAnsi="Arial"/>
           <w:sz w:val="20"/>
           <w:szCs w:val="20"/>
         </w:rPr>
@@ -4878,23 +5004,6 @@
         </w:rPr>
         <w:t>-add Twitter/FB functionality</w:t>
       </w:r>
-    </w:p>
-    <w:p>
-      <w:pPr>
-        <w:tabs>
-          <w:tab w:val="left" w:pos="288"/>
-          <w:tab w:val="left" w:pos="576"/>
-          <w:tab w:val="left" w:pos="864"/>
-          <w:tab w:val="left" w:pos="1152"/>
-          <w:tab w:val="left" w:pos="1440"/>
-        </w:tabs>
-        <w:ind w:left="1440" w:hanging="1440"/>
-        <w:rPr>
-          <w:rFonts w:ascii="Arial" w:hAnsi="Arial"/>
-          <w:sz w:val="20"/>
-          <w:szCs w:val="20"/>
-        </w:rPr>
-      </w:pPr>
     </w:p>
     <w:p>
       <w:pPr>
@@ -5196,6 +5305,29 @@
     <w:semiHidden/>
     <w:unhideWhenUsed/>
   </w:style>
+  <w:style w:type="character" w:styleId="Hyperlink">
+    <w:name w:val="Hyperlink"/>
+    <w:basedOn w:val="DefaultParagraphFont"/>
+    <w:uiPriority w:val="99"/>
+    <w:unhideWhenUsed/>
+    <w:rsid w:val="005E0A03"/>
+    <w:rPr>
+      <w:color w:val="0000FF" w:themeColor="hyperlink"/>
+      <w:u w:val="single"/>
+    </w:rPr>
+  </w:style>
+  <w:style w:type="character" w:styleId="FollowedHyperlink">
+    <w:name w:val="FollowedHyperlink"/>
+    <w:basedOn w:val="DefaultParagraphFont"/>
+    <w:uiPriority w:val="99"/>
+    <w:semiHidden/>
+    <w:unhideWhenUsed/>
+    <w:rsid w:val="005E0A03"/>
+    <w:rPr>
+      <w:color w:val="800080" w:themeColor="followedHyperlink"/>
+      <w:u w:val="single"/>
+    </w:rPr>
+  </w:style>
 </w:styles>
 </file>
 
@@ -5385,6 +5517,29 @@
     <w:uiPriority w:val="99"/>
     <w:semiHidden/>
     <w:unhideWhenUsed/>
+  </w:style>
+  <w:style w:type="character" w:styleId="Hyperlink">
+    <w:name w:val="Hyperlink"/>
+    <w:basedOn w:val="DefaultParagraphFont"/>
+    <w:uiPriority w:val="99"/>
+    <w:unhideWhenUsed/>
+    <w:rsid w:val="005E0A03"/>
+    <w:rPr>
+      <w:color w:val="0000FF" w:themeColor="hyperlink"/>
+      <w:u w:val="single"/>
+    </w:rPr>
+  </w:style>
+  <w:style w:type="character" w:styleId="FollowedHyperlink">
+    <w:name w:val="FollowedHyperlink"/>
+    <w:basedOn w:val="DefaultParagraphFont"/>
+    <w:uiPriority w:val="99"/>
+    <w:semiHidden/>
+    <w:unhideWhenUsed/>
+    <w:rsid w:val="005E0A03"/>
+    <w:rPr>
+      <w:color w:val="800080" w:themeColor="followedHyperlink"/>
+      <w:u w:val="single"/>
+    </w:rPr>
   </w:style>
 </w:styles>
 </file>

</xml_diff>

<commit_message>
adds ebooks_display, contact, and about controllers
</commit_message>
<xml_diff>
--- a/project_notes.docx
+++ b/project_notes.docx
@@ -2850,7 +2850,34 @@
           <w:sz w:val="20"/>
           <w:szCs w:val="20"/>
         </w:rPr>
-        <w:t>books (/books)</w:t>
+        <w:t>books (/</w:t>
+      </w:r>
+      <w:r>
+        <w:rPr>
+          <w:rFonts w:ascii="Arial" w:hAnsi="Arial"/>
+          <w:b/>
+          <w:sz w:val="20"/>
+          <w:szCs w:val="20"/>
+        </w:rPr>
+        <w:t>ebook</w:t>
+      </w:r>
+      <w:r>
+        <w:rPr>
+          <w:rFonts w:ascii="Arial" w:hAnsi="Arial"/>
+          <w:b/>
+          <w:sz w:val="20"/>
+          <w:szCs w:val="20"/>
+        </w:rPr>
+        <w:t>s_display</w:t>
+      </w:r>
+      <w:r>
+        <w:rPr>
+          <w:rFonts w:ascii="Arial" w:hAnsi="Arial"/>
+          <w:b/>
+          <w:sz w:val="20"/>
+          <w:szCs w:val="20"/>
+        </w:rPr>
+        <w:t>)</w:t>
       </w:r>
     </w:p>
     <w:p>
@@ -3116,25 +3143,7 @@
           <w:sz w:val="20"/>
           <w:szCs w:val="20"/>
         </w:rPr>
-        <w:t>parts</w:t>
-      </w:r>
-      <w:r>
-        <w:rPr>
-          <w:rFonts w:ascii="Arial" w:hAnsi="Arial"/>
-          <w:b/>
-          <w:sz w:val="20"/>
-          <w:szCs w:val="20"/>
-        </w:rPr>
-        <w:t xml:space="preserve"> (/books/parts/:id</w:t>
-      </w:r>
-      <w:r>
-        <w:rPr>
-          <w:rFonts w:ascii="Arial" w:hAnsi="Arial"/>
-          <w:b/>
-          <w:sz w:val="20"/>
-          <w:szCs w:val="20"/>
-        </w:rPr>
-        <w:t>)</w:t>
+        <w:t>parts (parts/:id)</w:t>
       </w:r>
     </w:p>
     <w:p>
@@ -3344,84 +3353,6 @@
         <w:rPr>
           <w:rFonts w:ascii="Arial" w:hAnsi="Arial"/>
           <w:b/>
-          <w:sz w:val="20"/>
-          <w:szCs w:val="20"/>
-        </w:rPr>
-      </w:pPr>
-      <w:r>
-        <w:rPr>
-          <w:rFonts w:ascii="Arial" w:hAnsi="Arial"/>
-          <w:b/>
-          <w:sz w:val="20"/>
-          <w:szCs w:val="20"/>
-        </w:rPr>
-        <w:tab/>
-      </w:r>
-      <w:r>
-        <w:rPr>
-          <w:rFonts w:ascii="Arial" w:hAnsi="Arial"/>
-          <w:b/>
-          <w:sz w:val="20"/>
-          <w:szCs w:val="20"/>
-        </w:rPr>
-        <w:sym w:font="Wingdings" w:char="F09F"/>
-      </w:r>
-      <w:r>
-        <w:rPr>
-          <w:rFonts w:ascii="Arial" w:hAnsi="Arial"/>
-          <w:b/>
-          <w:sz w:val="20"/>
-          <w:szCs w:val="20"/>
-        </w:rPr>
-        <w:t>about (/about)</w:t>
-      </w:r>
-    </w:p>
-    <w:p>
-      <w:pPr>
-        <w:tabs>
-          <w:tab w:val="left" w:pos="288"/>
-          <w:tab w:val="left" w:pos="576"/>
-          <w:tab w:val="left" w:pos="864"/>
-          <w:tab w:val="left" w:pos="1152"/>
-          <w:tab w:val="left" w:pos="1440"/>
-        </w:tabs>
-        <w:ind w:left="1440" w:hanging="1440"/>
-        <w:rPr>
-          <w:rFonts w:ascii="Arial" w:hAnsi="Arial"/>
-          <w:sz w:val="20"/>
-          <w:szCs w:val="20"/>
-        </w:rPr>
-      </w:pPr>
-      <w:r>
-        <w:rPr>
-          <w:rFonts w:ascii="Arial" w:hAnsi="Arial"/>
-          <w:sz w:val="20"/>
-          <w:szCs w:val="20"/>
-        </w:rPr>
-        <w:tab/>
-      </w:r>
-      <w:r>
-        <w:rPr>
-          <w:rFonts w:ascii="Arial" w:hAnsi="Arial"/>
-          <w:sz w:val="20"/>
-          <w:szCs w:val="20"/>
-        </w:rPr>
-        <w:tab/>
-        <w:t>-notice about blog being discovered after abandoned</w:t>
-      </w:r>
-    </w:p>
-    <w:p>
-      <w:pPr>
-        <w:tabs>
-          <w:tab w:val="left" w:pos="288"/>
-          <w:tab w:val="left" w:pos="576"/>
-          <w:tab w:val="left" w:pos="864"/>
-          <w:tab w:val="left" w:pos="1152"/>
-          <w:tab w:val="left" w:pos="1440"/>
-        </w:tabs>
-        <w:ind w:left="1440" w:hanging="1440"/>
-        <w:rPr>
-          <w:rFonts w:ascii="Arial" w:hAnsi="Arial"/>
           <w:sz w:val="20"/>
           <w:szCs w:val="20"/>
         </w:rPr>
@@ -3429,25 +3360,6 @@
       <w:bookmarkStart w:id="0" w:name="macroMarkHere"/>
       <w:bookmarkStart w:id="1" w:name="_GoBack"/>
       <w:bookmarkEnd w:id="0"/>
-      <w:bookmarkEnd w:id="1"/>
-    </w:p>
-    <w:p>
-      <w:pPr>
-        <w:tabs>
-          <w:tab w:val="left" w:pos="288"/>
-          <w:tab w:val="left" w:pos="576"/>
-          <w:tab w:val="left" w:pos="864"/>
-          <w:tab w:val="left" w:pos="1152"/>
-          <w:tab w:val="left" w:pos="1440"/>
-        </w:tabs>
-        <w:ind w:left="1440" w:hanging="1440"/>
-        <w:rPr>
-          <w:rFonts w:ascii="Arial" w:hAnsi="Arial"/>
-          <w:b/>
-          <w:sz w:val="20"/>
-          <w:szCs w:val="20"/>
-        </w:rPr>
-      </w:pPr>
       <w:r>
         <w:rPr>
           <w:rFonts w:ascii="Arial" w:hAnsi="Arial"/>
@@ -3473,18 +3385,106 @@
           <w:sz w:val="20"/>
           <w:szCs w:val="20"/>
         </w:rPr>
-        <w:t>contact</w:t>
-      </w:r>
-      <w:r>
-        <w:rPr>
-          <w:rFonts w:ascii="Arial" w:hAnsi="Arial"/>
-          <w:b/>
-          <w:sz w:val="20"/>
-          <w:szCs w:val="20"/>
-        </w:rPr>
-        <w:t xml:space="preserve"> (/contact)</w:t>
-      </w:r>
-    </w:p>
+        <w:t>about (/about)</w:t>
+      </w:r>
+    </w:p>
+    <w:p>
+      <w:pPr>
+        <w:tabs>
+          <w:tab w:val="left" w:pos="288"/>
+          <w:tab w:val="left" w:pos="576"/>
+          <w:tab w:val="left" w:pos="864"/>
+          <w:tab w:val="left" w:pos="1152"/>
+          <w:tab w:val="left" w:pos="1440"/>
+        </w:tabs>
+        <w:ind w:left="1440" w:hanging="1440"/>
+        <w:rPr>
+          <w:rFonts w:ascii="Arial" w:hAnsi="Arial"/>
+          <w:sz w:val="20"/>
+          <w:szCs w:val="20"/>
+        </w:rPr>
+      </w:pPr>
+      <w:r>
+        <w:rPr>
+          <w:rFonts w:ascii="Arial" w:hAnsi="Arial"/>
+          <w:sz w:val="20"/>
+          <w:szCs w:val="20"/>
+        </w:rPr>
+        <w:tab/>
+      </w:r>
+      <w:r>
+        <w:rPr>
+          <w:rFonts w:ascii="Arial" w:hAnsi="Arial"/>
+          <w:sz w:val="20"/>
+          <w:szCs w:val="20"/>
+        </w:rPr>
+        <w:tab/>
+        <w:t>-notice about blog being discovered after abandoned</w:t>
+      </w:r>
+    </w:p>
+    <w:p>
+      <w:pPr>
+        <w:tabs>
+          <w:tab w:val="left" w:pos="288"/>
+          <w:tab w:val="left" w:pos="576"/>
+          <w:tab w:val="left" w:pos="864"/>
+          <w:tab w:val="left" w:pos="1152"/>
+          <w:tab w:val="left" w:pos="1440"/>
+        </w:tabs>
+        <w:ind w:left="1440" w:hanging="1440"/>
+        <w:rPr>
+          <w:rFonts w:ascii="Arial" w:hAnsi="Arial"/>
+          <w:sz w:val="20"/>
+          <w:szCs w:val="20"/>
+        </w:rPr>
+      </w:pPr>
+    </w:p>
+    <w:p>
+      <w:pPr>
+        <w:tabs>
+          <w:tab w:val="left" w:pos="288"/>
+          <w:tab w:val="left" w:pos="576"/>
+          <w:tab w:val="left" w:pos="864"/>
+          <w:tab w:val="left" w:pos="1152"/>
+          <w:tab w:val="left" w:pos="1440"/>
+        </w:tabs>
+        <w:ind w:left="1440" w:hanging="1440"/>
+        <w:rPr>
+          <w:rFonts w:ascii="Arial" w:hAnsi="Arial"/>
+          <w:b/>
+          <w:sz w:val="20"/>
+          <w:szCs w:val="20"/>
+        </w:rPr>
+      </w:pPr>
+      <w:r>
+        <w:rPr>
+          <w:rFonts w:ascii="Arial" w:hAnsi="Arial"/>
+          <w:b/>
+          <w:sz w:val="20"/>
+          <w:szCs w:val="20"/>
+        </w:rPr>
+        <w:tab/>
+      </w:r>
+      <w:r>
+        <w:rPr>
+          <w:rFonts w:ascii="Arial" w:hAnsi="Arial"/>
+          <w:b/>
+          <w:sz w:val="20"/>
+          <w:szCs w:val="20"/>
+        </w:rPr>
+        <w:sym w:font="Wingdings" w:char="F09F"/>
+      </w:r>
+      <w:r>
+        <w:rPr>
+          <w:rFonts w:ascii="Arial" w:hAnsi="Arial"/>
+          <w:b/>
+          <w:sz w:val="20"/>
+          <w:szCs w:val="20"/>
+        </w:rPr>
+        <w:t>contact (/contact)</w:t>
+      </w:r>
+    </w:p>
+    <w:bookmarkEnd w:id="1"/>
     <w:p>
       <w:pPr>
         <w:tabs>
@@ -3794,6 +3794,7 @@
           <w:b/>
           <w:sz w:val="20"/>
           <w:szCs w:val="20"/>
+          <w:highlight w:val="yellow"/>
         </w:rPr>
         <w:sym w:font="Wingdings" w:char="F09F"/>
       </w:r>
@@ -3803,9 +3804,20 @@
           <w:b/>
           <w:sz w:val="20"/>
           <w:szCs w:val="20"/>
+          <w:highlight w:val="yellow"/>
         </w:rPr>
         <w:t>login (/login)</w:t>
       </w:r>
+      <w:r>
+        <w:rPr>
+          <w:rFonts w:ascii="Arial" w:hAnsi="Arial"/>
+          <w:b/>
+          <w:sz w:val="20"/>
+          <w:szCs w:val="20"/>
+          <w:highlight w:val="yellow"/>
+        </w:rPr>
+        <w:t xml:space="preserve"> *?</w:t>
+      </w:r>
     </w:p>
     <w:p>
       <w:pPr>
@@ -4088,6 +4100,7 @@
           <w:b/>
           <w:sz w:val="20"/>
           <w:szCs w:val="20"/>
+          <w:highlight w:val="yellow"/>
         </w:rPr>
         <w:sym w:font="Wingdings" w:char="F09F"/>
       </w:r>
@@ -4097,9 +4110,30 @@
           <w:b/>
           <w:sz w:val="20"/>
           <w:szCs w:val="20"/>
+          <w:highlight w:val="yellow"/>
         </w:rPr>
         <w:t>admin (/admin)</w:t>
       </w:r>
+      <w:r>
+        <w:rPr>
+          <w:rFonts w:ascii="Arial" w:hAnsi="Arial"/>
+          <w:b/>
+          <w:sz w:val="20"/>
+          <w:szCs w:val="20"/>
+          <w:highlight w:val="yellow"/>
+        </w:rPr>
+        <w:t xml:space="preserve"> *</w:t>
+      </w:r>
+      <w:r>
+        <w:rPr>
+          <w:rFonts w:ascii="Arial" w:hAnsi="Arial"/>
+          <w:b/>
+          <w:sz w:val="20"/>
+          <w:szCs w:val="20"/>
+          <w:highlight w:val="yellow"/>
+        </w:rPr>
+        <w:t>?</w:t>
+      </w:r>
     </w:p>
     <w:p>
       <w:pPr>
@@ -4283,7 +4317,6 @@
         <w:ind w:left="1440" w:hanging="1440"/>
         <w:rPr>
           <w:rFonts w:ascii="Arial" w:hAnsi="Arial"/>
-          <w:i/>
           <w:sz w:val="20"/>
           <w:szCs w:val="20"/>
         </w:rPr>
@@ -4650,6 +4683,7 @@
         </w:rPr>
       </w:pPr>
     </w:p>
+    <w:p/>
     <w:p/>
     <w:sectPr>
       <w:pgSz w:w="12240" w:h="15840"/>
@@ -4815,7 +4849,7 @@
   <w:style w:type="paragraph" w:default="1" w:styleId="Normal">
     <w:name w:val="Normal"/>
     <w:qFormat/>
-    <w:rsid w:val="00233A06"/>
+    <w:rsid w:val="00E5140E"/>
     <w:rPr>
       <w:rFonts w:ascii="Baskerville" w:hAnsi="Baskerville"/>
       <w:lang w:eastAsia="en-US"/>
@@ -5029,7 +5063,7 @@
   <w:style w:type="paragraph" w:default="1" w:styleId="Normal">
     <w:name w:val="Normal"/>
     <w:qFormat/>
-    <w:rsid w:val="00233A06"/>
+    <w:rsid w:val="00E5140E"/>
     <w:rPr>
       <w:rFonts w:ascii="Baskerville" w:hAnsi="Baskerville"/>
       <w:lang w:eastAsia="en-US"/>

</xml_diff>

<commit_message>
adds initial home page links
</commit_message>
<xml_diff>
--- a/project_notes.docx
+++ b/project_notes.docx
@@ -2398,968 +2398,437 @@
           <w:sz w:val="20"/>
           <w:szCs w:val="20"/>
         </w:rPr>
-        <w:t>(/posts/:id</w:t>
-      </w:r>
-      <w:r>
-        <w:rPr>
-          <w:rFonts w:ascii="Arial" w:hAnsi="Arial"/>
-          <w:b/>
-          <w:sz w:val="20"/>
-          <w:szCs w:val="20"/>
-        </w:rPr>
-        <w:t>)</w:t>
-      </w:r>
-    </w:p>
-    <w:p>
-      <w:pPr>
-        <w:tabs>
-          <w:tab w:val="left" w:pos="288"/>
-          <w:tab w:val="left" w:pos="576"/>
-          <w:tab w:val="left" w:pos="864"/>
-          <w:tab w:val="left" w:pos="1152"/>
-          <w:tab w:val="left" w:pos="1440"/>
-        </w:tabs>
-        <w:ind w:left="1440" w:hanging="1440"/>
-        <w:rPr>
-          <w:rFonts w:ascii="Arial" w:hAnsi="Arial"/>
-          <w:sz w:val="20"/>
-          <w:szCs w:val="20"/>
-        </w:rPr>
-      </w:pPr>
-      <w:r>
-        <w:rPr>
-          <w:rFonts w:ascii="Arial" w:hAnsi="Arial"/>
-          <w:sz w:val="20"/>
-          <w:szCs w:val="20"/>
-        </w:rPr>
-        <w:tab/>
-      </w:r>
-      <w:r>
-        <w:rPr>
-          <w:rFonts w:ascii="Arial" w:hAnsi="Arial"/>
-          <w:sz w:val="20"/>
-          <w:szCs w:val="20"/>
-        </w:rPr>
-        <w:tab/>
-        <w:t>-notice that blog had been "censored" when discovered, probably by cop, but that original "uncensored" version retreived and reproduced in books</w:t>
-      </w:r>
-    </w:p>
-    <w:p>
-      <w:pPr>
-        <w:tabs>
-          <w:tab w:val="left" w:pos="288"/>
-          <w:tab w:val="left" w:pos="576"/>
-          <w:tab w:val="left" w:pos="864"/>
-          <w:tab w:val="left" w:pos="1152"/>
-          <w:tab w:val="left" w:pos="1440"/>
-        </w:tabs>
-        <w:ind w:left="1440" w:hanging="1440"/>
-        <w:rPr>
-          <w:rFonts w:ascii="Arial" w:hAnsi="Arial"/>
-          <w:sz w:val="20"/>
-          <w:szCs w:val="20"/>
-        </w:rPr>
-      </w:pPr>
-      <w:r>
-        <w:rPr>
-          <w:rFonts w:ascii="Arial" w:hAnsi="Arial"/>
-          <w:sz w:val="20"/>
-          <w:szCs w:val="20"/>
-        </w:rPr>
-        <w:tab/>
-      </w:r>
-      <w:r>
-        <w:rPr>
-          <w:rFonts w:ascii="Arial" w:hAnsi="Arial"/>
-          <w:sz w:val="20"/>
-          <w:szCs w:val="20"/>
-        </w:rPr>
-        <w:tab/>
-        <w:t>-index of all posts</w:t>
-      </w:r>
-    </w:p>
-    <w:p>
-      <w:pPr>
-        <w:tabs>
-          <w:tab w:val="left" w:pos="288"/>
-          <w:tab w:val="left" w:pos="576"/>
-          <w:tab w:val="left" w:pos="864"/>
-          <w:tab w:val="left" w:pos="1152"/>
-          <w:tab w:val="left" w:pos="1440"/>
-        </w:tabs>
-        <w:ind w:left="1440" w:hanging="1440"/>
-        <w:rPr>
-          <w:rFonts w:ascii="Arial" w:hAnsi="Arial"/>
-          <w:i/>
-          <w:sz w:val="20"/>
-          <w:szCs w:val="20"/>
-        </w:rPr>
-      </w:pPr>
-      <w:r>
-        <w:rPr>
-          <w:rFonts w:ascii="Arial" w:hAnsi="Arial"/>
-          <w:sz w:val="20"/>
-          <w:szCs w:val="20"/>
-        </w:rPr>
-        <w:tab/>
-      </w:r>
-      <w:r>
-        <w:rPr>
-          <w:rFonts w:ascii="Arial" w:hAnsi="Arial"/>
-          <w:sz w:val="20"/>
-          <w:szCs w:val="20"/>
-        </w:rPr>
-        <w:tab/>
-        <w:t>-</w:t>
-      </w:r>
-      <w:r>
-        <w:rPr>
-          <w:rFonts w:ascii="Arial" w:hAnsi="Arial"/>
-          <w:i/>
-          <w:sz w:val="20"/>
-          <w:szCs w:val="20"/>
-        </w:rPr>
-        <w:t>part two onward links active only if logged in</w:t>
-      </w:r>
-    </w:p>
-    <w:p>
-      <w:pPr>
-        <w:tabs>
-          <w:tab w:val="left" w:pos="288"/>
-          <w:tab w:val="left" w:pos="576"/>
-          <w:tab w:val="left" w:pos="864"/>
-          <w:tab w:val="left" w:pos="1152"/>
-          <w:tab w:val="left" w:pos="1440"/>
-        </w:tabs>
-        <w:ind w:left="1440" w:hanging="1440"/>
-        <w:rPr>
-          <w:rFonts w:ascii="Arial" w:hAnsi="Arial"/>
-          <w:sz w:val="20"/>
-          <w:szCs w:val="20"/>
-        </w:rPr>
-      </w:pPr>
-      <w:r>
-        <w:rPr>
-          <w:rFonts w:ascii="Arial" w:hAnsi="Arial"/>
-          <w:sz w:val="20"/>
-          <w:szCs w:val="20"/>
-        </w:rPr>
-        <w:tab/>
-      </w:r>
-      <w:r>
-        <w:rPr>
-          <w:rFonts w:ascii="Arial" w:hAnsi="Arial"/>
-          <w:sz w:val="20"/>
-          <w:szCs w:val="20"/>
-        </w:rPr>
-        <w:tab/>
-        <w:t>-</w:t>
-      </w:r>
-      <w:r>
-        <w:rPr>
-          <w:rFonts w:ascii="Arial" w:hAnsi="Arial"/>
-          <w:sz w:val="20"/>
-          <w:szCs w:val="20"/>
-        </w:rPr>
-        <w:t>posts</w:t>
-      </w:r>
-    </w:p>
-    <w:p>
-      <w:pPr>
-        <w:tabs>
-          <w:tab w:val="left" w:pos="288"/>
-          <w:tab w:val="left" w:pos="576"/>
-          <w:tab w:val="left" w:pos="864"/>
-          <w:tab w:val="left" w:pos="1152"/>
-          <w:tab w:val="left" w:pos="1440"/>
-        </w:tabs>
-        <w:ind w:left="1440" w:hanging="1440"/>
-        <w:rPr>
-          <w:rFonts w:ascii="Arial" w:hAnsi="Arial"/>
-          <w:sz w:val="20"/>
-          <w:szCs w:val="20"/>
-        </w:rPr>
-      </w:pPr>
-      <w:r>
-        <w:rPr>
-          <w:rFonts w:ascii="Arial" w:hAnsi="Arial"/>
-          <w:sz w:val="20"/>
-          <w:szCs w:val="20"/>
-        </w:rPr>
-        <w:tab/>
-      </w:r>
-      <w:r>
-        <w:rPr>
-          <w:rFonts w:ascii="Arial" w:hAnsi="Arial"/>
-          <w:sz w:val="20"/>
-          <w:szCs w:val="20"/>
-        </w:rPr>
-        <w:tab/>
-      </w:r>
-      <w:r>
-        <w:rPr>
-          <w:rFonts w:ascii="Arial" w:hAnsi="Arial"/>
-          <w:sz w:val="20"/>
-          <w:szCs w:val="20"/>
-        </w:rPr>
-        <w:tab/>
-        <w:t>-title/date</w:t>
-      </w:r>
-    </w:p>
-    <w:p>
-      <w:pPr>
-        <w:tabs>
-          <w:tab w:val="left" w:pos="288"/>
-          <w:tab w:val="left" w:pos="576"/>
-          <w:tab w:val="left" w:pos="864"/>
-          <w:tab w:val="left" w:pos="1152"/>
-          <w:tab w:val="left" w:pos="1440"/>
-        </w:tabs>
-        <w:ind w:left="1440" w:hanging="1440"/>
-        <w:rPr>
-          <w:rFonts w:ascii="Arial" w:hAnsi="Arial"/>
-          <w:sz w:val="20"/>
-          <w:szCs w:val="20"/>
-        </w:rPr>
-      </w:pPr>
-      <w:r>
-        <w:rPr>
-          <w:rFonts w:ascii="Arial" w:hAnsi="Arial"/>
-          <w:sz w:val="20"/>
-          <w:szCs w:val="20"/>
-        </w:rPr>
-        <w:tab/>
-      </w:r>
-      <w:r>
-        <w:rPr>
-          <w:rFonts w:ascii="Arial" w:hAnsi="Arial"/>
-          <w:sz w:val="20"/>
-          <w:szCs w:val="20"/>
-        </w:rPr>
-        <w:tab/>
-      </w:r>
-      <w:r>
-        <w:rPr>
-          <w:rFonts w:ascii="Arial" w:hAnsi="Arial"/>
-          <w:sz w:val="20"/>
-          <w:szCs w:val="20"/>
-        </w:rPr>
-        <w:tab/>
-        <w:t>-content</w:t>
-      </w:r>
-    </w:p>
-    <w:p>
-      <w:pPr>
-        <w:tabs>
-          <w:tab w:val="left" w:pos="288"/>
-          <w:tab w:val="left" w:pos="576"/>
-          <w:tab w:val="left" w:pos="864"/>
-          <w:tab w:val="left" w:pos="1152"/>
-          <w:tab w:val="left" w:pos="1440"/>
-        </w:tabs>
-        <w:ind w:left="1440" w:hanging="1440"/>
-        <w:rPr>
-          <w:rFonts w:ascii="Arial" w:hAnsi="Arial"/>
-          <w:sz w:val="20"/>
-          <w:szCs w:val="20"/>
-        </w:rPr>
-      </w:pPr>
-      <w:r>
-        <w:rPr>
-          <w:rFonts w:ascii="Arial" w:hAnsi="Arial"/>
-          <w:sz w:val="20"/>
-          <w:szCs w:val="20"/>
-        </w:rPr>
-        <w:tab/>
-      </w:r>
-      <w:r>
-        <w:rPr>
-          <w:rFonts w:ascii="Arial" w:hAnsi="Arial"/>
-          <w:sz w:val="20"/>
-          <w:szCs w:val="20"/>
-        </w:rPr>
-        <w:tab/>
-      </w:r>
-      <w:r>
-        <w:rPr>
-          <w:rFonts w:ascii="Arial" w:hAnsi="Arial"/>
-          <w:sz w:val="20"/>
-          <w:szCs w:val="20"/>
-        </w:rPr>
-        <w:tab/>
-        <w:t>-forward/backward arrow buttons</w:t>
-      </w:r>
-    </w:p>
-    <w:p>
-      <w:pPr>
-        <w:tabs>
-          <w:tab w:val="left" w:pos="288"/>
-          <w:tab w:val="left" w:pos="576"/>
-          <w:tab w:val="left" w:pos="864"/>
-          <w:tab w:val="left" w:pos="1152"/>
-          <w:tab w:val="left" w:pos="1440"/>
-        </w:tabs>
-        <w:ind w:left="1440" w:hanging="1440"/>
-        <w:rPr>
-          <w:rFonts w:ascii="Arial" w:hAnsi="Arial"/>
-          <w:i/>
-          <w:sz w:val="20"/>
-          <w:szCs w:val="20"/>
-        </w:rPr>
-      </w:pPr>
-      <w:r>
-        <w:rPr>
-          <w:rFonts w:ascii="Arial" w:hAnsi="Arial"/>
-          <w:sz w:val="20"/>
-          <w:szCs w:val="20"/>
-        </w:rPr>
-        <w:tab/>
-      </w:r>
-      <w:r>
-        <w:rPr>
-          <w:rFonts w:ascii="Arial" w:hAnsi="Arial"/>
-          <w:sz w:val="20"/>
-          <w:szCs w:val="20"/>
-        </w:rPr>
-        <w:tab/>
-      </w:r>
-      <w:r>
-        <w:rPr>
-          <w:rFonts w:ascii="Arial" w:hAnsi="Arial"/>
-          <w:sz w:val="20"/>
-          <w:szCs w:val="20"/>
-        </w:rPr>
-        <w:tab/>
-      </w:r>
-      <w:r>
-        <w:rPr>
-          <w:rFonts w:ascii="Arial" w:hAnsi="Arial"/>
-          <w:sz w:val="20"/>
-          <w:szCs w:val="20"/>
-        </w:rPr>
-        <w:tab/>
-      </w:r>
-      <w:r>
-        <w:rPr>
-          <w:rFonts w:ascii="Arial" w:hAnsi="Arial"/>
-          <w:i/>
-          <w:sz w:val="20"/>
-          <w:szCs w:val="20"/>
-        </w:rPr>
-        <w:t>-on last page of parts, require tweet or facebook share to continue</w:t>
-      </w:r>
-    </w:p>
-    <w:p>
-      <w:pPr>
-        <w:tabs>
-          <w:tab w:val="left" w:pos="288"/>
-          <w:tab w:val="left" w:pos="576"/>
-          <w:tab w:val="left" w:pos="864"/>
-          <w:tab w:val="left" w:pos="1152"/>
-          <w:tab w:val="left" w:pos="1440"/>
-        </w:tabs>
-        <w:ind w:left="1440" w:hanging="1440"/>
-        <w:rPr>
-          <w:rFonts w:ascii="Arial" w:hAnsi="Arial"/>
-          <w:sz w:val="20"/>
-          <w:szCs w:val="20"/>
-        </w:rPr>
-      </w:pPr>
-      <w:r>
-        <w:rPr>
-          <w:rFonts w:ascii="Arial" w:hAnsi="Arial"/>
-          <w:sz w:val="20"/>
-          <w:szCs w:val="20"/>
-        </w:rPr>
-        <w:tab/>
-      </w:r>
-      <w:r>
-        <w:rPr>
-          <w:rFonts w:ascii="Arial" w:hAnsi="Arial"/>
-          <w:sz w:val="20"/>
-          <w:szCs w:val="20"/>
-        </w:rPr>
-        <w:tab/>
-      </w:r>
-      <w:r>
-        <w:rPr>
-          <w:rFonts w:ascii="Arial" w:hAnsi="Arial"/>
-          <w:sz w:val="20"/>
-          <w:szCs w:val="20"/>
-        </w:rPr>
-        <w:tab/>
-        <w:t>-comments</w:t>
-      </w:r>
-    </w:p>
-    <w:p>
-      <w:pPr>
-        <w:tabs>
-          <w:tab w:val="left" w:pos="288"/>
-          <w:tab w:val="left" w:pos="576"/>
-          <w:tab w:val="left" w:pos="864"/>
-          <w:tab w:val="left" w:pos="1152"/>
-          <w:tab w:val="left" w:pos="1440"/>
-        </w:tabs>
-        <w:ind w:left="1440" w:hanging="1440"/>
-        <w:rPr>
-          <w:rFonts w:ascii="Arial" w:hAnsi="Arial"/>
-          <w:sz w:val="20"/>
-          <w:szCs w:val="20"/>
-        </w:rPr>
-      </w:pPr>
-    </w:p>
-    <w:p>
-      <w:pPr>
-        <w:tabs>
-          <w:tab w:val="left" w:pos="288"/>
-          <w:tab w:val="left" w:pos="576"/>
-          <w:tab w:val="left" w:pos="864"/>
-          <w:tab w:val="left" w:pos="1152"/>
-          <w:tab w:val="left" w:pos="1440"/>
-        </w:tabs>
-        <w:ind w:left="1440" w:hanging="1440"/>
-        <w:rPr>
-          <w:rFonts w:ascii="Arial" w:hAnsi="Arial"/>
-          <w:b/>
-          <w:sz w:val="20"/>
-          <w:szCs w:val="20"/>
-        </w:rPr>
-      </w:pPr>
-      <w:r>
-        <w:rPr>
-          <w:rFonts w:ascii="Arial" w:hAnsi="Arial"/>
-          <w:b/>
-          <w:sz w:val="20"/>
-          <w:szCs w:val="20"/>
-        </w:rPr>
-        <w:tab/>
-      </w:r>
-      <w:r>
-        <w:rPr>
-          <w:rFonts w:ascii="Arial" w:hAnsi="Arial"/>
-          <w:b/>
-          <w:sz w:val="20"/>
-          <w:szCs w:val="20"/>
-        </w:rPr>
-        <w:sym w:font="Wingdings" w:char="F09F"/>
-      </w:r>
-      <w:r>
-        <w:rPr>
-          <w:rFonts w:ascii="Arial" w:hAnsi="Arial"/>
-          <w:b/>
-          <w:sz w:val="20"/>
-          <w:szCs w:val="20"/>
-        </w:rPr>
-        <w:t>books (/</w:t>
-      </w:r>
-      <w:r>
-        <w:rPr>
-          <w:rFonts w:ascii="Arial" w:hAnsi="Arial"/>
-          <w:b/>
-          <w:sz w:val="20"/>
-          <w:szCs w:val="20"/>
-        </w:rPr>
-        <w:t>ebook</w:t>
-      </w:r>
-      <w:r>
-        <w:rPr>
-          <w:rFonts w:ascii="Arial" w:hAnsi="Arial"/>
-          <w:b/>
-          <w:sz w:val="20"/>
-          <w:szCs w:val="20"/>
-        </w:rPr>
-        <w:t>s_display</w:t>
-      </w:r>
-      <w:r>
-        <w:rPr>
-          <w:rFonts w:ascii="Arial" w:hAnsi="Arial"/>
-          <w:b/>
-          <w:sz w:val="20"/>
-          <w:szCs w:val="20"/>
-        </w:rPr>
-        <w:t>)</w:t>
-      </w:r>
-    </w:p>
-    <w:p>
-      <w:pPr>
-        <w:tabs>
-          <w:tab w:val="left" w:pos="288"/>
-          <w:tab w:val="left" w:pos="576"/>
-          <w:tab w:val="left" w:pos="864"/>
-          <w:tab w:val="left" w:pos="1152"/>
-          <w:tab w:val="left" w:pos="1440"/>
-        </w:tabs>
-        <w:ind w:left="1440" w:hanging="1440"/>
-        <w:rPr>
-          <w:rFonts w:ascii="Arial" w:hAnsi="Arial"/>
-          <w:sz w:val="20"/>
-          <w:szCs w:val="20"/>
-        </w:rPr>
-      </w:pPr>
-      <w:r>
-        <w:rPr>
-          <w:rFonts w:ascii="Arial" w:hAnsi="Arial"/>
-          <w:sz w:val="20"/>
-          <w:szCs w:val="20"/>
-        </w:rPr>
-        <w:tab/>
-      </w:r>
-      <w:r>
-        <w:rPr>
-          <w:rFonts w:ascii="Arial" w:hAnsi="Arial"/>
-          <w:sz w:val="20"/>
-          <w:szCs w:val="20"/>
-        </w:rPr>
-        <w:tab/>
-      </w:r>
-      <w:r>
-        <w:rPr>
-          <w:rFonts w:ascii="Arial" w:hAnsi="Arial"/>
-          <w:sz w:val="20"/>
-          <w:szCs w:val="20"/>
-        </w:rPr>
-        <w:t>-notice that blog had been "censored" when discovered, probably by cop, but that original "uncensored" version retreived and reproduced in books</w:t>
-      </w:r>
-    </w:p>
-    <w:p>
-      <w:pPr>
-        <w:tabs>
-          <w:tab w:val="left" w:pos="288"/>
-          <w:tab w:val="left" w:pos="576"/>
-          <w:tab w:val="left" w:pos="864"/>
-          <w:tab w:val="left" w:pos="1152"/>
-          <w:tab w:val="left" w:pos="1440"/>
-        </w:tabs>
-        <w:ind w:left="1440" w:hanging="1440"/>
-        <w:rPr>
-          <w:rFonts w:ascii="Arial" w:hAnsi="Arial"/>
-          <w:sz w:val="20"/>
-          <w:szCs w:val="20"/>
-        </w:rPr>
-      </w:pPr>
-      <w:r>
-        <w:rPr>
-          <w:rFonts w:ascii="Arial" w:hAnsi="Arial"/>
-          <w:sz w:val="20"/>
-          <w:szCs w:val="20"/>
-        </w:rPr>
-        <w:tab/>
-      </w:r>
-      <w:r>
-        <w:rPr>
-          <w:rFonts w:ascii="Arial" w:hAnsi="Arial"/>
-          <w:sz w:val="20"/>
-          <w:szCs w:val="20"/>
-        </w:rPr>
-        <w:tab/>
-        <w:t>-covers of complete books 1 &amp; 2 featured, greyed out if not yet available</w:t>
-      </w:r>
-    </w:p>
-    <w:p>
-      <w:pPr>
-        <w:tabs>
-          <w:tab w:val="left" w:pos="288"/>
-          <w:tab w:val="left" w:pos="576"/>
-          <w:tab w:val="left" w:pos="864"/>
-          <w:tab w:val="left" w:pos="1152"/>
-          <w:tab w:val="left" w:pos="1440"/>
-        </w:tabs>
-        <w:ind w:left="1440" w:hanging="1440"/>
-        <w:rPr>
-          <w:rFonts w:ascii="Arial" w:hAnsi="Arial"/>
-          <w:sz w:val="20"/>
-          <w:szCs w:val="20"/>
-        </w:rPr>
-      </w:pPr>
-      <w:r>
-        <w:rPr>
-          <w:rFonts w:ascii="Arial" w:hAnsi="Arial"/>
-          <w:sz w:val="20"/>
-          <w:szCs w:val="20"/>
-        </w:rPr>
-        <w:tab/>
-      </w:r>
-      <w:r>
-        <w:rPr>
-          <w:rFonts w:ascii="Arial" w:hAnsi="Arial"/>
-          <w:sz w:val="20"/>
-          <w:szCs w:val="20"/>
-        </w:rPr>
-        <w:tab/>
-      </w:r>
-      <w:r>
-        <w:rPr>
-          <w:rFonts w:ascii="Arial" w:hAnsi="Arial"/>
-          <w:sz w:val="20"/>
-          <w:szCs w:val="20"/>
-        </w:rPr>
-        <w:tab/>
-        <w:t>-links to retailers &amp; goodreads</w:t>
-      </w:r>
-    </w:p>
-    <w:p>
-      <w:pPr>
-        <w:tabs>
-          <w:tab w:val="left" w:pos="288"/>
-          <w:tab w:val="left" w:pos="576"/>
-          <w:tab w:val="left" w:pos="864"/>
-          <w:tab w:val="left" w:pos="1152"/>
-          <w:tab w:val="left" w:pos="1440"/>
-        </w:tabs>
-        <w:ind w:left="1440" w:hanging="1440"/>
-        <w:rPr>
-          <w:rFonts w:ascii="Arial" w:hAnsi="Arial"/>
-          <w:i/>
-          <w:sz w:val="20"/>
-          <w:szCs w:val="20"/>
-        </w:rPr>
-      </w:pPr>
-      <w:r>
-        <w:rPr>
-          <w:rFonts w:ascii="Arial" w:hAnsi="Arial"/>
-          <w:sz w:val="20"/>
-          <w:szCs w:val="20"/>
-        </w:rPr>
-        <w:tab/>
-      </w:r>
-      <w:r>
-        <w:rPr>
-          <w:rFonts w:ascii="Arial" w:hAnsi="Arial"/>
-          <w:sz w:val="20"/>
-          <w:szCs w:val="20"/>
-        </w:rPr>
-        <w:tab/>
-      </w:r>
-      <w:r>
-        <w:rPr>
-          <w:rFonts w:ascii="Arial" w:hAnsi="Arial"/>
-          <w:i/>
-          <w:sz w:val="20"/>
-          <w:szCs w:val="20"/>
-        </w:rPr>
-        <w:tab/>
-        <w:t>-twitter/facebook links</w:t>
-      </w:r>
-    </w:p>
-    <w:p>
-      <w:pPr>
-        <w:tabs>
-          <w:tab w:val="left" w:pos="288"/>
-          <w:tab w:val="left" w:pos="576"/>
-          <w:tab w:val="left" w:pos="864"/>
-          <w:tab w:val="left" w:pos="1152"/>
-          <w:tab w:val="left" w:pos="1440"/>
-        </w:tabs>
-        <w:ind w:left="1440" w:hanging="1440"/>
-        <w:rPr>
-          <w:rFonts w:ascii="Arial" w:hAnsi="Arial"/>
-          <w:sz w:val="20"/>
-          <w:szCs w:val="20"/>
-        </w:rPr>
-      </w:pPr>
-      <w:r>
-        <w:rPr>
-          <w:rFonts w:ascii="Arial" w:hAnsi="Arial"/>
-          <w:sz w:val="20"/>
-          <w:szCs w:val="20"/>
-        </w:rPr>
-        <w:tab/>
-      </w:r>
-      <w:r>
-        <w:rPr>
-          <w:rFonts w:ascii="Arial" w:hAnsi="Arial"/>
-          <w:sz w:val="20"/>
-          <w:szCs w:val="20"/>
-        </w:rPr>
-        <w:tab/>
-        <w:t>-covers of parts, greyed out if not yet available</w:t>
-      </w:r>
-    </w:p>
-    <w:p>
-      <w:pPr>
-        <w:tabs>
-          <w:tab w:val="left" w:pos="288"/>
-          <w:tab w:val="left" w:pos="576"/>
-          <w:tab w:val="left" w:pos="864"/>
-          <w:tab w:val="left" w:pos="1152"/>
-          <w:tab w:val="left" w:pos="1440"/>
-        </w:tabs>
-        <w:ind w:left="1440" w:hanging="1440"/>
-        <w:rPr>
-          <w:rFonts w:ascii="Arial" w:hAnsi="Arial"/>
-          <w:sz w:val="20"/>
-          <w:szCs w:val="20"/>
-        </w:rPr>
-      </w:pPr>
-    </w:p>
-    <w:p>
-      <w:pPr>
-        <w:tabs>
-          <w:tab w:val="left" w:pos="288"/>
-          <w:tab w:val="left" w:pos="576"/>
-          <w:tab w:val="left" w:pos="864"/>
-          <w:tab w:val="left" w:pos="1152"/>
-          <w:tab w:val="left" w:pos="1440"/>
-        </w:tabs>
-        <w:ind w:left="1440" w:hanging="1440"/>
-        <w:rPr>
-          <w:rFonts w:ascii="Arial" w:hAnsi="Arial"/>
-          <w:b/>
-          <w:sz w:val="20"/>
-          <w:szCs w:val="20"/>
-        </w:rPr>
-      </w:pPr>
-      <w:r>
-        <w:rPr>
-          <w:rFonts w:ascii="Arial" w:hAnsi="Arial"/>
-          <w:b/>
-          <w:sz w:val="20"/>
-          <w:szCs w:val="20"/>
-        </w:rPr>
-        <w:tab/>
-      </w:r>
-      <w:r>
-        <w:rPr>
-          <w:rFonts w:ascii="Arial" w:hAnsi="Arial"/>
-          <w:b/>
-          <w:sz w:val="20"/>
-          <w:szCs w:val="20"/>
-        </w:rPr>
-        <w:tab/>
-      </w:r>
-      <w:r>
-        <w:rPr>
-          <w:rFonts w:ascii="Arial" w:hAnsi="Arial"/>
-          <w:b/>
-          <w:sz w:val="20"/>
-          <w:szCs w:val="20"/>
-        </w:rPr>
-        <w:sym w:font="Wingdings" w:char="F09F"/>
-      </w:r>
-      <w:r>
-        <w:rPr>
-          <w:rFonts w:ascii="Arial" w:hAnsi="Arial"/>
-          <w:b/>
-          <w:sz w:val="20"/>
-          <w:szCs w:val="20"/>
-        </w:rPr>
-        <w:t>parts (parts/:id)</w:t>
-      </w:r>
-    </w:p>
-    <w:p>
-      <w:pPr>
-        <w:tabs>
-          <w:tab w:val="left" w:pos="288"/>
-          <w:tab w:val="left" w:pos="576"/>
-          <w:tab w:val="left" w:pos="864"/>
-          <w:tab w:val="left" w:pos="1152"/>
-          <w:tab w:val="left" w:pos="1440"/>
-        </w:tabs>
-        <w:ind w:left="1440" w:hanging="1440"/>
-        <w:rPr>
-          <w:rFonts w:ascii="Arial" w:hAnsi="Arial"/>
-          <w:sz w:val="20"/>
-          <w:szCs w:val="20"/>
-        </w:rPr>
-      </w:pPr>
-      <w:r>
-        <w:rPr>
-          <w:rFonts w:ascii="Arial" w:hAnsi="Arial"/>
-          <w:sz w:val="20"/>
-          <w:szCs w:val="20"/>
-        </w:rPr>
-        <w:tab/>
-      </w:r>
-      <w:r>
-        <w:rPr>
-          <w:rFonts w:ascii="Arial" w:hAnsi="Arial"/>
-          <w:sz w:val="20"/>
-          <w:szCs w:val="20"/>
-        </w:rPr>
-        <w:tab/>
-      </w:r>
-      <w:r>
-        <w:rPr>
-          <w:rFonts w:ascii="Arial" w:hAnsi="Arial"/>
-          <w:sz w:val="20"/>
-          <w:szCs w:val="20"/>
-        </w:rPr>
-        <w:tab/>
-        <w:t>-cover fixed on left</w:t>
-      </w:r>
-    </w:p>
-    <w:p>
-      <w:pPr>
-        <w:tabs>
-          <w:tab w:val="left" w:pos="288"/>
-          <w:tab w:val="left" w:pos="576"/>
-          <w:tab w:val="left" w:pos="864"/>
-          <w:tab w:val="left" w:pos="1152"/>
-          <w:tab w:val="left" w:pos="1440"/>
-        </w:tabs>
-        <w:ind w:left="1440" w:hanging="1440"/>
-        <w:rPr>
-          <w:rFonts w:ascii="Arial" w:hAnsi="Arial"/>
-          <w:sz w:val="20"/>
-          <w:szCs w:val="20"/>
-        </w:rPr>
-      </w:pPr>
-      <w:r>
-        <w:rPr>
-          <w:rFonts w:ascii="Arial" w:hAnsi="Arial"/>
-          <w:sz w:val="20"/>
-          <w:szCs w:val="20"/>
-        </w:rPr>
-        <w:tab/>
-      </w:r>
-      <w:r>
-        <w:rPr>
-          <w:rFonts w:ascii="Arial" w:hAnsi="Arial"/>
-          <w:sz w:val="20"/>
-          <w:szCs w:val="20"/>
-        </w:rPr>
-        <w:tab/>
-      </w:r>
-      <w:r>
-        <w:rPr>
-          <w:rFonts w:ascii="Arial" w:hAnsi="Arial"/>
-          <w:sz w:val="20"/>
-          <w:szCs w:val="20"/>
-        </w:rPr>
-        <w:tab/>
-        <w:t>-text on right (full text for part one, teasers for all others)</w:t>
-      </w:r>
-    </w:p>
-    <w:p>
-      <w:pPr>
-        <w:tabs>
-          <w:tab w:val="left" w:pos="288"/>
-          <w:tab w:val="left" w:pos="576"/>
-          <w:tab w:val="left" w:pos="864"/>
-          <w:tab w:val="left" w:pos="1152"/>
-          <w:tab w:val="left" w:pos="1440"/>
-        </w:tabs>
-        <w:ind w:left="1440" w:hanging="1440"/>
-        <w:rPr>
-          <w:rFonts w:ascii="Arial" w:hAnsi="Arial"/>
-          <w:sz w:val="20"/>
-          <w:szCs w:val="20"/>
-        </w:rPr>
-      </w:pPr>
-      <w:r>
-        <w:rPr>
-          <w:rFonts w:ascii="Arial" w:hAnsi="Arial"/>
-          <w:sz w:val="20"/>
-          <w:szCs w:val="20"/>
-        </w:rPr>
-        <w:tab/>
-      </w:r>
-      <w:r>
-        <w:rPr>
-          <w:rFonts w:ascii="Arial" w:hAnsi="Arial"/>
-          <w:sz w:val="20"/>
-          <w:szCs w:val="20"/>
-        </w:rPr>
-        <w:tab/>
-      </w:r>
-      <w:r>
-        <w:rPr>
-          <w:rFonts w:ascii="Arial" w:hAnsi="Arial"/>
-          <w:sz w:val="20"/>
-          <w:szCs w:val="20"/>
-        </w:rPr>
-        <w:tab/>
-        <w:t>-after text, links to retailers &amp; goodreads</w:t>
-      </w:r>
-    </w:p>
-    <w:p>
-      <w:pPr>
-        <w:tabs>
-          <w:tab w:val="left" w:pos="288"/>
-          <w:tab w:val="left" w:pos="576"/>
-          <w:tab w:val="left" w:pos="864"/>
-          <w:tab w:val="left" w:pos="1152"/>
-          <w:tab w:val="left" w:pos="1440"/>
-        </w:tabs>
-        <w:ind w:left="1440" w:hanging="1440"/>
-        <w:rPr>
-          <w:rFonts w:ascii="Arial" w:hAnsi="Arial"/>
-          <w:i/>
-          <w:sz w:val="20"/>
-          <w:szCs w:val="20"/>
-        </w:rPr>
-      </w:pPr>
-      <w:r>
-        <w:rPr>
-          <w:rFonts w:ascii="Arial" w:hAnsi="Arial"/>
-          <w:sz w:val="20"/>
-          <w:szCs w:val="20"/>
-        </w:rPr>
-        <w:tab/>
-      </w:r>
-      <w:r>
-        <w:rPr>
-          <w:rFonts w:ascii="Arial" w:hAnsi="Arial"/>
-          <w:sz w:val="20"/>
-          <w:szCs w:val="20"/>
-        </w:rPr>
-        <w:tab/>
-      </w:r>
-      <w:r>
-        <w:rPr>
-          <w:rFonts w:ascii="Arial" w:hAnsi="Arial"/>
-          <w:sz w:val="20"/>
-          <w:szCs w:val="20"/>
-        </w:rPr>
-        <w:tab/>
-      </w:r>
-      <w:r>
-        <w:rPr>
-          <w:rFonts w:ascii="Arial" w:hAnsi="Arial"/>
-          <w:i/>
-          <w:sz w:val="20"/>
-          <w:szCs w:val="20"/>
-        </w:rPr>
-        <w:t>-twitter/facebook links</w:t>
-      </w:r>
-    </w:p>
-    <w:p>
-      <w:pPr>
-        <w:tabs>
-          <w:tab w:val="left" w:pos="288"/>
-          <w:tab w:val="left" w:pos="576"/>
-          <w:tab w:val="left" w:pos="864"/>
-          <w:tab w:val="left" w:pos="1152"/>
-          <w:tab w:val="left" w:pos="1440"/>
-        </w:tabs>
-        <w:ind w:left="1440" w:hanging="1440"/>
-        <w:rPr>
-          <w:rFonts w:ascii="Arial" w:hAnsi="Arial"/>
-          <w:sz w:val="20"/>
-          <w:szCs w:val="20"/>
-        </w:rPr>
-      </w:pPr>
-    </w:p>
-    <w:p>
-      <w:pPr>
-        <w:tabs>
-          <w:tab w:val="left" w:pos="288"/>
-          <w:tab w:val="left" w:pos="576"/>
-          <w:tab w:val="left" w:pos="864"/>
-          <w:tab w:val="left" w:pos="1152"/>
-          <w:tab w:val="left" w:pos="1440"/>
-        </w:tabs>
-        <w:ind w:left="1440" w:hanging="1440"/>
-        <w:rPr>
-          <w:rFonts w:ascii="Arial" w:hAnsi="Arial"/>
-          <w:b/>
-          <w:sz w:val="20"/>
-          <w:szCs w:val="20"/>
-        </w:rPr>
-      </w:pPr>
+        <w:t>(/posts</w:t>
+      </w:r>
       <w:bookmarkStart w:id="0" w:name="macroMarkHere"/>
       <w:bookmarkStart w:id="1" w:name="_GoBack"/>
       <w:bookmarkEnd w:id="0"/>
+      <w:bookmarkEnd w:id="1"/>
+      <w:r>
+        <w:rPr>
+          <w:rFonts w:ascii="Arial" w:hAnsi="Arial"/>
+          <w:b/>
+          <w:sz w:val="20"/>
+          <w:szCs w:val="20"/>
+        </w:rPr>
+        <w:t>)</w:t>
+      </w:r>
+    </w:p>
+    <w:p>
+      <w:pPr>
+        <w:tabs>
+          <w:tab w:val="left" w:pos="288"/>
+          <w:tab w:val="left" w:pos="576"/>
+          <w:tab w:val="left" w:pos="864"/>
+          <w:tab w:val="left" w:pos="1152"/>
+          <w:tab w:val="left" w:pos="1440"/>
+        </w:tabs>
+        <w:ind w:left="1440" w:hanging="1440"/>
+        <w:rPr>
+          <w:rFonts w:ascii="Arial" w:hAnsi="Arial"/>
+          <w:sz w:val="20"/>
+          <w:szCs w:val="20"/>
+        </w:rPr>
+      </w:pPr>
+      <w:r>
+        <w:rPr>
+          <w:rFonts w:ascii="Arial" w:hAnsi="Arial"/>
+          <w:sz w:val="20"/>
+          <w:szCs w:val="20"/>
+        </w:rPr>
+        <w:tab/>
+      </w:r>
+      <w:r>
+        <w:rPr>
+          <w:rFonts w:ascii="Arial" w:hAnsi="Arial"/>
+          <w:sz w:val="20"/>
+          <w:szCs w:val="20"/>
+        </w:rPr>
+        <w:tab/>
+        <w:t>-notice that blog had been "censored" when discovered, probably by cop, but that original "uncensored" version retreived and reproduced in books</w:t>
+      </w:r>
+    </w:p>
+    <w:p>
+      <w:pPr>
+        <w:tabs>
+          <w:tab w:val="left" w:pos="288"/>
+          <w:tab w:val="left" w:pos="576"/>
+          <w:tab w:val="left" w:pos="864"/>
+          <w:tab w:val="left" w:pos="1152"/>
+          <w:tab w:val="left" w:pos="1440"/>
+        </w:tabs>
+        <w:ind w:left="1440" w:hanging="1440"/>
+        <w:rPr>
+          <w:rFonts w:ascii="Arial" w:hAnsi="Arial"/>
+          <w:sz w:val="20"/>
+          <w:szCs w:val="20"/>
+        </w:rPr>
+      </w:pPr>
+      <w:r>
+        <w:rPr>
+          <w:rFonts w:ascii="Arial" w:hAnsi="Arial"/>
+          <w:sz w:val="20"/>
+          <w:szCs w:val="20"/>
+        </w:rPr>
+        <w:tab/>
+      </w:r>
+      <w:r>
+        <w:rPr>
+          <w:rFonts w:ascii="Arial" w:hAnsi="Arial"/>
+          <w:sz w:val="20"/>
+          <w:szCs w:val="20"/>
+        </w:rPr>
+        <w:tab/>
+        <w:t>-index of all posts</w:t>
+      </w:r>
+    </w:p>
+    <w:p>
+      <w:pPr>
+        <w:tabs>
+          <w:tab w:val="left" w:pos="288"/>
+          <w:tab w:val="left" w:pos="576"/>
+          <w:tab w:val="left" w:pos="864"/>
+          <w:tab w:val="left" w:pos="1152"/>
+          <w:tab w:val="left" w:pos="1440"/>
+        </w:tabs>
+        <w:ind w:left="1440" w:hanging="1440"/>
+        <w:rPr>
+          <w:rFonts w:ascii="Arial" w:hAnsi="Arial"/>
+          <w:i/>
+          <w:sz w:val="20"/>
+          <w:szCs w:val="20"/>
+        </w:rPr>
+      </w:pPr>
+      <w:r>
+        <w:rPr>
+          <w:rFonts w:ascii="Arial" w:hAnsi="Arial"/>
+          <w:sz w:val="20"/>
+          <w:szCs w:val="20"/>
+        </w:rPr>
+        <w:tab/>
+      </w:r>
+      <w:r>
+        <w:rPr>
+          <w:rFonts w:ascii="Arial" w:hAnsi="Arial"/>
+          <w:sz w:val="20"/>
+          <w:szCs w:val="20"/>
+        </w:rPr>
+        <w:tab/>
+        <w:t>-</w:t>
+      </w:r>
+      <w:r>
+        <w:rPr>
+          <w:rFonts w:ascii="Arial" w:hAnsi="Arial"/>
+          <w:i/>
+          <w:sz w:val="20"/>
+          <w:szCs w:val="20"/>
+        </w:rPr>
+        <w:t>part two onward links active only if logged in</w:t>
+      </w:r>
+    </w:p>
+    <w:p>
+      <w:pPr>
+        <w:tabs>
+          <w:tab w:val="left" w:pos="288"/>
+          <w:tab w:val="left" w:pos="576"/>
+          <w:tab w:val="left" w:pos="864"/>
+          <w:tab w:val="left" w:pos="1152"/>
+          <w:tab w:val="left" w:pos="1440"/>
+        </w:tabs>
+        <w:ind w:left="1440" w:hanging="1440"/>
+        <w:rPr>
+          <w:rFonts w:ascii="Arial" w:hAnsi="Arial"/>
+          <w:sz w:val="20"/>
+          <w:szCs w:val="20"/>
+        </w:rPr>
+      </w:pPr>
+      <w:r>
+        <w:rPr>
+          <w:rFonts w:ascii="Arial" w:hAnsi="Arial"/>
+          <w:sz w:val="20"/>
+          <w:szCs w:val="20"/>
+        </w:rPr>
+        <w:tab/>
+      </w:r>
+      <w:r>
+        <w:rPr>
+          <w:rFonts w:ascii="Arial" w:hAnsi="Arial"/>
+          <w:sz w:val="20"/>
+          <w:szCs w:val="20"/>
+        </w:rPr>
+        <w:tab/>
+        <w:t>-</w:t>
+      </w:r>
+      <w:r>
+        <w:rPr>
+          <w:rFonts w:ascii="Arial" w:hAnsi="Arial"/>
+          <w:sz w:val="20"/>
+          <w:szCs w:val="20"/>
+        </w:rPr>
+        <w:t>posts</w:t>
+      </w:r>
+    </w:p>
+    <w:p>
+      <w:pPr>
+        <w:tabs>
+          <w:tab w:val="left" w:pos="288"/>
+          <w:tab w:val="left" w:pos="576"/>
+          <w:tab w:val="left" w:pos="864"/>
+          <w:tab w:val="left" w:pos="1152"/>
+          <w:tab w:val="left" w:pos="1440"/>
+        </w:tabs>
+        <w:ind w:left="1440" w:hanging="1440"/>
+        <w:rPr>
+          <w:rFonts w:ascii="Arial" w:hAnsi="Arial"/>
+          <w:sz w:val="20"/>
+          <w:szCs w:val="20"/>
+        </w:rPr>
+      </w:pPr>
+      <w:r>
+        <w:rPr>
+          <w:rFonts w:ascii="Arial" w:hAnsi="Arial"/>
+          <w:sz w:val="20"/>
+          <w:szCs w:val="20"/>
+        </w:rPr>
+        <w:tab/>
+      </w:r>
+      <w:r>
+        <w:rPr>
+          <w:rFonts w:ascii="Arial" w:hAnsi="Arial"/>
+          <w:sz w:val="20"/>
+          <w:szCs w:val="20"/>
+        </w:rPr>
+        <w:tab/>
+      </w:r>
+      <w:r>
+        <w:rPr>
+          <w:rFonts w:ascii="Arial" w:hAnsi="Arial"/>
+          <w:sz w:val="20"/>
+          <w:szCs w:val="20"/>
+        </w:rPr>
+        <w:tab/>
+        <w:t>-title/date</w:t>
+      </w:r>
+    </w:p>
+    <w:p>
+      <w:pPr>
+        <w:tabs>
+          <w:tab w:val="left" w:pos="288"/>
+          <w:tab w:val="left" w:pos="576"/>
+          <w:tab w:val="left" w:pos="864"/>
+          <w:tab w:val="left" w:pos="1152"/>
+          <w:tab w:val="left" w:pos="1440"/>
+        </w:tabs>
+        <w:ind w:left="1440" w:hanging="1440"/>
+        <w:rPr>
+          <w:rFonts w:ascii="Arial" w:hAnsi="Arial"/>
+          <w:sz w:val="20"/>
+          <w:szCs w:val="20"/>
+        </w:rPr>
+      </w:pPr>
+      <w:r>
+        <w:rPr>
+          <w:rFonts w:ascii="Arial" w:hAnsi="Arial"/>
+          <w:sz w:val="20"/>
+          <w:szCs w:val="20"/>
+        </w:rPr>
+        <w:tab/>
+      </w:r>
+      <w:r>
+        <w:rPr>
+          <w:rFonts w:ascii="Arial" w:hAnsi="Arial"/>
+          <w:sz w:val="20"/>
+          <w:szCs w:val="20"/>
+        </w:rPr>
+        <w:tab/>
+      </w:r>
+      <w:r>
+        <w:rPr>
+          <w:rFonts w:ascii="Arial" w:hAnsi="Arial"/>
+          <w:sz w:val="20"/>
+          <w:szCs w:val="20"/>
+        </w:rPr>
+        <w:tab/>
+        <w:t>-content</w:t>
+      </w:r>
+    </w:p>
+    <w:p>
+      <w:pPr>
+        <w:tabs>
+          <w:tab w:val="left" w:pos="288"/>
+          <w:tab w:val="left" w:pos="576"/>
+          <w:tab w:val="left" w:pos="864"/>
+          <w:tab w:val="left" w:pos="1152"/>
+          <w:tab w:val="left" w:pos="1440"/>
+        </w:tabs>
+        <w:ind w:left="1440" w:hanging="1440"/>
+        <w:rPr>
+          <w:rFonts w:ascii="Arial" w:hAnsi="Arial"/>
+          <w:sz w:val="20"/>
+          <w:szCs w:val="20"/>
+        </w:rPr>
+      </w:pPr>
+      <w:r>
+        <w:rPr>
+          <w:rFonts w:ascii="Arial" w:hAnsi="Arial"/>
+          <w:sz w:val="20"/>
+          <w:szCs w:val="20"/>
+        </w:rPr>
+        <w:tab/>
+      </w:r>
+      <w:r>
+        <w:rPr>
+          <w:rFonts w:ascii="Arial" w:hAnsi="Arial"/>
+          <w:sz w:val="20"/>
+          <w:szCs w:val="20"/>
+        </w:rPr>
+        <w:tab/>
+      </w:r>
+      <w:r>
+        <w:rPr>
+          <w:rFonts w:ascii="Arial" w:hAnsi="Arial"/>
+          <w:sz w:val="20"/>
+          <w:szCs w:val="20"/>
+        </w:rPr>
+        <w:tab/>
+        <w:t>-forward/backward arrow buttons</w:t>
+      </w:r>
+    </w:p>
+    <w:p>
+      <w:pPr>
+        <w:tabs>
+          <w:tab w:val="left" w:pos="288"/>
+          <w:tab w:val="left" w:pos="576"/>
+          <w:tab w:val="left" w:pos="864"/>
+          <w:tab w:val="left" w:pos="1152"/>
+          <w:tab w:val="left" w:pos="1440"/>
+        </w:tabs>
+        <w:ind w:left="1440" w:hanging="1440"/>
+        <w:rPr>
+          <w:rFonts w:ascii="Arial" w:hAnsi="Arial"/>
+          <w:i/>
+          <w:sz w:val="20"/>
+          <w:szCs w:val="20"/>
+        </w:rPr>
+      </w:pPr>
+      <w:r>
+        <w:rPr>
+          <w:rFonts w:ascii="Arial" w:hAnsi="Arial"/>
+          <w:sz w:val="20"/>
+          <w:szCs w:val="20"/>
+        </w:rPr>
+        <w:tab/>
+      </w:r>
+      <w:r>
+        <w:rPr>
+          <w:rFonts w:ascii="Arial" w:hAnsi="Arial"/>
+          <w:sz w:val="20"/>
+          <w:szCs w:val="20"/>
+        </w:rPr>
+        <w:tab/>
+      </w:r>
+      <w:r>
+        <w:rPr>
+          <w:rFonts w:ascii="Arial" w:hAnsi="Arial"/>
+          <w:sz w:val="20"/>
+          <w:szCs w:val="20"/>
+        </w:rPr>
+        <w:tab/>
+      </w:r>
+      <w:r>
+        <w:rPr>
+          <w:rFonts w:ascii="Arial" w:hAnsi="Arial"/>
+          <w:sz w:val="20"/>
+          <w:szCs w:val="20"/>
+        </w:rPr>
+        <w:tab/>
+      </w:r>
+      <w:r>
+        <w:rPr>
+          <w:rFonts w:ascii="Arial" w:hAnsi="Arial"/>
+          <w:i/>
+          <w:sz w:val="20"/>
+          <w:szCs w:val="20"/>
+        </w:rPr>
+        <w:t>-on last page of parts, require tweet or facebook share to continue</w:t>
+      </w:r>
+    </w:p>
+    <w:p>
+      <w:pPr>
+        <w:tabs>
+          <w:tab w:val="left" w:pos="288"/>
+          <w:tab w:val="left" w:pos="576"/>
+          <w:tab w:val="left" w:pos="864"/>
+          <w:tab w:val="left" w:pos="1152"/>
+          <w:tab w:val="left" w:pos="1440"/>
+        </w:tabs>
+        <w:ind w:left="1440" w:hanging="1440"/>
+        <w:rPr>
+          <w:rFonts w:ascii="Arial" w:hAnsi="Arial"/>
+          <w:sz w:val="20"/>
+          <w:szCs w:val="20"/>
+        </w:rPr>
+      </w:pPr>
+      <w:r>
+        <w:rPr>
+          <w:rFonts w:ascii="Arial" w:hAnsi="Arial"/>
+          <w:sz w:val="20"/>
+          <w:szCs w:val="20"/>
+        </w:rPr>
+        <w:tab/>
+      </w:r>
+      <w:r>
+        <w:rPr>
+          <w:rFonts w:ascii="Arial" w:hAnsi="Arial"/>
+          <w:sz w:val="20"/>
+          <w:szCs w:val="20"/>
+        </w:rPr>
+        <w:tab/>
+      </w:r>
+      <w:r>
+        <w:rPr>
+          <w:rFonts w:ascii="Arial" w:hAnsi="Arial"/>
+          <w:sz w:val="20"/>
+          <w:szCs w:val="20"/>
+        </w:rPr>
+        <w:tab/>
+        <w:t>-comments</w:t>
+      </w:r>
+    </w:p>
+    <w:p>
+      <w:pPr>
+        <w:tabs>
+          <w:tab w:val="left" w:pos="288"/>
+          <w:tab w:val="left" w:pos="576"/>
+          <w:tab w:val="left" w:pos="864"/>
+          <w:tab w:val="left" w:pos="1152"/>
+          <w:tab w:val="left" w:pos="1440"/>
+        </w:tabs>
+        <w:ind w:left="1440" w:hanging="1440"/>
+        <w:rPr>
+          <w:rFonts w:ascii="Arial" w:hAnsi="Arial"/>
+          <w:sz w:val="20"/>
+          <w:szCs w:val="20"/>
+        </w:rPr>
+      </w:pPr>
+    </w:p>
+    <w:p>
+      <w:pPr>
+        <w:tabs>
+          <w:tab w:val="left" w:pos="288"/>
+          <w:tab w:val="left" w:pos="576"/>
+          <w:tab w:val="left" w:pos="864"/>
+          <w:tab w:val="left" w:pos="1152"/>
+          <w:tab w:val="left" w:pos="1440"/>
+        </w:tabs>
+        <w:ind w:left="1440" w:hanging="1440"/>
+        <w:rPr>
+          <w:rFonts w:ascii="Arial" w:hAnsi="Arial"/>
+          <w:b/>
+          <w:sz w:val="20"/>
+          <w:szCs w:val="20"/>
+        </w:rPr>
+      </w:pPr>
       <w:r>
         <w:rPr>
           <w:rFonts w:ascii="Arial" w:hAnsi="Arial"/>
@@ -3385,6 +2854,538 @@
           <w:sz w:val="20"/>
           <w:szCs w:val="20"/>
         </w:rPr>
+        <w:t>books (/</w:t>
+      </w:r>
+      <w:r>
+        <w:rPr>
+          <w:rFonts w:ascii="Arial" w:hAnsi="Arial"/>
+          <w:b/>
+          <w:sz w:val="20"/>
+          <w:szCs w:val="20"/>
+        </w:rPr>
+        <w:t>ebook</w:t>
+      </w:r>
+      <w:r>
+        <w:rPr>
+          <w:rFonts w:ascii="Arial" w:hAnsi="Arial"/>
+          <w:b/>
+          <w:sz w:val="20"/>
+          <w:szCs w:val="20"/>
+        </w:rPr>
+        <w:t>s_display</w:t>
+      </w:r>
+      <w:r>
+        <w:rPr>
+          <w:rFonts w:ascii="Arial" w:hAnsi="Arial"/>
+          <w:b/>
+          <w:sz w:val="20"/>
+          <w:szCs w:val="20"/>
+        </w:rPr>
+        <w:t>)</w:t>
+      </w:r>
+    </w:p>
+    <w:p>
+      <w:pPr>
+        <w:tabs>
+          <w:tab w:val="left" w:pos="288"/>
+          <w:tab w:val="left" w:pos="576"/>
+          <w:tab w:val="left" w:pos="864"/>
+          <w:tab w:val="left" w:pos="1152"/>
+          <w:tab w:val="left" w:pos="1440"/>
+        </w:tabs>
+        <w:ind w:left="1440" w:hanging="1440"/>
+        <w:rPr>
+          <w:rFonts w:ascii="Arial" w:hAnsi="Arial"/>
+          <w:sz w:val="20"/>
+          <w:szCs w:val="20"/>
+        </w:rPr>
+      </w:pPr>
+      <w:r>
+        <w:rPr>
+          <w:rFonts w:ascii="Arial" w:hAnsi="Arial"/>
+          <w:sz w:val="20"/>
+          <w:szCs w:val="20"/>
+        </w:rPr>
+        <w:tab/>
+      </w:r>
+      <w:r>
+        <w:rPr>
+          <w:rFonts w:ascii="Arial" w:hAnsi="Arial"/>
+          <w:sz w:val="20"/>
+          <w:szCs w:val="20"/>
+        </w:rPr>
+        <w:tab/>
+      </w:r>
+      <w:r>
+        <w:rPr>
+          <w:rFonts w:ascii="Arial" w:hAnsi="Arial"/>
+          <w:sz w:val="20"/>
+          <w:szCs w:val="20"/>
+        </w:rPr>
+        <w:t>-notice that blog had been "censored" when discovered, probably by cop, but that original "uncensored" version retreived and reproduced in books</w:t>
+      </w:r>
+    </w:p>
+    <w:p>
+      <w:pPr>
+        <w:tabs>
+          <w:tab w:val="left" w:pos="288"/>
+          <w:tab w:val="left" w:pos="576"/>
+          <w:tab w:val="left" w:pos="864"/>
+          <w:tab w:val="left" w:pos="1152"/>
+          <w:tab w:val="left" w:pos="1440"/>
+        </w:tabs>
+        <w:ind w:left="1440" w:hanging="1440"/>
+        <w:rPr>
+          <w:rFonts w:ascii="Arial" w:hAnsi="Arial"/>
+          <w:sz w:val="20"/>
+          <w:szCs w:val="20"/>
+        </w:rPr>
+      </w:pPr>
+      <w:r>
+        <w:rPr>
+          <w:rFonts w:ascii="Arial" w:hAnsi="Arial"/>
+          <w:sz w:val="20"/>
+          <w:szCs w:val="20"/>
+        </w:rPr>
+        <w:tab/>
+      </w:r>
+      <w:r>
+        <w:rPr>
+          <w:rFonts w:ascii="Arial" w:hAnsi="Arial"/>
+          <w:sz w:val="20"/>
+          <w:szCs w:val="20"/>
+        </w:rPr>
+        <w:tab/>
+        <w:t>-covers of complete books 1 &amp; 2 featured, greyed out if not yet available</w:t>
+      </w:r>
+    </w:p>
+    <w:p>
+      <w:pPr>
+        <w:tabs>
+          <w:tab w:val="left" w:pos="288"/>
+          <w:tab w:val="left" w:pos="576"/>
+          <w:tab w:val="left" w:pos="864"/>
+          <w:tab w:val="left" w:pos="1152"/>
+          <w:tab w:val="left" w:pos="1440"/>
+        </w:tabs>
+        <w:ind w:left="1440" w:hanging="1440"/>
+        <w:rPr>
+          <w:rFonts w:ascii="Arial" w:hAnsi="Arial"/>
+          <w:sz w:val="20"/>
+          <w:szCs w:val="20"/>
+        </w:rPr>
+      </w:pPr>
+      <w:r>
+        <w:rPr>
+          <w:rFonts w:ascii="Arial" w:hAnsi="Arial"/>
+          <w:sz w:val="20"/>
+          <w:szCs w:val="20"/>
+        </w:rPr>
+        <w:tab/>
+      </w:r>
+      <w:r>
+        <w:rPr>
+          <w:rFonts w:ascii="Arial" w:hAnsi="Arial"/>
+          <w:sz w:val="20"/>
+          <w:szCs w:val="20"/>
+        </w:rPr>
+        <w:tab/>
+      </w:r>
+      <w:r>
+        <w:rPr>
+          <w:rFonts w:ascii="Arial" w:hAnsi="Arial"/>
+          <w:sz w:val="20"/>
+          <w:szCs w:val="20"/>
+        </w:rPr>
+        <w:tab/>
+        <w:t>-links to retailers &amp; goodreads</w:t>
+      </w:r>
+    </w:p>
+    <w:p>
+      <w:pPr>
+        <w:tabs>
+          <w:tab w:val="left" w:pos="288"/>
+          <w:tab w:val="left" w:pos="576"/>
+          <w:tab w:val="left" w:pos="864"/>
+          <w:tab w:val="left" w:pos="1152"/>
+          <w:tab w:val="left" w:pos="1440"/>
+        </w:tabs>
+        <w:ind w:left="1440" w:hanging="1440"/>
+        <w:rPr>
+          <w:rFonts w:ascii="Arial" w:hAnsi="Arial"/>
+          <w:i/>
+          <w:sz w:val="20"/>
+          <w:szCs w:val="20"/>
+        </w:rPr>
+      </w:pPr>
+      <w:r>
+        <w:rPr>
+          <w:rFonts w:ascii="Arial" w:hAnsi="Arial"/>
+          <w:sz w:val="20"/>
+          <w:szCs w:val="20"/>
+        </w:rPr>
+        <w:tab/>
+      </w:r>
+      <w:r>
+        <w:rPr>
+          <w:rFonts w:ascii="Arial" w:hAnsi="Arial"/>
+          <w:sz w:val="20"/>
+          <w:szCs w:val="20"/>
+        </w:rPr>
+        <w:tab/>
+      </w:r>
+      <w:r>
+        <w:rPr>
+          <w:rFonts w:ascii="Arial" w:hAnsi="Arial"/>
+          <w:i/>
+          <w:sz w:val="20"/>
+          <w:szCs w:val="20"/>
+        </w:rPr>
+        <w:tab/>
+        <w:t>-twitter/facebook links</w:t>
+      </w:r>
+    </w:p>
+    <w:p>
+      <w:pPr>
+        <w:tabs>
+          <w:tab w:val="left" w:pos="288"/>
+          <w:tab w:val="left" w:pos="576"/>
+          <w:tab w:val="left" w:pos="864"/>
+          <w:tab w:val="left" w:pos="1152"/>
+          <w:tab w:val="left" w:pos="1440"/>
+        </w:tabs>
+        <w:ind w:left="1440" w:hanging="1440"/>
+        <w:rPr>
+          <w:rFonts w:ascii="Arial" w:hAnsi="Arial"/>
+          <w:sz w:val="20"/>
+          <w:szCs w:val="20"/>
+        </w:rPr>
+      </w:pPr>
+      <w:r>
+        <w:rPr>
+          <w:rFonts w:ascii="Arial" w:hAnsi="Arial"/>
+          <w:sz w:val="20"/>
+          <w:szCs w:val="20"/>
+        </w:rPr>
+        <w:tab/>
+      </w:r>
+      <w:r>
+        <w:rPr>
+          <w:rFonts w:ascii="Arial" w:hAnsi="Arial"/>
+          <w:sz w:val="20"/>
+          <w:szCs w:val="20"/>
+        </w:rPr>
+        <w:tab/>
+        <w:t>-covers of parts, greyed out if not yet available</w:t>
+      </w:r>
+    </w:p>
+    <w:p>
+      <w:pPr>
+        <w:tabs>
+          <w:tab w:val="left" w:pos="288"/>
+          <w:tab w:val="left" w:pos="576"/>
+          <w:tab w:val="left" w:pos="864"/>
+          <w:tab w:val="left" w:pos="1152"/>
+          <w:tab w:val="left" w:pos="1440"/>
+        </w:tabs>
+        <w:ind w:left="1440" w:hanging="1440"/>
+        <w:rPr>
+          <w:rFonts w:ascii="Arial" w:hAnsi="Arial"/>
+          <w:sz w:val="20"/>
+          <w:szCs w:val="20"/>
+        </w:rPr>
+      </w:pPr>
+    </w:p>
+    <w:p>
+      <w:pPr>
+        <w:tabs>
+          <w:tab w:val="left" w:pos="288"/>
+          <w:tab w:val="left" w:pos="576"/>
+          <w:tab w:val="left" w:pos="864"/>
+          <w:tab w:val="left" w:pos="1152"/>
+          <w:tab w:val="left" w:pos="1440"/>
+        </w:tabs>
+        <w:ind w:left="1440" w:hanging="1440"/>
+        <w:rPr>
+          <w:rFonts w:ascii="Arial" w:hAnsi="Arial"/>
+          <w:b/>
+          <w:sz w:val="20"/>
+          <w:szCs w:val="20"/>
+        </w:rPr>
+      </w:pPr>
+      <w:r>
+        <w:rPr>
+          <w:rFonts w:ascii="Arial" w:hAnsi="Arial"/>
+          <w:b/>
+          <w:sz w:val="20"/>
+          <w:szCs w:val="20"/>
+        </w:rPr>
+        <w:tab/>
+      </w:r>
+      <w:r>
+        <w:rPr>
+          <w:rFonts w:ascii="Arial" w:hAnsi="Arial"/>
+          <w:b/>
+          <w:sz w:val="20"/>
+          <w:szCs w:val="20"/>
+        </w:rPr>
+        <w:tab/>
+      </w:r>
+      <w:r>
+        <w:rPr>
+          <w:rFonts w:ascii="Arial" w:hAnsi="Arial"/>
+          <w:b/>
+          <w:sz w:val="20"/>
+          <w:szCs w:val="20"/>
+        </w:rPr>
+        <w:sym w:font="Wingdings" w:char="F09F"/>
+      </w:r>
+      <w:r>
+        <w:rPr>
+          <w:rFonts w:ascii="Arial" w:hAnsi="Arial"/>
+          <w:b/>
+          <w:sz w:val="20"/>
+          <w:szCs w:val="20"/>
+        </w:rPr>
+        <w:t>parts (parts/:id)</w:t>
+      </w:r>
+    </w:p>
+    <w:p>
+      <w:pPr>
+        <w:tabs>
+          <w:tab w:val="left" w:pos="288"/>
+          <w:tab w:val="left" w:pos="576"/>
+          <w:tab w:val="left" w:pos="864"/>
+          <w:tab w:val="left" w:pos="1152"/>
+          <w:tab w:val="left" w:pos="1440"/>
+        </w:tabs>
+        <w:ind w:left="1440" w:hanging="1440"/>
+        <w:rPr>
+          <w:rFonts w:ascii="Arial" w:hAnsi="Arial"/>
+          <w:sz w:val="20"/>
+          <w:szCs w:val="20"/>
+        </w:rPr>
+      </w:pPr>
+      <w:r>
+        <w:rPr>
+          <w:rFonts w:ascii="Arial" w:hAnsi="Arial"/>
+          <w:sz w:val="20"/>
+          <w:szCs w:val="20"/>
+        </w:rPr>
+        <w:tab/>
+      </w:r>
+      <w:r>
+        <w:rPr>
+          <w:rFonts w:ascii="Arial" w:hAnsi="Arial"/>
+          <w:sz w:val="20"/>
+          <w:szCs w:val="20"/>
+        </w:rPr>
+        <w:tab/>
+      </w:r>
+      <w:r>
+        <w:rPr>
+          <w:rFonts w:ascii="Arial" w:hAnsi="Arial"/>
+          <w:sz w:val="20"/>
+          <w:szCs w:val="20"/>
+        </w:rPr>
+        <w:tab/>
+        <w:t>-cover fixed on left</w:t>
+      </w:r>
+    </w:p>
+    <w:p>
+      <w:pPr>
+        <w:tabs>
+          <w:tab w:val="left" w:pos="288"/>
+          <w:tab w:val="left" w:pos="576"/>
+          <w:tab w:val="left" w:pos="864"/>
+          <w:tab w:val="left" w:pos="1152"/>
+          <w:tab w:val="left" w:pos="1440"/>
+        </w:tabs>
+        <w:ind w:left="1440" w:hanging="1440"/>
+        <w:rPr>
+          <w:rFonts w:ascii="Arial" w:hAnsi="Arial"/>
+          <w:sz w:val="20"/>
+          <w:szCs w:val="20"/>
+        </w:rPr>
+      </w:pPr>
+      <w:r>
+        <w:rPr>
+          <w:rFonts w:ascii="Arial" w:hAnsi="Arial"/>
+          <w:sz w:val="20"/>
+          <w:szCs w:val="20"/>
+        </w:rPr>
+        <w:tab/>
+      </w:r>
+      <w:r>
+        <w:rPr>
+          <w:rFonts w:ascii="Arial" w:hAnsi="Arial"/>
+          <w:sz w:val="20"/>
+          <w:szCs w:val="20"/>
+        </w:rPr>
+        <w:tab/>
+      </w:r>
+      <w:r>
+        <w:rPr>
+          <w:rFonts w:ascii="Arial" w:hAnsi="Arial"/>
+          <w:sz w:val="20"/>
+          <w:szCs w:val="20"/>
+        </w:rPr>
+        <w:tab/>
+        <w:t>-text on right (full text for part one, teasers for all others)</w:t>
+      </w:r>
+    </w:p>
+    <w:p>
+      <w:pPr>
+        <w:tabs>
+          <w:tab w:val="left" w:pos="288"/>
+          <w:tab w:val="left" w:pos="576"/>
+          <w:tab w:val="left" w:pos="864"/>
+          <w:tab w:val="left" w:pos="1152"/>
+          <w:tab w:val="left" w:pos="1440"/>
+        </w:tabs>
+        <w:ind w:left="1440" w:hanging="1440"/>
+        <w:rPr>
+          <w:rFonts w:ascii="Arial" w:hAnsi="Arial"/>
+          <w:sz w:val="20"/>
+          <w:szCs w:val="20"/>
+        </w:rPr>
+      </w:pPr>
+      <w:r>
+        <w:rPr>
+          <w:rFonts w:ascii="Arial" w:hAnsi="Arial"/>
+          <w:sz w:val="20"/>
+          <w:szCs w:val="20"/>
+        </w:rPr>
+        <w:tab/>
+      </w:r>
+      <w:r>
+        <w:rPr>
+          <w:rFonts w:ascii="Arial" w:hAnsi="Arial"/>
+          <w:sz w:val="20"/>
+          <w:szCs w:val="20"/>
+        </w:rPr>
+        <w:tab/>
+      </w:r>
+      <w:r>
+        <w:rPr>
+          <w:rFonts w:ascii="Arial" w:hAnsi="Arial"/>
+          <w:sz w:val="20"/>
+          <w:szCs w:val="20"/>
+        </w:rPr>
+        <w:tab/>
+        <w:t>-after text, links to retailers &amp; goodreads</w:t>
+      </w:r>
+    </w:p>
+    <w:p>
+      <w:pPr>
+        <w:tabs>
+          <w:tab w:val="left" w:pos="288"/>
+          <w:tab w:val="left" w:pos="576"/>
+          <w:tab w:val="left" w:pos="864"/>
+          <w:tab w:val="left" w:pos="1152"/>
+          <w:tab w:val="left" w:pos="1440"/>
+        </w:tabs>
+        <w:ind w:left="1440" w:hanging="1440"/>
+        <w:rPr>
+          <w:rFonts w:ascii="Arial" w:hAnsi="Arial"/>
+          <w:i/>
+          <w:sz w:val="20"/>
+          <w:szCs w:val="20"/>
+        </w:rPr>
+      </w:pPr>
+      <w:r>
+        <w:rPr>
+          <w:rFonts w:ascii="Arial" w:hAnsi="Arial"/>
+          <w:sz w:val="20"/>
+          <w:szCs w:val="20"/>
+        </w:rPr>
+        <w:tab/>
+      </w:r>
+      <w:r>
+        <w:rPr>
+          <w:rFonts w:ascii="Arial" w:hAnsi="Arial"/>
+          <w:sz w:val="20"/>
+          <w:szCs w:val="20"/>
+        </w:rPr>
+        <w:tab/>
+      </w:r>
+      <w:r>
+        <w:rPr>
+          <w:rFonts w:ascii="Arial" w:hAnsi="Arial"/>
+          <w:sz w:val="20"/>
+          <w:szCs w:val="20"/>
+        </w:rPr>
+        <w:tab/>
+      </w:r>
+      <w:r>
+        <w:rPr>
+          <w:rFonts w:ascii="Arial" w:hAnsi="Arial"/>
+          <w:i/>
+          <w:sz w:val="20"/>
+          <w:szCs w:val="20"/>
+        </w:rPr>
+        <w:t>-twitter/facebook links</w:t>
+      </w:r>
+    </w:p>
+    <w:p>
+      <w:pPr>
+        <w:tabs>
+          <w:tab w:val="left" w:pos="288"/>
+          <w:tab w:val="left" w:pos="576"/>
+          <w:tab w:val="left" w:pos="864"/>
+          <w:tab w:val="left" w:pos="1152"/>
+          <w:tab w:val="left" w:pos="1440"/>
+        </w:tabs>
+        <w:ind w:left="1440" w:hanging="1440"/>
+        <w:rPr>
+          <w:rFonts w:ascii="Arial" w:hAnsi="Arial"/>
+          <w:sz w:val="20"/>
+          <w:szCs w:val="20"/>
+        </w:rPr>
+      </w:pPr>
+    </w:p>
+    <w:p>
+      <w:pPr>
+        <w:tabs>
+          <w:tab w:val="left" w:pos="288"/>
+          <w:tab w:val="left" w:pos="576"/>
+          <w:tab w:val="left" w:pos="864"/>
+          <w:tab w:val="left" w:pos="1152"/>
+          <w:tab w:val="left" w:pos="1440"/>
+        </w:tabs>
+        <w:ind w:left="1440" w:hanging="1440"/>
+        <w:rPr>
+          <w:rFonts w:ascii="Arial" w:hAnsi="Arial"/>
+          <w:b/>
+          <w:sz w:val="20"/>
+          <w:szCs w:val="20"/>
+        </w:rPr>
+      </w:pPr>
+      <w:r>
+        <w:rPr>
+          <w:rFonts w:ascii="Arial" w:hAnsi="Arial"/>
+          <w:b/>
+          <w:sz w:val="20"/>
+          <w:szCs w:val="20"/>
+        </w:rPr>
+        <w:tab/>
+      </w:r>
+      <w:r>
+        <w:rPr>
+          <w:rFonts w:ascii="Arial" w:hAnsi="Arial"/>
+          <w:b/>
+          <w:sz w:val="20"/>
+          <w:szCs w:val="20"/>
+        </w:rPr>
+        <w:sym w:font="Wingdings" w:char="F09F"/>
+      </w:r>
+      <w:r>
+        <w:rPr>
+          <w:rFonts w:ascii="Arial" w:hAnsi="Arial"/>
+          <w:b/>
+          <w:sz w:val="20"/>
+          <w:szCs w:val="20"/>
+        </w:rPr>
         <w:t>about (/about)</w:t>
       </w:r>
     </w:p>
@@ -3484,7 +3485,6 @@
         <w:t>contact (/contact)</w:t>
       </w:r>
     </w:p>
-    <w:bookmarkEnd w:id="1"/>
     <w:p>
       <w:pPr>
         <w:tabs>

</xml_diff>

<commit_message>
adds password column to user database
</commit_message>
<xml_diff>
--- a/project_notes.docx
+++ b/project_notes.docx
@@ -62,6 +62,131 @@
           <w:b/>
           <w:sz w:val="20"/>
           <w:szCs w:val="20"/>
+        </w:rPr>
+      </w:pPr>
+    </w:p>
+    <w:p>
+      <w:pPr>
+        <w:tabs>
+          <w:tab w:val="left" w:pos="288"/>
+          <w:tab w:val="left" w:pos="576"/>
+          <w:tab w:val="left" w:pos="864"/>
+          <w:tab w:val="left" w:pos="1152"/>
+          <w:tab w:val="left" w:pos="1440"/>
+        </w:tabs>
+        <w:ind w:left="1440" w:hanging="1440"/>
+        <w:rPr>
+          <w:rFonts w:ascii="Arial" w:hAnsi="Arial"/>
+          <w:b/>
+          <w:sz w:val="20"/>
+          <w:szCs w:val="20"/>
+          <w:u w:val="single"/>
+        </w:rPr>
+      </w:pPr>
+      <w:r>
+        <w:rPr>
+          <w:rFonts w:ascii="Arial" w:hAnsi="Arial"/>
+          <w:b/>
+          <w:sz w:val="20"/>
+          <w:szCs w:val="20"/>
+          <w:u w:val="single"/>
+        </w:rPr>
+        <w:t>to-do</w:t>
+      </w:r>
+    </w:p>
+    <w:p>
+      <w:pPr>
+        <w:tabs>
+          <w:tab w:val="left" w:pos="288"/>
+          <w:tab w:val="left" w:pos="576"/>
+          <w:tab w:val="left" w:pos="864"/>
+          <w:tab w:val="left" w:pos="1152"/>
+          <w:tab w:val="left" w:pos="1440"/>
+        </w:tabs>
+        <w:ind w:left="1440" w:hanging="1440"/>
+        <w:rPr>
+          <w:rFonts w:ascii="Arial" w:hAnsi="Arial"/>
+          <w:b/>
+          <w:sz w:val="20"/>
+          <w:szCs w:val="20"/>
+          <w:u w:val="single"/>
+        </w:rPr>
+      </w:pPr>
+    </w:p>
+    <w:p>
+      <w:pPr>
+        <w:tabs>
+          <w:tab w:val="left" w:pos="288"/>
+          <w:tab w:val="left" w:pos="576"/>
+          <w:tab w:val="left" w:pos="864"/>
+          <w:tab w:val="left" w:pos="1152"/>
+          <w:tab w:val="left" w:pos="1440"/>
+        </w:tabs>
+        <w:ind w:left="1440" w:hanging="1440"/>
+        <w:rPr>
+          <w:rFonts w:ascii="Arial" w:hAnsi="Arial"/>
+          <w:sz w:val="20"/>
+          <w:szCs w:val="20"/>
+        </w:rPr>
+      </w:pPr>
+      <w:bookmarkStart w:id="0" w:name="macroMarkHere"/>
+      <w:bookmarkStart w:id="1" w:name="_GoBack"/>
+      <w:bookmarkEnd w:id="0"/>
+      <w:bookmarkEnd w:id="1"/>
+      <w:r>
+        <w:rPr>
+          <w:rFonts w:ascii="Arial" w:hAnsi="Arial"/>
+          <w:sz w:val="20"/>
+          <w:szCs w:val="20"/>
+          <w:highlight w:val="yellow"/>
+        </w:rPr>
+        <w:sym w:font="Wingdings" w:char="F09F"/>
+      </w:r>
+      <w:r>
+        <w:rPr>
+          <w:rFonts w:ascii="Arial" w:hAnsi="Arial"/>
+          <w:sz w:val="20"/>
+          <w:szCs w:val="20"/>
+          <w:highlight w:val="yellow"/>
+        </w:rPr>
+        <w:t>login</w:t>
+      </w:r>
+    </w:p>
+    <w:p>
+      <w:pPr>
+        <w:tabs>
+          <w:tab w:val="left" w:pos="288"/>
+          <w:tab w:val="left" w:pos="576"/>
+          <w:tab w:val="left" w:pos="864"/>
+          <w:tab w:val="left" w:pos="1152"/>
+          <w:tab w:val="left" w:pos="1440"/>
+        </w:tabs>
+        <w:ind w:left="1440" w:hanging="1440"/>
+        <w:rPr>
+          <w:rFonts w:ascii="Arial" w:hAnsi="Arial"/>
+          <w:b/>
+          <w:sz w:val="20"/>
+          <w:szCs w:val="20"/>
+          <w:u w:val="single"/>
+        </w:rPr>
+      </w:pPr>
+    </w:p>
+    <w:p>
+      <w:pPr>
+        <w:tabs>
+          <w:tab w:val="left" w:pos="288"/>
+          <w:tab w:val="left" w:pos="576"/>
+          <w:tab w:val="left" w:pos="864"/>
+          <w:tab w:val="left" w:pos="1152"/>
+          <w:tab w:val="left" w:pos="1440"/>
+        </w:tabs>
+        <w:ind w:left="1440" w:hanging="1440"/>
+        <w:rPr>
+          <w:rFonts w:ascii="Arial" w:hAnsi="Arial"/>
+          <w:b/>
+          <w:sz w:val="20"/>
+          <w:szCs w:val="20"/>
+          <w:u w:val="single"/>
         </w:rPr>
       </w:pPr>
     </w:p>
@@ -1400,7 +1525,6 @@
           <w:sz w:val="20"/>
           <w:szCs w:val="20"/>
         </w:rPr>
-        <w:lastRenderedPageBreak/>
         <w:tab/>
         <w:t>(belongs_to :book</w:t>
       </w:r>
@@ -2400,10 +2524,6 @@
         </w:rPr>
         <w:t>(/posts</w:t>
       </w:r>
-      <w:bookmarkStart w:id="0" w:name="macroMarkHere"/>
-      <w:bookmarkStart w:id="1" w:name="_GoBack"/>
-      <w:bookmarkEnd w:id="0"/>
-      <w:bookmarkEnd w:id="1"/>
       <w:r>
         <w:rPr>
           <w:rFonts w:ascii="Arial" w:hAnsi="Arial"/>

</xml_diff>

<commit_message>
adds some styling to the signup form
</commit_message>
<xml_diff>
--- a/project_notes.docx
+++ b/project_notes.docx
@@ -129,10 +129,6 @@
           <w:szCs w:val="20"/>
         </w:rPr>
       </w:pPr>
-      <w:bookmarkStart w:id="0" w:name="macroMarkHere"/>
-      <w:bookmarkStart w:id="1" w:name="_GoBack"/>
-      <w:bookmarkEnd w:id="0"/>
-      <w:bookmarkEnd w:id="1"/>
       <w:r>
         <w:rPr>
           <w:rFonts w:ascii="Arial" w:hAnsi="Arial"/>
@@ -141,6 +137,15 @@
           <w:highlight w:val="yellow"/>
         </w:rPr>
         <w:sym w:font="Wingdings" w:char="F09F"/>
+      </w:r>
+      <w:r>
+        <w:rPr>
+          <w:rFonts w:ascii="Arial" w:hAnsi="Arial"/>
+          <w:sz w:val="20"/>
+          <w:szCs w:val="20"/>
+          <w:highlight w:val="yellow"/>
+        </w:rPr>
+        <w:t>signup/</w:t>
       </w:r>
       <w:r>
         <w:rPr>
@@ -3722,6 +3727,7 @@
           <w:b/>
           <w:sz w:val="20"/>
           <w:szCs w:val="20"/>
+          <w:highlight w:val="yellow"/>
         </w:rPr>
         <w:sym w:font="Wingdings" w:char="F09F"/>
       </w:r>
@@ -3731,17 +3737,325 @@
           <w:b/>
           <w:sz w:val="20"/>
           <w:szCs w:val="20"/>
-        </w:rPr>
-        <w:t xml:space="preserve">signup </w:t>
-      </w:r>
-      <w:r>
-        <w:rPr>
-          <w:rFonts w:ascii="Arial" w:hAnsi="Arial"/>
-          <w:b/>
-          <w:sz w:val="20"/>
-          <w:szCs w:val="20"/>
-        </w:rPr>
-        <w:t>(/users/new</w:t>
+          <w:highlight w:val="yellow"/>
+        </w:rPr>
+        <w:t>signup (/users/new)</w:t>
+      </w:r>
+    </w:p>
+    <w:p>
+      <w:pPr>
+        <w:tabs>
+          <w:tab w:val="left" w:pos="288"/>
+          <w:tab w:val="left" w:pos="576"/>
+          <w:tab w:val="left" w:pos="864"/>
+          <w:tab w:val="left" w:pos="1152"/>
+          <w:tab w:val="left" w:pos="1440"/>
+        </w:tabs>
+        <w:ind w:left="1440" w:hanging="1440"/>
+        <w:rPr>
+          <w:rFonts w:ascii="Arial" w:hAnsi="Arial"/>
+          <w:sz w:val="20"/>
+          <w:szCs w:val="20"/>
+        </w:rPr>
+      </w:pPr>
+      <w:r>
+        <w:rPr>
+          <w:rFonts w:ascii="Arial" w:hAnsi="Arial"/>
+          <w:sz w:val="20"/>
+          <w:szCs w:val="20"/>
+        </w:rPr>
+        <w:tab/>
+      </w:r>
+      <w:r>
+        <w:rPr>
+          <w:rFonts w:ascii="Arial" w:hAnsi="Arial"/>
+          <w:sz w:val="20"/>
+          <w:szCs w:val="20"/>
+        </w:rPr>
+        <w:tab/>
+        <w:t>-user name, email, password, etc.</w:t>
+      </w:r>
+    </w:p>
+    <w:p>
+      <w:pPr>
+        <w:tabs>
+          <w:tab w:val="left" w:pos="288"/>
+          <w:tab w:val="left" w:pos="576"/>
+          <w:tab w:val="left" w:pos="864"/>
+          <w:tab w:val="left" w:pos="1152"/>
+          <w:tab w:val="left" w:pos="1440"/>
+        </w:tabs>
+        <w:ind w:left="1440" w:hanging="1440"/>
+        <w:rPr>
+          <w:rFonts w:ascii="Arial" w:hAnsi="Arial"/>
+          <w:sz w:val="20"/>
+          <w:szCs w:val="20"/>
+        </w:rPr>
+      </w:pPr>
+      <w:r>
+        <w:rPr>
+          <w:rFonts w:ascii="Arial" w:hAnsi="Arial"/>
+          <w:sz w:val="20"/>
+          <w:szCs w:val="20"/>
+        </w:rPr>
+        <w:tab/>
+      </w:r>
+      <w:r>
+        <w:rPr>
+          <w:rFonts w:ascii="Arial" w:hAnsi="Arial"/>
+          <w:sz w:val="20"/>
+          <w:szCs w:val="20"/>
+        </w:rPr>
+        <w:tab/>
+        <w:t>-</w:t>
+      </w:r>
+      <w:r>
+        <w:rPr>
+          <w:rFonts w:ascii="Arial" w:hAnsi="Arial"/>
+          <w:i/>
+          <w:sz w:val="20"/>
+          <w:szCs w:val="20"/>
+        </w:rPr>
+        <w:t>require book tweet/facebook</w:t>
+      </w:r>
+      <w:r>
+        <w:rPr>
+          <w:rFonts w:ascii="Arial" w:hAnsi="Arial"/>
+          <w:i/>
+          <w:sz w:val="20"/>
+          <w:szCs w:val="20"/>
+        </w:rPr>
+        <w:t xml:space="preserve"> </w:t>
+      </w:r>
+      <w:r>
+        <w:rPr>
+          <w:rFonts w:ascii="Arial" w:hAnsi="Arial"/>
+          <w:i/>
+          <w:sz w:val="20"/>
+          <w:szCs w:val="20"/>
+        </w:rPr>
+        <w:t>share to sign up?</w:t>
+      </w:r>
+    </w:p>
+    <w:p>
+      <w:pPr>
+        <w:tabs>
+          <w:tab w:val="left" w:pos="288"/>
+          <w:tab w:val="left" w:pos="576"/>
+          <w:tab w:val="left" w:pos="864"/>
+          <w:tab w:val="left" w:pos="1152"/>
+          <w:tab w:val="left" w:pos="1440"/>
+        </w:tabs>
+        <w:ind w:left="1440" w:hanging="1440"/>
+        <w:rPr>
+          <w:rFonts w:ascii="Arial" w:hAnsi="Arial"/>
+          <w:sz w:val="20"/>
+          <w:szCs w:val="20"/>
+        </w:rPr>
+      </w:pPr>
+      <w:r>
+        <w:rPr>
+          <w:rFonts w:ascii="Arial" w:hAnsi="Arial"/>
+          <w:sz w:val="20"/>
+          <w:szCs w:val="20"/>
+        </w:rPr>
+        <w:tab/>
+      </w:r>
+      <w:r>
+        <w:rPr>
+          <w:rFonts w:ascii="Arial" w:hAnsi="Arial"/>
+          <w:sz w:val="20"/>
+          <w:szCs w:val="20"/>
+        </w:rPr>
+        <w:tab/>
+        <w:t>-(on success, route to user profile; if admin account, route to admin)</w:t>
+      </w:r>
+    </w:p>
+    <w:p>
+      <w:pPr>
+        <w:tabs>
+          <w:tab w:val="left" w:pos="288"/>
+          <w:tab w:val="left" w:pos="576"/>
+          <w:tab w:val="left" w:pos="864"/>
+          <w:tab w:val="left" w:pos="1152"/>
+          <w:tab w:val="left" w:pos="1440"/>
+        </w:tabs>
+        <w:ind w:left="1440" w:hanging="1440"/>
+        <w:rPr>
+          <w:rFonts w:ascii="Arial" w:hAnsi="Arial"/>
+          <w:b/>
+          <w:sz w:val="20"/>
+          <w:szCs w:val="20"/>
+        </w:rPr>
+      </w:pPr>
+      <w:r>
+        <w:rPr>
+          <w:rFonts w:ascii="Arial" w:hAnsi="Arial"/>
+          <w:b/>
+          <w:sz w:val="20"/>
+          <w:szCs w:val="20"/>
+        </w:rPr>
+        <w:tab/>
+      </w:r>
+      <w:r>
+        <w:rPr>
+          <w:rFonts w:ascii="Arial" w:hAnsi="Arial"/>
+          <w:b/>
+          <w:sz w:val="20"/>
+          <w:szCs w:val="20"/>
+          <w:highlight w:val="yellow"/>
+        </w:rPr>
+        <w:sym w:font="Wingdings" w:char="F09F"/>
+      </w:r>
+      <w:r>
+        <w:rPr>
+          <w:rFonts w:ascii="Arial" w:hAnsi="Arial"/>
+          <w:b/>
+          <w:sz w:val="20"/>
+          <w:szCs w:val="20"/>
+          <w:highlight w:val="yellow"/>
+        </w:rPr>
+        <w:t>login (/login)</w:t>
+      </w:r>
+      <w:r>
+        <w:rPr>
+          <w:rFonts w:ascii="Arial" w:hAnsi="Arial"/>
+          <w:b/>
+          <w:sz w:val="20"/>
+          <w:szCs w:val="20"/>
+          <w:highlight w:val="yellow"/>
+        </w:rPr>
+        <w:t xml:space="preserve"> *?</w:t>
+      </w:r>
+    </w:p>
+    <w:p>
+      <w:pPr>
+        <w:tabs>
+          <w:tab w:val="left" w:pos="288"/>
+          <w:tab w:val="left" w:pos="576"/>
+          <w:tab w:val="left" w:pos="864"/>
+          <w:tab w:val="left" w:pos="1152"/>
+          <w:tab w:val="left" w:pos="1440"/>
+        </w:tabs>
+        <w:ind w:left="1440" w:hanging="1440"/>
+        <w:rPr>
+          <w:rFonts w:ascii="Arial" w:hAnsi="Arial"/>
+          <w:sz w:val="20"/>
+          <w:szCs w:val="20"/>
+        </w:rPr>
+      </w:pPr>
+      <w:r>
+        <w:rPr>
+          <w:rFonts w:ascii="Arial" w:hAnsi="Arial"/>
+          <w:sz w:val="20"/>
+          <w:szCs w:val="20"/>
+        </w:rPr>
+        <w:tab/>
+      </w:r>
+      <w:r>
+        <w:rPr>
+          <w:rFonts w:ascii="Arial" w:hAnsi="Arial"/>
+          <w:sz w:val="20"/>
+          <w:szCs w:val="20"/>
+        </w:rPr>
+        <w:tab/>
+        <w:t>-user name, email, password, etc.</w:t>
+      </w:r>
+    </w:p>
+    <w:p>
+      <w:pPr>
+        <w:tabs>
+          <w:tab w:val="left" w:pos="288"/>
+          <w:tab w:val="left" w:pos="576"/>
+          <w:tab w:val="left" w:pos="864"/>
+          <w:tab w:val="left" w:pos="1152"/>
+          <w:tab w:val="left" w:pos="1440"/>
+        </w:tabs>
+        <w:ind w:left="1440" w:hanging="1440"/>
+        <w:rPr>
+          <w:rFonts w:ascii="Arial" w:hAnsi="Arial"/>
+          <w:sz w:val="20"/>
+          <w:szCs w:val="20"/>
+        </w:rPr>
+      </w:pPr>
+      <w:r>
+        <w:rPr>
+          <w:rFonts w:ascii="Arial" w:hAnsi="Arial"/>
+          <w:sz w:val="20"/>
+          <w:szCs w:val="20"/>
+        </w:rPr>
+        <w:tab/>
+      </w:r>
+      <w:r>
+        <w:rPr>
+          <w:rFonts w:ascii="Arial" w:hAnsi="Arial"/>
+          <w:sz w:val="20"/>
+          <w:szCs w:val="20"/>
+        </w:rPr>
+        <w:tab/>
+        <w:t>-(on success, route to user profile; if admin account, route to admin)</w:t>
+      </w:r>
+    </w:p>
+    <w:p>
+      <w:pPr>
+        <w:tabs>
+          <w:tab w:val="left" w:pos="288"/>
+          <w:tab w:val="left" w:pos="576"/>
+          <w:tab w:val="left" w:pos="864"/>
+          <w:tab w:val="left" w:pos="1152"/>
+          <w:tab w:val="left" w:pos="1440"/>
+        </w:tabs>
+        <w:ind w:left="1440" w:hanging="1440"/>
+        <w:rPr>
+          <w:rFonts w:ascii="Arial" w:hAnsi="Arial"/>
+          <w:b/>
+          <w:sz w:val="20"/>
+          <w:szCs w:val="20"/>
+        </w:rPr>
+      </w:pPr>
+      <w:r>
+        <w:rPr>
+          <w:rFonts w:ascii="Arial" w:hAnsi="Arial"/>
+          <w:sz w:val="20"/>
+          <w:szCs w:val="20"/>
+        </w:rPr>
+        <w:tab/>
+      </w:r>
+      <w:r>
+        <w:rPr>
+          <w:rFonts w:ascii="Arial" w:hAnsi="Arial"/>
+          <w:b/>
+          <w:sz w:val="20"/>
+          <w:szCs w:val="20"/>
+        </w:rPr>
+        <w:sym w:font="Wingdings" w:char="F09F"/>
+      </w:r>
+      <w:r>
+        <w:rPr>
+          <w:rFonts w:ascii="Arial" w:hAnsi="Arial"/>
+          <w:b/>
+          <w:sz w:val="20"/>
+          <w:szCs w:val="20"/>
+        </w:rPr>
+        <w:t xml:space="preserve">user </w:t>
+      </w:r>
+      <w:r>
+        <w:rPr>
+          <w:rFonts w:ascii="Arial" w:hAnsi="Arial"/>
+          <w:b/>
+          <w:sz w:val="20"/>
+          <w:szCs w:val="20"/>
+        </w:rPr>
+        <w:t>profile</w:t>
+      </w:r>
+      <w:r>
+        <w:rPr>
+          <w:rFonts w:ascii="Arial" w:hAnsi="Arial"/>
+          <w:b/>
+          <w:sz w:val="20"/>
+          <w:szCs w:val="20"/>
+        </w:rPr>
+        <w:t xml:space="preserve"> (users/:id</w:t>
       </w:r>
       <w:r>
         <w:rPr>
@@ -3784,513 +4098,188 @@
           <w:szCs w:val="20"/>
         </w:rPr>
         <w:tab/>
-        <w:t>-user name, email, password, etc.</w:t>
-      </w:r>
-    </w:p>
-    <w:p>
-      <w:pPr>
-        <w:tabs>
-          <w:tab w:val="left" w:pos="288"/>
-          <w:tab w:val="left" w:pos="576"/>
-          <w:tab w:val="left" w:pos="864"/>
-          <w:tab w:val="left" w:pos="1152"/>
-          <w:tab w:val="left" w:pos="1440"/>
-        </w:tabs>
-        <w:ind w:left="1440" w:hanging="1440"/>
-        <w:rPr>
-          <w:rFonts w:ascii="Arial" w:hAnsi="Arial"/>
-          <w:sz w:val="20"/>
-          <w:szCs w:val="20"/>
-        </w:rPr>
-      </w:pPr>
-      <w:r>
-        <w:rPr>
-          <w:rFonts w:ascii="Arial" w:hAnsi="Arial"/>
-          <w:sz w:val="20"/>
-          <w:szCs w:val="20"/>
-        </w:rPr>
-        <w:tab/>
-      </w:r>
-      <w:r>
-        <w:rPr>
-          <w:rFonts w:ascii="Arial" w:hAnsi="Arial"/>
-          <w:sz w:val="20"/>
-          <w:szCs w:val="20"/>
-        </w:rPr>
-        <w:tab/>
-        <w:t>-</w:t>
-      </w:r>
-      <w:r>
-        <w:rPr>
-          <w:rFonts w:ascii="Arial" w:hAnsi="Arial"/>
-          <w:i/>
-          <w:sz w:val="20"/>
-          <w:szCs w:val="20"/>
-        </w:rPr>
-        <w:t>require book tweet/facebook</w:t>
-      </w:r>
-      <w:r>
-        <w:rPr>
-          <w:rFonts w:ascii="Arial" w:hAnsi="Arial"/>
-          <w:i/>
-          <w:sz w:val="20"/>
-          <w:szCs w:val="20"/>
-        </w:rPr>
+        <w:t>-button to continue reading where left off</w:t>
+      </w:r>
+    </w:p>
+    <w:p>
+      <w:pPr>
+        <w:tabs>
+          <w:tab w:val="left" w:pos="288"/>
+          <w:tab w:val="left" w:pos="576"/>
+          <w:tab w:val="left" w:pos="864"/>
+          <w:tab w:val="left" w:pos="1152"/>
+          <w:tab w:val="left" w:pos="1440"/>
+        </w:tabs>
+        <w:ind w:left="1440" w:hanging="1440"/>
+        <w:rPr>
+          <w:rFonts w:ascii="Arial" w:hAnsi="Arial"/>
+          <w:sz w:val="20"/>
+          <w:szCs w:val="20"/>
+        </w:rPr>
+      </w:pPr>
+      <w:r>
+        <w:rPr>
+          <w:rFonts w:ascii="Arial" w:hAnsi="Arial"/>
+          <w:sz w:val="20"/>
+          <w:szCs w:val="20"/>
+        </w:rPr>
+        <w:tab/>
+      </w:r>
+      <w:r>
+        <w:rPr>
+          <w:rFonts w:ascii="Arial" w:hAnsi="Arial"/>
+          <w:sz w:val="20"/>
+          <w:szCs w:val="20"/>
+        </w:rPr>
+        <w:tab/>
+        <w:t>-list of all comments</w:t>
+      </w:r>
+    </w:p>
+    <w:p>
+      <w:pPr>
+        <w:tabs>
+          <w:tab w:val="left" w:pos="288"/>
+          <w:tab w:val="left" w:pos="576"/>
+          <w:tab w:val="left" w:pos="864"/>
+          <w:tab w:val="left" w:pos="1152"/>
+          <w:tab w:val="left" w:pos="1440"/>
+        </w:tabs>
+        <w:ind w:left="1440" w:hanging="1440"/>
+        <w:rPr>
+          <w:rFonts w:ascii="Arial" w:hAnsi="Arial"/>
+          <w:i/>
+          <w:sz w:val="20"/>
+          <w:szCs w:val="20"/>
+        </w:rPr>
+      </w:pPr>
+      <w:r>
+        <w:rPr>
+          <w:rFonts w:ascii="Arial" w:hAnsi="Arial"/>
+          <w:sz w:val="20"/>
+          <w:szCs w:val="20"/>
+        </w:rPr>
+        <w:tab/>
+      </w:r>
+      <w:r>
+        <w:rPr>
+          <w:rFonts w:ascii="Arial" w:hAnsi="Arial"/>
+          <w:sz w:val="20"/>
+          <w:szCs w:val="20"/>
+        </w:rPr>
+        <w:tab/>
+      </w:r>
+      <w:r>
+        <w:rPr>
+          <w:rFonts w:ascii="Arial" w:hAnsi="Arial"/>
+          <w:i/>
+          <w:sz w:val="20"/>
+          <w:szCs w:val="20"/>
+        </w:rPr>
+        <w:t>-total tweets/shares</w:t>
+      </w:r>
+    </w:p>
+    <w:p>
+      <w:pPr>
+        <w:tabs>
+          <w:tab w:val="left" w:pos="288"/>
+          <w:tab w:val="left" w:pos="576"/>
+          <w:tab w:val="left" w:pos="864"/>
+          <w:tab w:val="left" w:pos="1152"/>
+          <w:tab w:val="left" w:pos="1440"/>
+        </w:tabs>
+        <w:ind w:left="1440" w:hanging="1440"/>
+        <w:rPr>
+          <w:rFonts w:ascii="Arial" w:hAnsi="Arial"/>
+          <w:b/>
+          <w:sz w:val="20"/>
+          <w:szCs w:val="20"/>
+        </w:rPr>
+      </w:pPr>
+      <w:r>
+        <w:rPr>
+          <w:rFonts w:ascii="Arial" w:hAnsi="Arial"/>
+          <w:sz w:val="20"/>
+          <w:szCs w:val="20"/>
+        </w:rPr>
+        <w:tab/>
+      </w:r>
+      <w:r>
+        <w:rPr>
+          <w:rFonts w:ascii="Arial" w:hAnsi="Arial"/>
+          <w:b/>
+          <w:sz w:val="20"/>
+          <w:szCs w:val="20"/>
+          <w:highlight w:val="yellow"/>
+        </w:rPr>
+        <w:sym w:font="Wingdings" w:char="F09F"/>
+      </w:r>
+      <w:r>
+        <w:rPr>
+          <w:rFonts w:ascii="Arial" w:hAnsi="Arial"/>
+          <w:b/>
+          <w:sz w:val="20"/>
+          <w:szCs w:val="20"/>
+          <w:highlight w:val="yellow"/>
+        </w:rPr>
+        <w:t>admin (/admin)</w:t>
+      </w:r>
+      <w:r>
+        <w:rPr>
+          <w:rFonts w:ascii="Arial" w:hAnsi="Arial"/>
+          <w:b/>
+          <w:sz w:val="20"/>
+          <w:szCs w:val="20"/>
+          <w:highlight w:val="yellow"/>
+        </w:rPr>
+        <w:t xml:space="preserve"> *</w:t>
+      </w:r>
+      <w:r>
+        <w:rPr>
+          <w:rFonts w:ascii="Arial" w:hAnsi="Arial"/>
+          <w:b/>
+          <w:sz w:val="20"/>
+          <w:szCs w:val="20"/>
+          <w:highlight w:val="yellow"/>
+        </w:rPr>
+        <w:t>?</w:t>
+      </w:r>
+    </w:p>
+    <w:p>
+      <w:pPr>
+        <w:tabs>
+          <w:tab w:val="left" w:pos="288"/>
+          <w:tab w:val="left" w:pos="576"/>
+          <w:tab w:val="left" w:pos="864"/>
+          <w:tab w:val="left" w:pos="1152"/>
+          <w:tab w:val="left" w:pos="1440"/>
+        </w:tabs>
+        <w:ind w:left="1440" w:hanging="1440"/>
+        <w:rPr>
+          <w:rFonts w:ascii="Arial" w:hAnsi="Arial"/>
+          <w:sz w:val="20"/>
+          <w:szCs w:val="20"/>
+        </w:rPr>
+      </w:pPr>
+      <w:r>
+        <w:rPr>
+          <w:rFonts w:ascii="Arial" w:hAnsi="Arial"/>
+          <w:sz w:val="20"/>
+          <w:szCs w:val="20"/>
+        </w:rPr>
+        <w:tab/>
+      </w:r>
+      <w:r>
+        <w:rPr>
+          <w:rFonts w:ascii="Arial" w:hAnsi="Arial"/>
+          <w:sz w:val="20"/>
+          <w:szCs w:val="20"/>
+        </w:rPr>
+        <w:tab/>
         <w:t xml:space="preserve"> </w:t>
       </w:r>
       <w:r>
         <w:rPr>
           <w:rFonts w:ascii="Arial" w:hAnsi="Arial"/>
-          <w:i/>
-          <w:sz w:val="20"/>
-          <w:szCs w:val="20"/>
-        </w:rPr>
-        <w:t>share to sign up?</w:t>
-      </w:r>
-    </w:p>
-    <w:p>
-      <w:pPr>
-        <w:tabs>
-          <w:tab w:val="left" w:pos="288"/>
-          <w:tab w:val="left" w:pos="576"/>
-          <w:tab w:val="left" w:pos="864"/>
-          <w:tab w:val="left" w:pos="1152"/>
-          <w:tab w:val="left" w:pos="1440"/>
-        </w:tabs>
-        <w:ind w:left="1440" w:hanging="1440"/>
-        <w:rPr>
-          <w:rFonts w:ascii="Arial" w:hAnsi="Arial"/>
-          <w:sz w:val="20"/>
-          <w:szCs w:val="20"/>
-        </w:rPr>
-      </w:pPr>
-      <w:r>
-        <w:rPr>
-          <w:rFonts w:ascii="Arial" w:hAnsi="Arial"/>
-          <w:sz w:val="20"/>
-          <w:szCs w:val="20"/>
-        </w:rPr>
-        <w:tab/>
-      </w:r>
-      <w:r>
-        <w:rPr>
-          <w:rFonts w:ascii="Arial" w:hAnsi="Arial"/>
-          <w:sz w:val="20"/>
-          <w:szCs w:val="20"/>
-        </w:rPr>
-        <w:tab/>
-        <w:t>-(on success, route to user profile; if admin account, route to admin)</w:t>
-      </w:r>
-    </w:p>
-    <w:p>
-      <w:pPr>
-        <w:tabs>
-          <w:tab w:val="left" w:pos="288"/>
-          <w:tab w:val="left" w:pos="576"/>
-          <w:tab w:val="left" w:pos="864"/>
-          <w:tab w:val="left" w:pos="1152"/>
-          <w:tab w:val="left" w:pos="1440"/>
-        </w:tabs>
-        <w:ind w:left="1440" w:hanging="1440"/>
-        <w:rPr>
-          <w:rFonts w:ascii="Arial" w:hAnsi="Arial"/>
-          <w:b/>
-          <w:sz w:val="20"/>
-          <w:szCs w:val="20"/>
-        </w:rPr>
-      </w:pPr>
-      <w:r>
-        <w:rPr>
-          <w:rFonts w:ascii="Arial" w:hAnsi="Arial"/>
-          <w:b/>
-          <w:sz w:val="20"/>
-          <w:szCs w:val="20"/>
-        </w:rPr>
-        <w:tab/>
-      </w:r>
-      <w:r>
-        <w:rPr>
-          <w:rFonts w:ascii="Arial" w:hAnsi="Arial"/>
-          <w:b/>
-          <w:sz w:val="20"/>
-          <w:szCs w:val="20"/>
-          <w:highlight w:val="yellow"/>
-        </w:rPr>
-        <w:sym w:font="Wingdings" w:char="F09F"/>
-      </w:r>
-      <w:r>
-        <w:rPr>
-          <w:rFonts w:ascii="Arial" w:hAnsi="Arial"/>
-          <w:b/>
-          <w:sz w:val="20"/>
-          <w:szCs w:val="20"/>
-          <w:highlight w:val="yellow"/>
-        </w:rPr>
-        <w:t>login (/login)</w:t>
-      </w:r>
-      <w:r>
-        <w:rPr>
-          <w:rFonts w:ascii="Arial" w:hAnsi="Arial"/>
-          <w:b/>
-          <w:sz w:val="20"/>
-          <w:szCs w:val="20"/>
-          <w:highlight w:val="yellow"/>
-        </w:rPr>
-        <w:t xml:space="preserve"> *?</w:t>
-      </w:r>
-    </w:p>
-    <w:p>
-      <w:pPr>
-        <w:tabs>
-          <w:tab w:val="left" w:pos="288"/>
-          <w:tab w:val="left" w:pos="576"/>
-          <w:tab w:val="left" w:pos="864"/>
-          <w:tab w:val="left" w:pos="1152"/>
-          <w:tab w:val="left" w:pos="1440"/>
-        </w:tabs>
-        <w:ind w:left="1440" w:hanging="1440"/>
-        <w:rPr>
-          <w:rFonts w:ascii="Arial" w:hAnsi="Arial"/>
-          <w:sz w:val="20"/>
-          <w:szCs w:val="20"/>
-        </w:rPr>
-      </w:pPr>
-      <w:r>
-        <w:rPr>
-          <w:rFonts w:ascii="Arial" w:hAnsi="Arial"/>
-          <w:sz w:val="20"/>
-          <w:szCs w:val="20"/>
-        </w:rPr>
-        <w:tab/>
-      </w:r>
-      <w:r>
-        <w:rPr>
-          <w:rFonts w:ascii="Arial" w:hAnsi="Arial"/>
-          <w:sz w:val="20"/>
-          <w:szCs w:val="20"/>
-        </w:rPr>
-        <w:tab/>
-        <w:t>-user name, email, password, etc.</w:t>
-      </w:r>
-    </w:p>
-    <w:p>
-      <w:pPr>
-        <w:tabs>
-          <w:tab w:val="left" w:pos="288"/>
-          <w:tab w:val="left" w:pos="576"/>
-          <w:tab w:val="left" w:pos="864"/>
-          <w:tab w:val="left" w:pos="1152"/>
-          <w:tab w:val="left" w:pos="1440"/>
-        </w:tabs>
-        <w:ind w:left="1440" w:hanging="1440"/>
-        <w:rPr>
-          <w:rFonts w:ascii="Arial" w:hAnsi="Arial"/>
-          <w:sz w:val="20"/>
-          <w:szCs w:val="20"/>
-        </w:rPr>
-      </w:pPr>
-      <w:r>
-        <w:rPr>
-          <w:rFonts w:ascii="Arial" w:hAnsi="Arial"/>
-          <w:sz w:val="20"/>
-          <w:szCs w:val="20"/>
-        </w:rPr>
-        <w:tab/>
-      </w:r>
-      <w:r>
-        <w:rPr>
-          <w:rFonts w:ascii="Arial" w:hAnsi="Arial"/>
-          <w:sz w:val="20"/>
-          <w:szCs w:val="20"/>
-        </w:rPr>
-        <w:tab/>
-        <w:t>-(on success, route to user profile; if admin account, route to admin)</w:t>
-      </w:r>
-    </w:p>
-    <w:p>
-      <w:pPr>
-        <w:tabs>
-          <w:tab w:val="left" w:pos="288"/>
-          <w:tab w:val="left" w:pos="576"/>
-          <w:tab w:val="left" w:pos="864"/>
-          <w:tab w:val="left" w:pos="1152"/>
-          <w:tab w:val="left" w:pos="1440"/>
-        </w:tabs>
-        <w:ind w:left="1440" w:hanging="1440"/>
-        <w:rPr>
-          <w:rFonts w:ascii="Arial" w:hAnsi="Arial"/>
-          <w:b/>
-          <w:sz w:val="20"/>
-          <w:szCs w:val="20"/>
-        </w:rPr>
-      </w:pPr>
-      <w:r>
-        <w:rPr>
-          <w:rFonts w:ascii="Arial" w:hAnsi="Arial"/>
-          <w:sz w:val="20"/>
-          <w:szCs w:val="20"/>
-        </w:rPr>
-        <w:tab/>
-      </w:r>
-      <w:r>
-        <w:rPr>
-          <w:rFonts w:ascii="Arial" w:hAnsi="Arial"/>
-          <w:b/>
-          <w:sz w:val="20"/>
-          <w:szCs w:val="20"/>
-        </w:rPr>
-        <w:sym w:font="Wingdings" w:char="F09F"/>
-      </w:r>
-      <w:r>
-        <w:rPr>
-          <w:rFonts w:ascii="Arial" w:hAnsi="Arial"/>
-          <w:b/>
-          <w:sz w:val="20"/>
-          <w:szCs w:val="20"/>
-        </w:rPr>
-        <w:t xml:space="preserve">user </w:t>
-      </w:r>
-      <w:r>
-        <w:rPr>
-          <w:rFonts w:ascii="Arial" w:hAnsi="Arial"/>
-          <w:b/>
-          <w:sz w:val="20"/>
-          <w:szCs w:val="20"/>
-        </w:rPr>
-        <w:t>profile</w:t>
-      </w:r>
-      <w:r>
-        <w:rPr>
-          <w:rFonts w:ascii="Arial" w:hAnsi="Arial"/>
-          <w:b/>
-          <w:sz w:val="20"/>
-          <w:szCs w:val="20"/>
-        </w:rPr>
-        <w:t xml:space="preserve"> (users/:id</w:t>
-      </w:r>
-      <w:r>
-        <w:rPr>
-          <w:rFonts w:ascii="Arial" w:hAnsi="Arial"/>
-          <w:b/>
-          <w:sz w:val="20"/>
-          <w:szCs w:val="20"/>
-        </w:rPr>
-        <w:t>)</w:t>
-      </w:r>
-    </w:p>
-    <w:p>
-      <w:pPr>
-        <w:tabs>
-          <w:tab w:val="left" w:pos="288"/>
-          <w:tab w:val="left" w:pos="576"/>
-          <w:tab w:val="left" w:pos="864"/>
-          <w:tab w:val="left" w:pos="1152"/>
-          <w:tab w:val="left" w:pos="1440"/>
-        </w:tabs>
-        <w:ind w:left="1440" w:hanging="1440"/>
-        <w:rPr>
-          <w:rFonts w:ascii="Arial" w:hAnsi="Arial"/>
-          <w:sz w:val="20"/>
-          <w:szCs w:val="20"/>
-        </w:rPr>
-      </w:pPr>
-      <w:r>
-        <w:rPr>
-          <w:rFonts w:ascii="Arial" w:hAnsi="Arial"/>
-          <w:sz w:val="20"/>
-          <w:szCs w:val="20"/>
-        </w:rPr>
-        <w:tab/>
-      </w:r>
-      <w:r>
-        <w:rPr>
-          <w:rFonts w:ascii="Arial" w:hAnsi="Arial"/>
-          <w:sz w:val="20"/>
-          <w:szCs w:val="20"/>
-        </w:rPr>
-        <w:tab/>
-        <w:t>-button to continue reading where left off</w:t>
-      </w:r>
-    </w:p>
-    <w:p>
-      <w:pPr>
-        <w:tabs>
-          <w:tab w:val="left" w:pos="288"/>
-          <w:tab w:val="left" w:pos="576"/>
-          <w:tab w:val="left" w:pos="864"/>
-          <w:tab w:val="left" w:pos="1152"/>
-          <w:tab w:val="left" w:pos="1440"/>
-        </w:tabs>
-        <w:ind w:left="1440" w:hanging="1440"/>
-        <w:rPr>
-          <w:rFonts w:ascii="Arial" w:hAnsi="Arial"/>
-          <w:sz w:val="20"/>
-          <w:szCs w:val="20"/>
-        </w:rPr>
-      </w:pPr>
-      <w:r>
-        <w:rPr>
-          <w:rFonts w:ascii="Arial" w:hAnsi="Arial"/>
-          <w:sz w:val="20"/>
-          <w:szCs w:val="20"/>
-        </w:rPr>
-        <w:tab/>
-      </w:r>
-      <w:r>
-        <w:rPr>
-          <w:rFonts w:ascii="Arial" w:hAnsi="Arial"/>
-          <w:sz w:val="20"/>
-          <w:szCs w:val="20"/>
-        </w:rPr>
-        <w:tab/>
-        <w:t>-list of all comments</w:t>
-      </w:r>
-    </w:p>
-    <w:p>
-      <w:pPr>
-        <w:tabs>
-          <w:tab w:val="left" w:pos="288"/>
-          <w:tab w:val="left" w:pos="576"/>
-          <w:tab w:val="left" w:pos="864"/>
-          <w:tab w:val="left" w:pos="1152"/>
-          <w:tab w:val="left" w:pos="1440"/>
-        </w:tabs>
-        <w:ind w:left="1440" w:hanging="1440"/>
-        <w:rPr>
-          <w:rFonts w:ascii="Arial" w:hAnsi="Arial"/>
-          <w:i/>
-          <w:sz w:val="20"/>
-          <w:szCs w:val="20"/>
-        </w:rPr>
-      </w:pPr>
-      <w:r>
-        <w:rPr>
-          <w:rFonts w:ascii="Arial" w:hAnsi="Arial"/>
-          <w:sz w:val="20"/>
-          <w:szCs w:val="20"/>
-        </w:rPr>
-        <w:tab/>
-      </w:r>
-      <w:r>
-        <w:rPr>
-          <w:rFonts w:ascii="Arial" w:hAnsi="Arial"/>
-          <w:sz w:val="20"/>
-          <w:szCs w:val="20"/>
-        </w:rPr>
-        <w:tab/>
-      </w:r>
-      <w:r>
-        <w:rPr>
-          <w:rFonts w:ascii="Arial" w:hAnsi="Arial"/>
-          <w:i/>
-          <w:sz w:val="20"/>
-          <w:szCs w:val="20"/>
-        </w:rPr>
-        <w:t>-total tweets/shares</w:t>
-      </w:r>
-    </w:p>
-    <w:p>
-      <w:pPr>
-        <w:tabs>
-          <w:tab w:val="left" w:pos="288"/>
-          <w:tab w:val="left" w:pos="576"/>
-          <w:tab w:val="left" w:pos="864"/>
-          <w:tab w:val="left" w:pos="1152"/>
-          <w:tab w:val="left" w:pos="1440"/>
-        </w:tabs>
-        <w:ind w:left="1440" w:hanging="1440"/>
-        <w:rPr>
-          <w:rFonts w:ascii="Arial" w:hAnsi="Arial"/>
-          <w:b/>
-          <w:sz w:val="20"/>
-          <w:szCs w:val="20"/>
-        </w:rPr>
-      </w:pPr>
-      <w:r>
-        <w:rPr>
-          <w:rFonts w:ascii="Arial" w:hAnsi="Arial"/>
-          <w:sz w:val="20"/>
-          <w:szCs w:val="20"/>
-        </w:rPr>
-        <w:tab/>
-      </w:r>
-      <w:r>
-        <w:rPr>
-          <w:rFonts w:ascii="Arial" w:hAnsi="Arial"/>
-          <w:b/>
-          <w:sz w:val="20"/>
-          <w:szCs w:val="20"/>
-          <w:highlight w:val="yellow"/>
-        </w:rPr>
-        <w:sym w:font="Wingdings" w:char="F09F"/>
-      </w:r>
-      <w:r>
-        <w:rPr>
-          <w:rFonts w:ascii="Arial" w:hAnsi="Arial"/>
-          <w:b/>
-          <w:sz w:val="20"/>
-          <w:szCs w:val="20"/>
-          <w:highlight w:val="yellow"/>
-        </w:rPr>
-        <w:t>admin (/admin)</w:t>
-      </w:r>
-      <w:r>
-        <w:rPr>
-          <w:rFonts w:ascii="Arial" w:hAnsi="Arial"/>
-          <w:b/>
-          <w:sz w:val="20"/>
-          <w:szCs w:val="20"/>
-          <w:highlight w:val="yellow"/>
-        </w:rPr>
-        <w:t xml:space="preserve"> *</w:t>
-      </w:r>
-      <w:r>
-        <w:rPr>
-          <w:rFonts w:ascii="Arial" w:hAnsi="Arial"/>
-          <w:b/>
-          <w:sz w:val="20"/>
-          <w:szCs w:val="20"/>
-          <w:highlight w:val="yellow"/>
-        </w:rPr>
-        <w:t>?</w:t>
-      </w:r>
-    </w:p>
-    <w:p>
-      <w:pPr>
-        <w:tabs>
-          <w:tab w:val="left" w:pos="288"/>
-          <w:tab w:val="left" w:pos="576"/>
-          <w:tab w:val="left" w:pos="864"/>
-          <w:tab w:val="left" w:pos="1152"/>
-          <w:tab w:val="left" w:pos="1440"/>
-        </w:tabs>
-        <w:ind w:left="1440" w:hanging="1440"/>
-        <w:rPr>
-          <w:rFonts w:ascii="Arial" w:hAnsi="Arial"/>
-          <w:sz w:val="20"/>
-          <w:szCs w:val="20"/>
-        </w:rPr>
-      </w:pPr>
-      <w:r>
-        <w:rPr>
-          <w:rFonts w:ascii="Arial" w:hAnsi="Arial"/>
-          <w:sz w:val="20"/>
-          <w:szCs w:val="20"/>
-        </w:rPr>
-        <w:tab/>
-      </w:r>
-      <w:r>
-        <w:rPr>
-          <w:rFonts w:ascii="Arial" w:hAnsi="Arial"/>
-          <w:sz w:val="20"/>
-          <w:szCs w:val="20"/>
-        </w:rPr>
-        <w:tab/>
-        <w:t xml:space="preserve"> </w:t>
-      </w:r>
-      <w:r>
-        <w:rPr>
-          <w:rFonts w:ascii="Arial" w:hAnsi="Arial"/>
           <w:sz w:val="20"/>
           <w:szCs w:val="20"/>
         </w:rPr>
@@ -4671,6 +4660,37 @@
         </w:rPr>
         <w:t>FINAL:</w:t>
       </w:r>
+    </w:p>
+    <w:p>
+      <w:pPr>
+        <w:tabs>
+          <w:tab w:val="left" w:pos="288"/>
+          <w:tab w:val="left" w:pos="576"/>
+          <w:tab w:val="left" w:pos="864"/>
+          <w:tab w:val="left" w:pos="1152"/>
+          <w:tab w:val="left" w:pos="1440"/>
+        </w:tabs>
+        <w:ind w:left="1440" w:hanging="1440"/>
+        <w:rPr>
+          <w:rFonts w:ascii="Arial" w:hAnsi="Arial"/>
+          <w:i/>
+          <w:sz w:val="20"/>
+          <w:szCs w:val="20"/>
+        </w:rPr>
+      </w:pPr>
+      <w:r>
+        <w:rPr>
+          <w:rFonts w:ascii="Arial" w:hAnsi="Arial"/>
+          <w:i/>
+          <w:sz w:val="20"/>
+          <w:szCs w:val="20"/>
+        </w:rPr>
+        <w:t>-following other users</w:t>
+      </w:r>
+      <w:bookmarkStart w:id="0" w:name="macroMarkHere"/>
+      <w:bookmarkStart w:id="1" w:name="_GoBack"/>
+      <w:bookmarkEnd w:id="0"/>
+      <w:bookmarkEnd w:id="1"/>
     </w:p>
     <w:p>
       <w:pPr>

</xml_diff>